<commit_message>
Mooi bestand gemaakt + aanpassingen
</commit_message>
<xml_diff>
--- a/Samenwerkingscontract.docx
+++ b/Samenwerkingscontract.docx
@@ -1,18 +1,16 @@
 
 <file path=word/document.xml><?xml version="1.0" encoding="utf-8"?>
-<w:document xmlns:wpc="http://schemas.microsoft.com/office/word/2010/wordprocessingCanvas" xmlns:cx="http://schemas.microsoft.com/office/drawing/2014/chartex" xmlns:cx1="http://schemas.microsoft.com/office/drawing/2015/9/8/chartex" xmlns:cx2="http://schemas.microsoft.com/office/drawing/2015/10/21/chartex" xmlns:cx3="http://schemas.microsoft.com/office/drawing/2016/5/9/chartex" xmlns:cx4="http://schemas.microsoft.com/office/drawing/2016/5/10/chartex" xmlns:cx5="http://schemas.microsoft.com/office/drawing/2016/5/11/chartex" xmlns:cx6="http://schemas.microsoft.com/office/drawing/2016/5/12/chartex" xmlns:cx7="http://schemas.microsoft.com/office/drawing/2016/5/13/chartex" xmlns:cx8="http://schemas.microsoft.com/office/drawing/2016/5/14/chartex" xmlns:mc="http://schemas.openxmlformats.org/markup-compatibility/2006" xmlns:aink="http://schemas.microsoft.com/office/drawing/2016/ink" xmlns:am3d="http://schemas.microsoft.com/office/drawing/2017/model3d" xmlns:o="urn:schemas-microsoft-com:office:office" xmlns:r="http://schemas.openxmlformats.org/officeDocument/2006/relationships" xmlns:m="http://schemas.openxmlformats.org/officeDocument/2006/math" xmlns:v="urn:schemas-microsoft-com:vml" xmlns:wp14="http://schemas.microsoft.com/office/word/2010/wordprocessingDrawing" xmlns:wp="http://schemas.openxmlformats.org/drawingml/2006/wordprocessingDrawing" xmlns:w10="urn:schemas-microsoft-com:office:word" xmlns:w="http://schemas.openxmlformats.org/wordprocessingml/2006/main" xmlns:w14="http://schemas.microsoft.com/office/word/2010/wordml" xmlns:w15="http://schemas.microsoft.com/office/word/2012/wordml" xmlns:w16cid="http://schemas.microsoft.com/office/word/2016/wordml/cid" xmlns:w16se="http://schemas.microsoft.com/office/word/2015/wordml/symex" xmlns:wpg="http://schemas.microsoft.com/office/word/2010/wordprocessingGroup" xmlns:wpi="http://schemas.microsoft.com/office/word/2010/wordprocessingInk" xmlns:wne="http://schemas.microsoft.com/office/word/2006/wordml" xmlns:wps="http://schemas.microsoft.com/office/word/2010/wordprocessingShape" mc:Ignorable="w14 w15 w16se w16cid wp14">
+<w:document xmlns:wpc="http://schemas.microsoft.com/office/word/2010/wordprocessingCanvas" xmlns:mc="http://schemas.openxmlformats.org/markup-compatibility/2006" xmlns:o="urn:schemas-microsoft-com:office:office" xmlns:r="http://schemas.openxmlformats.org/officeDocument/2006/relationships" xmlns:m="http://schemas.openxmlformats.org/officeDocument/2006/math" xmlns:v="urn:schemas-microsoft-com:vml" xmlns:wp14="http://schemas.microsoft.com/office/word/2010/wordprocessingDrawing" xmlns:wp="http://schemas.openxmlformats.org/drawingml/2006/wordprocessingDrawing" xmlns:w10="urn:schemas-microsoft-com:office:word" xmlns:w="http://schemas.openxmlformats.org/wordprocessingml/2006/main" xmlns:w14="http://schemas.microsoft.com/office/word/2010/wordml" xmlns:w15="http://schemas.microsoft.com/office/word/2012/wordml" xmlns:wpg="http://schemas.microsoft.com/office/word/2010/wordprocessingGroup" xmlns:wpi="http://schemas.microsoft.com/office/word/2010/wordprocessingInk" xmlns:wne="http://schemas.microsoft.com/office/word/2006/wordml" xmlns:wps="http://schemas.microsoft.com/office/word/2010/wordprocessingShape" mc:Ignorable="w14 w15 wp14">
   <w:body>
-    <w:p>
-      <w:pPr>
-        <w:rPr>
-          <w:b/>
-          <w:color w:val="C00000"/>
-          <w:sz w:val="32"/>
-          <w:szCs w:val="32"/>
-          <w:lang w:val="nl-NL"/>
-        </w:rPr>
-      </w:pPr>
-      <w:r>
+    <w:sdt>
+      <w:sdtPr>
+        <w:id w:val="-1951456258"/>
+        <w:docPartObj>
+          <w:docPartGallery w:val="Cover Pages"/>
+          <w:docPartUnique/>
+        </w:docPartObj>
+      </w:sdtPr>
+      <w:sdtEndPr>
         <w:rPr>
           <w:b/>
           <w:color w:val="C00000"/>
@@ -20,9 +18,1627 @@
           <w:szCs w:val="40"/>
           <w:lang w:val="nl-NL"/>
         </w:rPr>
-        <w:t xml:space="preserve">SAMENWERKINGSCONTRACT </w:t>
-      </w:r>
-      <w:r>
+      </w:sdtEndPr>
+      <w:sdtContent>
+        <w:p/>
+        <w:p>
+          <w:pPr>
+            <w:rPr>
+              <w:b/>
+              <w:color w:val="C00000"/>
+              <w:sz w:val="40"/>
+              <w:szCs w:val="40"/>
+              <w:lang w:val="nl-NL"/>
+            </w:rPr>
+          </w:pPr>
+          <w:r>
+            <w:rPr>
+              <w:noProof/>
+              <w:lang w:val="nl-NL" w:eastAsia="nl-NL"/>
+            </w:rPr>
+            <mc:AlternateContent>
+              <mc:Choice Requires="wpg">
+                <w:drawing>
+                  <wp:anchor distT="0" distB="0" distL="114300" distR="114300" simplePos="0" relativeHeight="251659264" behindDoc="1" locked="0" layoutInCell="1" allowOverlap="1">
+                    <wp:simplePos x="0" y="0"/>
+                    <wp:positionH relativeFrom="margin">
+                      <wp:align>center</wp:align>
+                    </wp:positionH>
+                    <mc:AlternateContent>
+                      <mc:Choice Requires="wp14">
+                        <wp:positionV relativeFrom="page">
+                          <wp14:pctPosVOffset>4500</wp14:pctPosVOffset>
+                        </wp:positionV>
+                      </mc:Choice>
+                      <mc:Fallback>
+                        <wp:positionV relativeFrom="page">
+                          <wp:posOffset>452120</wp:posOffset>
+                        </wp:positionV>
+                      </mc:Fallback>
+                    </mc:AlternateContent>
+                    <wp:extent cx="6858000" cy="7068185"/>
+                    <wp:effectExtent l="0" t="0" r="0" b="0"/>
+                    <wp:wrapNone/>
+                    <wp:docPr id="125" name="Groep 125"/>
+                    <wp:cNvGraphicFramePr>
+                      <a:graphicFrameLocks xmlns:a="http://schemas.openxmlformats.org/drawingml/2006/main" noChangeAspect="1"/>
+                    </wp:cNvGraphicFramePr>
+                    <a:graphic xmlns:a="http://schemas.openxmlformats.org/drawingml/2006/main">
+                      <a:graphicData uri="http://schemas.microsoft.com/office/word/2010/wordprocessingGroup">
+                        <wpg:wgp>
+                          <wpg:cNvGrpSpPr>
+                            <a:grpSpLocks noChangeAspect="1"/>
+                          </wpg:cNvGrpSpPr>
+                          <wpg:grpSpPr>
+                            <a:xfrm>
+                              <a:off x="0" y="0"/>
+                              <a:ext cx="6858000" cy="7068312"/>
+                              <a:chOff x="0" y="0"/>
+                              <a:chExt cx="5561330" cy="5404485"/>
+                            </a:xfrm>
+                          </wpg:grpSpPr>
+                          <wps:wsp>
+                            <wps:cNvPr id="126" name="Vrije vorm 10"/>
+                            <wps:cNvSpPr>
+                              <a:spLocks/>
+                            </wps:cNvSpPr>
+                            <wps:spPr bwMode="auto">
+                              <a:xfrm>
+                                <a:off x="0" y="0"/>
+                                <a:ext cx="5557520" cy="5404485"/>
+                              </a:xfrm>
+                              <a:custGeom>
+                                <a:avLst/>
+                                <a:gdLst>
+                                  <a:gd name="T0" fmla="*/ 0 w 720"/>
+                                  <a:gd name="T1" fmla="*/ 0 h 700"/>
+                                  <a:gd name="T2" fmla="*/ 0 w 720"/>
+                                  <a:gd name="T3" fmla="*/ 644 h 700"/>
+                                  <a:gd name="T4" fmla="*/ 113 w 720"/>
+                                  <a:gd name="T5" fmla="*/ 665 h 700"/>
+                                  <a:gd name="T6" fmla="*/ 720 w 720"/>
+                                  <a:gd name="T7" fmla="*/ 644 h 700"/>
+                                  <a:gd name="T8" fmla="*/ 720 w 720"/>
+                                  <a:gd name="T9" fmla="*/ 617 h 700"/>
+                                  <a:gd name="T10" fmla="*/ 720 w 720"/>
+                                  <a:gd name="T11" fmla="*/ 0 h 700"/>
+                                  <a:gd name="T12" fmla="*/ 0 w 720"/>
+                                  <a:gd name="T13" fmla="*/ 0 h 700"/>
+                                </a:gdLst>
+                                <a:ahLst/>
+                                <a:cxnLst>
+                                  <a:cxn ang="0">
+                                    <a:pos x="T0" y="T1"/>
+                                  </a:cxn>
+                                  <a:cxn ang="0">
+                                    <a:pos x="T2" y="T3"/>
+                                  </a:cxn>
+                                  <a:cxn ang="0">
+                                    <a:pos x="T4" y="T5"/>
+                                  </a:cxn>
+                                  <a:cxn ang="0">
+                                    <a:pos x="T6" y="T7"/>
+                                  </a:cxn>
+                                  <a:cxn ang="0">
+                                    <a:pos x="T8" y="T9"/>
+                                  </a:cxn>
+                                  <a:cxn ang="0">
+                                    <a:pos x="T10" y="T11"/>
+                                  </a:cxn>
+                                  <a:cxn ang="0">
+                                    <a:pos x="T12" y="T13"/>
+                                  </a:cxn>
+                                </a:cxnLst>
+                                <a:rect l="0" t="0" r="r" b="b"/>
+                                <a:pathLst>
+                                  <a:path w="720" h="700">
+                                    <a:moveTo>
+                                      <a:pt x="0" y="0"/>
+                                    </a:moveTo>
+                                    <a:cubicBezTo>
+                                      <a:pt x="0" y="644"/>
+                                      <a:pt x="0" y="644"/>
+                                      <a:pt x="0" y="644"/>
+                                    </a:cubicBezTo>
+                                    <a:cubicBezTo>
+                                      <a:pt x="23" y="650"/>
+                                      <a:pt x="62" y="658"/>
+                                      <a:pt x="113" y="665"/>
+                                    </a:cubicBezTo>
+                                    <a:cubicBezTo>
+                                      <a:pt x="250" y="685"/>
+                                      <a:pt x="476" y="700"/>
+                                      <a:pt x="720" y="644"/>
+                                    </a:cubicBezTo>
+                                    <a:cubicBezTo>
+                                      <a:pt x="720" y="617"/>
+                                      <a:pt x="720" y="617"/>
+                                      <a:pt x="720" y="617"/>
+                                    </a:cubicBezTo>
+                                    <a:cubicBezTo>
+                                      <a:pt x="720" y="0"/>
+                                      <a:pt x="720" y="0"/>
+                                      <a:pt x="720" y="0"/>
+                                    </a:cubicBezTo>
+                                    <a:cubicBezTo>
+                                      <a:pt x="0" y="0"/>
+                                      <a:pt x="0" y="0"/>
+                                      <a:pt x="0" y="0"/>
+                                    </a:cubicBezTo>
+                                  </a:path>
+                                </a:pathLst>
+                              </a:custGeom>
+                              <a:ln>
+                                <a:noFill/>
+                              </a:ln>
+                            </wps:spPr>
+                            <wps:style>
+                              <a:lnRef idx="0">
+                                <a:scrgbClr r="0" g="0" b="0"/>
+                              </a:lnRef>
+                              <a:fillRef idx="1003">
+                                <a:schemeClr val="dk2"/>
+                              </a:fillRef>
+                              <a:effectRef idx="0">
+                                <a:scrgbClr r="0" g="0" b="0"/>
+                              </a:effectRef>
+                              <a:fontRef idx="major"/>
+                            </wps:style>
+                            <wps:txbx>
+                              <w:txbxContent>
+                                <w:p>
+                                  <w:pPr>
+                                    <w:rPr>
+                                      <w:color w:val="FFFFFF" w:themeColor="background1"/>
+                                      <w:sz w:val="56"/>
+                                      <w:szCs w:val="72"/>
+                                    </w:rPr>
+                                  </w:pPr>
+                                  <w:sdt>
+                                    <w:sdtPr>
+                                      <w:rPr>
+                                        <w:color w:val="FFFFFF" w:themeColor="background1"/>
+                                        <w:sz w:val="56"/>
+                                        <w:szCs w:val="72"/>
+                                      </w:rPr>
+                                      <w:alias w:val="Titel"/>
+                                      <w:tag w:val=""/>
+                                      <w:id w:val="-554696155"/>
+                                      <w:dataBinding w:prefixMappings="xmlns:ns0='http://purl.org/dc/elements/1.1/' xmlns:ns1='http://schemas.openxmlformats.org/package/2006/metadata/core-properties' " w:xpath="/ns1:coreProperties[1]/ns0:title[1]" w:storeItemID="{6C3C8BC8-F283-45AE-878A-BAB7291924A1}"/>
+                                      <w:text/>
+                                    </w:sdtPr>
+                                    <w:sdtEndPr/>
+                                    <w:sdtContent>
+                                      <w:r>
+                                        <w:rPr>
+                                          <w:color w:val="FFFFFF" w:themeColor="background1"/>
+                                          <w:sz w:val="56"/>
+                                          <w:szCs w:val="72"/>
+                                        </w:rPr>
+                                        <w:t>Samenwerkingscontract</w:t>
+                                      </w:r>
+                                    </w:sdtContent>
+                                  </w:sdt>
+                                </w:p>
+                              </w:txbxContent>
+                            </wps:txbx>
+                            <wps:bodyPr rot="0" vert="horz" wrap="square" lIns="914400" tIns="1097280" rIns="1097280" bIns="1097280" anchor="b" anchorCtr="0" upright="1">
+                              <a:noAutofit/>
+                            </wps:bodyPr>
+                          </wps:wsp>
+                          <wps:wsp>
+                            <wps:cNvPr id="127" name="Vrije vorm 11"/>
+                            <wps:cNvSpPr>
+                              <a:spLocks/>
+                            </wps:cNvSpPr>
+                            <wps:spPr bwMode="auto">
+                              <a:xfrm>
+                                <a:off x="876300" y="4769783"/>
+                                <a:ext cx="4685030" cy="509905"/>
+                              </a:xfrm>
+                              <a:custGeom>
+                                <a:avLst/>
+                                <a:gdLst>
+                                  <a:gd name="T0" fmla="*/ 607 w 607"/>
+                                  <a:gd name="T1" fmla="*/ 0 h 66"/>
+                                  <a:gd name="T2" fmla="*/ 176 w 607"/>
+                                  <a:gd name="T3" fmla="*/ 57 h 66"/>
+                                  <a:gd name="T4" fmla="*/ 0 w 607"/>
+                                  <a:gd name="T5" fmla="*/ 48 h 66"/>
+                                  <a:gd name="T6" fmla="*/ 251 w 607"/>
+                                  <a:gd name="T7" fmla="*/ 66 h 66"/>
+                                  <a:gd name="T8" fmla="*/ 607 w 607"/>
+                                  <a:gd name="T9" fmla="*/ 27 h 66"/>
+                                  <a:gd name="T10" fmla="*/ 607 w 607"/>
+                                  <a:gd name="T11" fmla="*/ 0 h 66"/>
+                                </a:gdLst>
+                                <a:ahLst/>
+                                <a:cxnLst>
+                                  <a:cxn ang="0">
+                                    <a:pos x="T0" y="T1"/>
+                                  </a:cxn>
+                                  <a:cxn ang="0">
+                                    <a:pos x="T2" y="T3"/>
+                                  </a:cxn>
+                                  <a:cxn ang="0">
+                                    <a:pos x="T4" y="T5"/>
+                                  </a:cxn>
+                                  <a:cxn ang="0">
+                                    <a:pos x="T6" y="T7"/>
+                                  </a:cxn>
+                                  <a:cxn ang="0">
+                                    <a:pos x="T8" y="T9"/>
+                                  </a:cxn>
+                                  <a:cxn ang="0">
+                                    <a:pos x="T10" y="T11"/>
+                                  </a:cxn>
+                                </a:cxnLst>
+                                <a:rect l="0" t="0" r="r" b="b"/>
+                                <a:pathLst>
+                                  <a:path w="607" h="66">
+                                    <a:moveTo>
+                                      <a:pt x="607" y="0"/>
+                                    </a:moveTo>
+                                    <a:cubicBezTo>
+                                      <a:pt x="450" y="44"/>
+                                      <a:pt x="300" y="57"/>
+                                      <a:pt x="176" y="57"/>
+                                    </a:cubicBezTo>
+                                    <a:cubicBezTo>
+                                      <a:pt x="109" y="57"/>
+                                      <a:pt x="49" y="53"/>
+                                      <a:pt x="0" y="48"/>
+                                    </a:cubicBezTo>
+                                    <a:cubicBezTo>
+                                      <a:pt x="66" y="58"/>
+                                      <a:pt x="152" y="66"/>
+                                      <a:pt x="251" y="66"/>
+                                    </a:cubicBezTo>
+                                    <a:cubicBezTo>
+                                      <a:pt x="358" y="66"/>
+                                      <a:pt x="480" y="56"/>
+                                      <a:pt x="607" y="27"/>
+                                    </a:cubicBezTo>
+                                    <a:cubicBezTo>
+                                      <a:pt x="607" y="0"/>
+                                      <a:pt x="607" y="0"/>
+                                      <a:pt x="607" y="0"/>
+                                    </a:cubicBezTo>
+                                  </a:path>
+                                </a:pathLst>
+                              </a:custGeom>
+                              <a:solidFill>
+                                <a:schemeClr val="bg1">
+                                  <a:alpha val="30000"/>
+                                </a:schemeClr>
+                              </a:solidFill>
+                              <a:ln>
+                                <a:noFill/>
+                              </a:ln>
+                              <a:extLst>
+                                <a:ext uri="{91240B29-F687-4F45-9708-019B960494DF}">
+                                  <a14:hiddenLine xmlns:a14="http://schemas.microsoft.com/office/drawing/2010/main" w="9525">
+                                    <a:solidFill>
+                                      <a:srgbClr val="000000"/>
+                                    </a:solidFill>
+                                    <a:round/>
+                                    <a:headEnd/>
+                                    <a:tailEnd/>
+                                  </a14:hiddenLine>
+                                </a:ext>
+                              </a:extLst>
+                            </wps:spPr>
+                            <wps:bodyPr rot="0" vert="horz" wrap="square" lIns="91440" tIns="45720" rIns="91440" bIns="45720" anchor="b" anchorCtr="0" upright="1">
+                              <a:noAutofit/>
+                            </wps:bodyPr>
+                          </wps:wsp>
+                        </wpg:wgp>
+                      </a:graphicData>
+                    </a:graphic>
+                    <wp14:sizeRelH relativeFrom="margin">
+                      <wp14:pctWidth>115400</wp14:pctWidth>
+                    </wp14:sizeRelH>
+                    <wp14:sizeRelV relativeFrom="page">
+                      <wp14:pctHeight>67000</wp14:pctHeight>
+                    </wp14:sizeRelV>
+                  </wp:anchor>
+                </w:drawing>
+              </mc:Choice>
+              <mc:Fallback>
+                <w:pict>
+                  <v:group id="Groep 125" o:spid="_x0000_s1026" style="position:absolute;margin-left:0;margin-top:0;width:540pt;height:556.55pt;z-index:-251657216;mso-width-percent:1154;mso-height-percent:670;mso-top-percent:45;mso-position-horizontal:center;mso-position-horizontal-relative:margin;mso-position-vertical-relative:page;mso-width-percent:1154;mso-height-percent:670;mso-top-percent:45;mso-width-relative:margin" coordsize="55613,54044" o:gfxdata="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">
+                    <o:lock v:ext="edit" aspectratio="t"/>
+                    <v:shape id="Vrije vorm 10" o:spid="_x0000_s1027" style="position:absolute;width:55575;height:54044;visibility:visible;mso-wrap-style:square;v-text-anchor:bottom" coordsize="720,700" o:spt="100" o:gfxdata="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" adj="-11796480,,5400" path="m,c,644,,644,,644v23,6,62,14,113,21c250,685,476,700,720,644v,-27,,-27,,-27c720,,720,,720,,,,,,,e" fillcolor="#4d5f78 [2994]" stroked="f">
+                      <v:fill color2="#2a3442 [2018]" rotate="t" colors="0 #5d6d85;.5 #485972;1 #334258" focus="100%" type="gradient">
+                        <o:fill v:ext="view" type="gradientUnscaled"/>
+                      </v:fill>
+                      <v:stroke joinstyle="miter"/>
+                      <v:formulas/>
+                      <v:path arrowok="t" o:connecttype="custom" o:connectlocs="0,0;0,4972126;872222,5134261;5557520,4972126;5557520,4763667;5557520,0;0,0" o:connectangles="0,0,0,0,0,0,0" textboxrect="0,0,720,700"/>
+                      <v:textbox inset="1in,86.4pt,86.4pt,86.4pt">
+                        <w:txbxContent>
+                          <w:p>
+                            <w:pPr>
+                              <w:rPr>
+                                <w:color w:val="FFFFFF" w:themeColor="background1"/>
+                                <w:sz w:val="56"/>
+                                <w:szCs w:val="72"/>
+                              </w:rPr>
+                            </w:pPr>
+                            <w:sdt>
+                              <w:sdtPr>
+                                <w:rPr>
+                                  <w:color w:val="FFFFFF" w:themeColor="background1"/>
+                                  <w:sz w:val="56"/>
+                                  <w:szCs w:val="72"/>
+                                </w:rPr>
+                                <w:alias w:val="Titel"/>
+                                <w:tag w:val=""/>
+                                <w:id w:val="-554696155"/>
+                                <w:dataBinding w:prefixMappings="xmlns:ns0='http://purl.org/dc/elements/1.1/' xmlns:ns1='http://schemas.openxmlformats.org/package/2006/metadata/core-properties' " w:xpath="/ns1:coreProperties[1]/ns0:title[1]" w:storeItemID="{6C3C8BC8-F283-45AE-878A-BAB7291924A1}"/>
+                                <w:text/>
+                              </w:sdtPr>
+                              <w:sdtEndPr/>
+                              <w:sdtContent>
+                                <w:r>
+                                  <w:rPr>
+                                    <w:color w:val="FFFFFF" w:themeColor="background1"/>
+                                    <w:sz w:val="56"/>
+                                    <w:szCs w:val="72"/>
+                                  </w:rPr>
+                                  <w:t>Samenwerkingscontract</w:t>
+                                </w:r>
+                              </w:sdtContent>
+                            </w:sdt>
+                          </w:p>
+                        </w:txbxContent>
+                      </v:textbox>
+                    </v:shape>
+                    <v:shape id="Vrije vorm 11" o:spid="_x0000_s1028" style="position:absolute;left:8763;top:47697;width:46850;height:5099;visibility:visible;mso-wrap-style:square;v-text-anchor:bottom" coordsize="607,66" o:gfxdata="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" path="m607,c450,44,300,57,176,57,109,57,49,53,,48,66,58,152,66,251,66,358,66,480,56,607,27,607,,607,,607,e" fillcolor="white [3212]" stroked="f">
+                      <v:fill opacity="19789f"/>
+                      <v:path arrowok="t" o:connecttype="custom" o:connectlocs="4685030,0;1358427,440373;0,370840;1937302,509905;4685030,208598;4685030,0" o:connectangles="0,0,0,0,0,0"/>
+                    </v:shape>
+                    <w10:wrap anchorx="margin" anchory="page"/>
+                  </v:group>
+                </w:pict>
+              </mc:Fallback>
+            </mc:AlternateContent>
+          </w:r>
+          <w:r>
+            <w:rPr>
+              <w:noProof/>
+              <w:lang w:val="nl-NL" w:eastAsia="nl-NL"/>
+            </w:rPr>
+            <mc:AlternateContent>
+              <mc:Choice Requires="wps">
+                <w:drawing>
+                  <wp:anchor distT="0" distB="0" distL="114300" distR="114300" simplePos="0" relativeHeight="251661312" behindDoc="0" locked="0" layoutInCell="1" allowOverlap="1">
+                    <wp:simplePos x="0" y="0"/>
+                    <wp:positionH relativeFrom="page">
+                      <wp:align>center</wp:align>
+                    </wp:positionH>
+                    <mc:AlternateContent>
+                      <mc:Choice Requires="wp14">
+                        <wp:positionV relativeFrom="page">
+                          <wp14:pctPosVOffset>79000</wp14:pctPosVOffset>
+                        </wp:positionV>
+                      </mc:Choice>
+                      <mc:Fallback>
+                        <wp:positionV relativeFrom="page">
+                          <wp:posOffset>7945755</wp:posOffset>
+                        </wp:positionV>
+                      </mc:Fallback>
+                    </mc:AlternateContent>
+                    <wp:extent cx="5753100" cy="484632"/>
+                    <wp:effectExtent l="0" t="0" r="0" b="7620"/>
+                    <wp:wrapSquare wrapText="bothSides"/>
+                    <wp:docPr id="129" name="Tekstvak 129"/>
+                    <wp:cNvGraphicFramePr/>
+                    <a:graphic xmlns:a="http://schemas.openxmlformats.org/drawingml/2006/main">
+                      <a:graphicData uri="http://schemas.microsoft.com/office/word/2010/wordprocessingShape">
+                        <wps:wsp>
+                          <wps:cNvSpPr txBox="1"/>
+                          <wps:spPr>
+                            <a:xfrm>
+                              <a:off x="0" y="0"/>
+                              <a:ext cx="5753100" cy="484632"/>
+                            </a:xfrm>
+                            <a:prstGeom prst="rect">
+                              <a:avLst/>
+                            </a:prstGeom>
+                            <a:noFill/>
+                            <a:ln w="6350">
+                              <a:noFill/>
+                            </a:ln>
+                            <a:effectLst/>
+                          </wps:spPr>
+                          <wps:style>
+                            <a:lnRef idx="0">
+                              <a:schemeClr val="accent1"/>
+                            </a:lnRef>
+                            <a:fillRef idx="0">
+                              <a:schemeClr val="accent1"/>
+                            </a:fillRef>
+                            <a:effectRef idx="0">
+                              <a:schemeClr val="accent1"/>
+                            </a:effectRef>
+                            <a:fontRef idx="minor">
+                              <a:schemeClr val="dk1"/>
+                            </a:fontRef>
+                          </wps:style>
+                          <wps:txbx>
+                            <w:txbxContent>
+                              <w:p>
+                                <w:pPr>
+                                  <w:pStyle w:val="Geenafstand"/>
+                                  <w:spacing w:before="40" w:after="40"/>
+                                  <w:rPr>
+                                    <w:caps/>
+                                    <w:color w:val="5B9BD5" w:themeColor="accent1"/>
+                                    <w:sz w:val="28"/>
+                                    <w:szCs w:val="28"/>
+                                  </w:rPr>
+                                </w:pPr>
+                                <w:r>
+                                  <w:rPr>
+                                    <w:caps/>
+                                    <w:color w:val="5B9BD5" w:themeColor="accent1"/>
+                                    <w:sz w:val="28"/>
+                                    <w:szCs w:val="28"/>
+                                  </w:rPr>
+                                  <w:t xml:space="preserve">Teun Aarts </w:t>
+                                </w:r>
+                                <w:r>
+                                  <w:rPr>
+                                    <w:caps/>
+                                    <w:color w:val="5B9BD5" w:themeColor="accent1"/>
+                                    <w:sz w:val="28"/>
+                                    <w:szCs w:val="28"/>
+                                  </w:rPr>
+                                  <w:tab/>
+                                </w:r>
+                                <w:r>
+                                  <w:rPr>
+                                    <w:caps/>
+                                    <w:color w:val="5B9BD5" w:themeColor="accent1"/>
+                                    <w:sz w:val="28"/>
+                                    <w:szCs w:val="28"/>
+                                  </w:rPr>
+                                  <w:tab/>
+                                </w:r>
+                                <w:r>
+                                  <w:rPr>
+                                    <w:caps/>
+                                    <w:color w:val="5B9BD5" w:themeColor="accent1"/>
+                                    <w:sz w:val="28"/>
+                                    <w:szCs w:val="28"/>
+                                  </w:rPr>
+                                  <w:tab/>
+                                </w:r>
+                                <w:r>
+                                  <w:rPr>
+                                    <w:caps/>
+                                    <w:color w:val="5B9BD5" w:themeColor="accent1"/>
+                                    <w:sz w:val="28"/>
+                                    <w:szCs w:val="28"/>
+                                  </w:rPr>
+                                  <w:tab/>
+                                  <w:t>2127071</w:t>
+                                </w:r>
+                              </w:p>
+                              <w:p>
+                                <w:pPr>
+                                  <w:pStyle w:val="Geenafstand"/>
+                                  <w:spacing w:before="40" w:after="40"/>
+                                  <w:rPr>
+                                    <w:caps/>
+                                    <w:color w:val="5B9BD5" w:themeColor="accent1"/>
+                                    <w:sz w:val="28"/>
+                                    <w:szCs w:val="28"/>
+                                  </w:rPr>
+                                </w:pPr>
+                                <w:r>
+                                  <w:rPr>
+                                    <w:caps/>
+                                    <w:color w:val="5B9BD5" w:themeColor="accent1"/>
+                                    <w:sz w:val="28"/>
+                                    <w:szCs w:val="28"/>
+                                  </w:rPr>
+                                  <w:t>Michael van zundert</w:t>
+                                </w:r>
+                                <w:r>
+                                  <w:rPr>
+                                    <w:caps/>
+                                    <w:color w:val="5B9BD5" w:themeColor="accent1"/>
+                                    <w:sz w:val="28"/>
+                                    <w:szCs w:val="28"/>
+                                  </w:rPr>
+                                  <w:tab/>
+                                </w:r>
+                                <w:r>
+                                  <w:rPr>
+                                    <w:caps/>
+                                    <w:color w:val="5B9BD5" w:themeColor="accent1"/>
+                                    <w:sz w:val="28"/>
+                                    <w:szCs w:val="28"/>
+                                  </w:rPr>
+                                  <w:tab/>
+                                </w:r>
+                                <w:r>
+                                  <w:rPr>
+                                    <w:caps/>
+                                    <w:color w:val="5B9BD5" w:themeColor="accent1"/>
+                                    <w:sz w:val="28"/>
+                                    <w:szCs w:val="28"/>
+                                  </w:rPr>
+                                  <w:tab/>
+                                  <w:t>[studentnummer]</w:t>
+                                </w:r>
+                              </w:p>
+                              <w:p>
+                                <w:pPr>
+                                  <w:pStyle w:val="Geenafstand"/>
+                                  <w:spacing w:before="40" w:after="40"/>
+                                  <w:rPr>
+                                    <w:caps/>
+                                    <w:color w:val="5B9BD5" w:themeColor="accent1"/>
+                                    <w:sz w:val="28"/>
+                                    <w:szCs w:val="28"/>
+                                  </w:rPr>
+                                </w:pPr>
+                                <w:r>
+                                  <w:rPr>
+                                    <w:caps/>
+                                    <w:color w:val="5B9BD5" w:themeColor="accent1"/>
+                                    <w:sz w:val="28"/>
+                                    <w:szCs w:val="28"/>
+                                  </w:rPr>
+                                  <w:t>Kevin gerretsen</w:t>
+                                </w:r>
+                                <w:r>
+                                  <w:rPr>
+                                    <w:caps/>
+                                    <w:color w:val="5B9BD5" w:themeColor="accent1"/>
+                                    <w:sz w:val="28"/>
+                                    <w:szCs w:val="28"/>
+                                  </w:rPr>
+                                  <w:tab/>
+                                </w:r>
+                                <w:r>
+                                  <w:rPr>
+                                    <w:caps/>
+                                    <w:color w:val="5B9BD5" w:themeColor="accent1"/>
+                                    <w:sz w:val="28"/>
+                                    <w:szCs w:val="28"/>
+                                  </w:rPr>
+                                  <w:tab/>
+                                </w:r>
+                                <w:r>
+                                  <w:rPr>
+                                    <w:caps/>
+                                    <w:color w:val="5B9BD5" w:themeColor="accent1"/>
+                                    <w:sz w:val="28"/>
+                                    <w:szCs w:val="28"/>
+                                  </w:rPr>
+                                  <w:tab/>
+                                </w:r>
+                                <w:r>
+                                  <w:rPr>
+                                    <w:caps/>
+                                    <w:color w:val="5B9BD5" w:themeColor="accent1"/>
+                                    <w:sz w:val="28"/>
+                                    <w:szCs w:val="28"/>
+                                  </w:rPr>
+                                  <w:tab/>
+                                  <w:t>[studentnummer]</w:t>
+                                </w:r>
+                              </w:p>
+                              <w:p>
+                                <w:pPr>
+                                  <w:pStyle w:val="Geenafstand"/>
+                                  <w:spacing w:before="40" w:after="40"/>
+                                  <w:rPr>
+                                    <w:caps/>
+                                    <w:color w:val="5B9BD5" w:themeColor="accent1"/>
+                                    <w:sz w:val="28"/>
+                                    <w:szCs w:val="28"/>
+                                  </w:rPr>
+                                </w:pPr>
+                                <w:r>
+                                  <w:rPr>
+                                    <w:caps/>
+                                    <w:color w:val="5B9BD5" w:themeColor="accent1"/>
+                                    <w:sz w:val="28"/>
+                                    <w:szCs w:val="28"/>
+                                  </w:rPr>
+                                  <w:t>23IVT1A1</w:t>
+                                </w:r>
+                              </w:p>
+                              <w:p>
+                                <w:pPr>
+                                  <w:pStyle w:val="Geenafstand"/>
+                                  <w:spacing w:before="40" w:after="40"/>
+                                  <w:rPr>
+                                    <w:caps/>
+                                    <w:color w:val="5B9BD5" w:themeColor="accent1"/>
+                                    <w:sz w:val="28"/>
+                                    <w:szCs w:val="28"/>
+                                  </w:rPr>
+                                </w:pPr>
+                                <w:r>
+                                  <w:rPr>
+                                    <w:caps/>
+                                    <w:color w:val="5B9BD5" w:themeColor="accent1"/>
+                                    <w:sz w:val="28"/>
+                                    <w:szCs w:val="28"/>
+                                  </w:rPr>
+                                  <w:t>6</w:t>
+                                </w:r>
+                                <w:r>
+                                  <w:rPr>
+                                    <w:caps/>
+                                    <w:color w:val="5B9BD5" w:themeColor="accent1"/>
+                                    <w:sz w:val="28"/>
+                                    <w:szCs w:val="28"/>
+                                  </w:rPr>
+                                  <w:t>-11-2017</w:t>
+                                </w:r>
+                              </w:p>
+                            </w:txbxContent>
+                          </wps:txbx>
+                          <wps:bodyPr rot="0" spcFirstLastPara="0" vertOverflow="overflow" horzOverflow="overflow" vert="horz" wrap="square" lIns="914400" tIns="0" rIns="1097280" bIns="0" numCol="1" spcCol="0" rtlCol="0" fromWordArt="0" anchor="t" anchorCtr="0" forceAA="0" compatLnSpc="1">
+                            <a:prstTxWarp prst="textNoShape">
+                              <a:avLst/>
+                            </a:prstTxWarp>
+                            <a:spAutoFit/>
+                          </wps:bodyPr>
+                        </wps:wsp>
+                      </a:graphicData>
+                    </a:graphic>
+                    <wp14:sizeRelH relativeFrom="margin">
+                      <wp14:pctWidth>115400</wp14:pctWidth>
+                    </wp14:sizeRelH>
+                    <wp14:sizeRelV relativeFrom="margin">
+                      <wp14:pctHeight>0</wp14:pctHeight>
+                    </wp14:sizeRelV>
+                  </wp:anchor>
+                </w:drawing>
+              </mc:Choice>
+              <mc:Fallback>
+                <w:pict>
+                  <v:shapetype id="_x0000_t202" coordsize="21600,21600" o:spt="202" path="m,l,21600r21600,l21600,xe">
+                    <v:stroke joinstyle="miter"/>
+                    <v:path gradientshapeok="t" o:connecttype="rect"/>
+                  </v:shapetype>
+                  <v:shape id="Tekstvak 129" o:spid="_x0000_s1029" type="#_x0000_t202" style="position:absolute;margin-left:0;margin-top:0;width:453pt;height:38.15pt;z-index:251661312;visibility:visible;mso-wrap-style:square;mso-width-percent:1154;mso-height-percent:0;mso-top-percent:790;mso-wrap-distance-left:9pt;mso-wrap-distance-top:0;mso-wrap-distance-right:9pt;mso-wrap-distance-bottom:0;mso-position-horizontal:center;mso-position-horizontal-relative:page;mso-position-vertical-relative:page;mso-width-percent:1154;mso-height-percent:0;mso-top-percent:790;mso-width-relative:margin;mso-height-relative:margin;v-text-anchor:top" o:gfxdata="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" filled="f" stroked="f" strokeweight=".5pt">
+                    <v:textbox style="mso-fit-shape-to-text:t" inset="1in,0,86.4pt,0">
+                      <w:txbxContent>
+                        <w:p>
+                          <w:pPr>
+                            <w:pStyle w:val="Geenafstand"/>
+                            <w:spacing w:before="40" w:after="40"/>
+                            <w:rPr>
+                              <w:caps/>
+                              <w:color w:val="5B9BD5" w:themeColor="accent1"/>
+                              <w:sz w:val="28"/>
+                              <w:szCs w:val="28"/>
+                            </w:rPr>
+                          </w:pPr>
+                          <w:r>
+                            <w:rPr>
+                              <w:caps/>
+                              <w:color w:val="5B9BD5" w:themeColor="accent1"/>
+                              <w:sz w:val="28"/>
+                              <w:szCs w:val="28"/>
+                            </w:rPr>
+                            <w:t xml:space="preserve">Teun Aarts </w:t>
+                          </w:r>
+                          <w:r>
+                            <w:rPr>
+                              <w:caps/>
+                              <w:color w:val="5B9BD5" w:themeColor="accent1"/>
+                              <w:sz w:val="28"/>
+                              <w:szCs w:val="28"/>
+                            </w:rPr>
+                            <w:tab/>
+                          </w:r>
+                          <w:r>
+                            <w:rPr>
+                              <w:caps/>
+                              <w:color w:val="5B9BD5" w:themeColor="accent1"/>
+                              <w:sz w:val="28"/>
+                              <w:szCs w:val="28"/>
+                            </w:rPr>
+                            <w:tab/>
+                          </w:r>
+                          <w:r>
+                            <w:rPr>
+                              <w:caps/>
+                              <w:color w:val="5B9BD5" w:themeColor="accent1"/>
+                              <w:sz w:val="28"/>
+                              <w:szCs w:val="28"/>
+                            </w:rPr>
+                            <w:tab/>
+                          </w:r>
+                          <w:r>
+                            <w:rPr>
+                              <w:caps/>
+                              <w:color w:val="5B9BD5" w:themeColor="accent1"/>
+                              <w:sz w:val="28"/>
+                              <w:szCs w:val="28"/>
+                            </w:rPr>
+                            <w:tab/>
+                            <w:t>2127071</w:t>
+                          </w:r>
+                        </w:p>
+                        <w:p>
+                          <w:pPr>
+                            <w:pStyle w:val="Geenafstand"/>
+                            <w:spacing w:before="40" w:after="40"/>
+                            <w:rPr>
+                              <w:caps/>
+                              <w:color w:val="5B9BD5" w:themeColor="accent1"/>
+                              <w:sz w:val="28"/>
+                              <w:szCs w:val="28"/>
+                            </w:rPr>
+                          </w:pPr>
+                          <w:r>
+                            <w:rPr>
+                              <w:caps/>
+                              <w:color w:val="5B9BD5" w:themeColor="accent1"/>
+                              <w:sz w:val="28"/>
+                              <w:szCs w:val="28"/>
+                            </w:rPr>
+                            <w:t>Michael van zundert</w:t>
+                          </w:r>
+                          <w:r>
+                            <w:rPr>
+                              <w:caps/>
+                              <w:color w:val="5B9BD5" w:themeColor="accent1"/>
+                              <w:sz w:val="28"/>
+                              <w:szCs w:val="28"/>
+                            </w:rPr>
+                            <w:tab/>
+                          </w:r>
+                          <w:r>
+                            <w:rPr>
+                              <w:caps/>
+                              <w:color w:val="5B9BD5" w:themeColor="accent1"/>
+                              <w:sz w:val="28"/>
+                              <w:szCs w:val="28"/>
+                            </w:rPr>
+                            <w:tab/>
+                          </w:r>
+                          <w:r>
+                            <w:rPr>
+                              <w:caps/>
+                              <w:color w:val="5B9BD5" w:themeColor="accent1"/>
+                              <w:sz w:val="28"/>
+                              <w:szCs w:val="28"/>
+                            </w:rPr>
+                            <w:tab/>
+                            <w:t>[studentnummer]</w:t>
+                          </w:r>
+                        </w:p>
+                        <w:p>
+                          <w:pPr>
+                            <w:pStyle w:val="Geenafstand"/>
+                            <w:spacing w:before="40" w:after="40"/>
+                            <w:rPr>
+                              <w:caps/>
+                              <w:color w:val="5B9BD5" w:themeColor="accent1"/>
+                              <w:sz w:val="28"/>
+                              <w:szCs w:val="28"/>
+                            </w:rPr>
+                          </w:pPr>
+                          <w:r>
+                            <w:rPr>
+                              <w:caps/>
+                              <w:color w:val="5B9BD5" w:themeColor="accent1"/>
+                              <w:sz w:val="28"/>
+                              <w:szCs w:val="28"/>
+                            </w:rPr>
+                            <w:t>Kevin gerretsen</w:t>
+                          </w:r>
+                          <w:r>
+                            <w:rPr>
+                              <w:caps/>
+                              <w:color w:val="5B9BD5" w:themeColor="accent1"/>
+                              <w:sz w:val="28"/>
+                              <w:szCs w:val="28"/>
+                            </w:rPr>
+                            <w:tab/>
+                          </w:r>
+                          <w:r>
+                            <w:rPr>
+                              <w:caps/>
+                              <w:color w:val="5B9BD5" w:themeColor="accent1"/>
+                              <w:sz w:val="28"/>
+                              <w:szCs w:val="28"/>
+                            </w:rPr>
+                            <w:tab/>
+                          </w:r>
+                          <w:r>
+                            <w:rPr>
+                              <w:caps/>
+                              <w:color w:val="5B9BD5" w:themeColor="accent1"/>
+                              <w:sz w:val="28"/>
+                              <w:szCs w:val="28"/>
+                            </w:rPr>
+                            <w:tab/>
+                          </w:r>
+                          <w:r>
+                            <w:rPr>
+                              <w:caps/>
+                              <w:color w:val="5B9BD5" w:themeColor="accent1"/>
+                              <w:sz w:val="28"/>
+                              <w:szCs w:val="28"/>
+                            </w:rPr>
+                            <w:tab/>
+                            <w:t>[studentnummer]</w:t>
+                          </w:r>
+                        </w:p>
+                        <w:p>
+                          <w:pPr>
+                            <w:pStyle w:val="Geenafstand"/>
+                            <w:spacing w:before="40" w:after="40"/>
+                            <w:rPr>
+                              <w:caps/>
+                              <w:color w:val="5B9BD5" w:themeColor="accent1"/>
+                              <w:sz w:val="28"/>
+                              <w:szCs w:val="28"/>
+                            </w:rPr>
+                          </w:pPr>
+                          <w:r>
+                            <w:rPr>
+                              <w:caps/>
+                              <w:color w:val="5B9BD5" w:themeColor="accent1"/>
+                              <w:sz w:val="28"/>
+                              <w:szCs w:val="28"/>
+                            </w:rPr>
+                            <w:t>23IVT1A1</w:t>
+                          </w:r>
+                        </w:p>
+                        <w:p>
+                          <w:pPr>
+                            <w:pStyle w:val="Geenafstand"/>
+                            <w:spacing w:before="40" w:after="40"/>
+                            <w:rPr>
+                              <w:caps/>
+                              <w:color w:val="5B9BD5" w:themeColor="accent1"/>
+                              <w:sz w:val="28"/>
+                              <w:szCs w:val="28"/>
+                            </w:rPr>
+                          </w:pPr>
+                          <w:r>
+                            <w:rPr>
+                              <w:caps/>
+                              <w:color w:val="5B9BD5" w:themeColor="accent1"/>
+                              <w:sz w:val="28"/>
+                              <w:szCs w:val="28"/>
+                            </w:rPr>
+                            <w:t>6</w:t>
+                          </w:r>
+                          <w:r>
+                            <w:rPr>
+                              <w:caps/>
+                              <w:color w:val="5B9BD5" w:themeColor="accent1"/>
+                              <w:sz w:val="28"/>
+                              <w:szCs w:val="28"/>
+                            </w:rPr>
+                            <w:t>-11-2017</w:t>
+                          </w:r>
+                        </w:p>
+                      </w:txbxContent>
+                    </v:textbox>
+                    <w10:wrap type="square" anchorx="page" anchory="page"/>
+                  </v:shape>
+                </w:pict>
+              </mc:Fallback>
+            </mc:AlternateContent>
+          </w:r>
+          <w:r>
+            <w:rPr>
+              <w:b/>
+              <w:color w:val="C00000"/>
+              <w:sz w:val="40"/>
+              <w:szCs w:val="40"/>
+              <w:lang w:val="nl-NL"/>
+            </w:rPr>
+            <w:br w:type="page"/>
+          </w:r>
+        </w:p>
+      </w:sdtContent>
+    </w:sdt>
+    <w:sdt>
+      <w:sdtPr>
+        <w:rPr>
+          <w:rFonts w:ascii="Verdana" w:eastAsiaTheme="minorHAnsi" w:hAnsi="Verdana" w:cstheme="minorBidi"/>
+          <w:color w:val="auto"/>
+          <w:sz w:val="18"/>
+          <w:szCs w:val="22"/>
+          <w:lang w:val="en-US" w:eastAsia="en-US"/>
+        </w:rPr>
+        <w:id w:val="432489365"/>
+        <w:docPartObj>
+          <w:docPartGallery w:val="Table of Contents"/>
+          <w:docPartUnique/>
+        </w:docPartObj>
+      </w:sdtPr>
+      <w:sdtEndPr>
+        <w:rPr>
+          <w:rFonts w:ascii="Arial" w:hAnsi="Arial" w:cs="Arial"/>
+          <w:b/>
+          <w:bCs/>
+          <w:sz w:val="24"/>
+        </w:rPr>
+      </w:sdtEndPr>
+      <w:sdtContent>
+        <w:p>
+          <w:pPr>
+            <w:pStyle w:val="Kopvaninhoudsopgave"/>
+          </w:pPr>
+          <w:r>
+            <w:t>Inhoudsopgave</w:t>
+          </w:r>
+        </w:p>
+        <w:p>
+          <w:pPr>
+            <w:pStyle w:val="Inhopg1"/>
+            <w:tabs>
+              <w:tab w:val="right" w:leader="dot" w:pos="9350"/>
+            </w:tabs>
+            <w:rPr>
+              <w:rFonts w:ascii="Arial" w:eastAsiaTheme="minorEastAsia" w:hAnsi="Arial" w:cs="Arial"/>
+              <w:noProof/>
+              <w:sz w:val="32"/>
+              <w:lang w:val="nl-NL" w:eastAsia="nl-NL"/>
+            </w:rPr>
+          </w:pPr>
+          <w:r>
+            <w:rPr>
+              <w:rFonts w:ascii="Arial" w:hAnsi="Arial" w:cs="Arial"/>
+              <w:sz w:val="24"/>
+            </w:rPr>
+            <w:fldChar w:fldCharType="begin"/>
+          </w:r>
+          <w:r>
+            <w:rPr>
+              <w:rFonts w:ascii="Arial" w:hAnsi="Arial" w:cs="Arial"/>
+              <w:sz w:val="24"/>
+            </w:rPr>
+            <w:instrText xml:space="preserve"> TOC \o "1-3" \h \z \u </w:instrText>
+          </w:r>
+          <w:r>
+            <w:rPr>
+              <w:rFonts w:ascii="Arial" w:hAnsi="Arial" w:cs="Arial"/>
+              <w:sz w:val="24"/>
+            </w:rPr>
+            <w:fldChar w:fldCharType="separate"/>
+          </w:r>
+          <w:hyperlink w:anchor="_Toc497757639" w:history="1">
+            <w:r>
+              <w:rPr>
+                <w:rStyle w:val="Hyperlink"/>
+                <w:rFonts w:ascii="Arial" w:hAnsi="Arial" w:cs="Arial"/>
+                <w:noProof/>
+                <w:sz w:val="24"/>
+                <w:lang w:val="nl-NL"/>
+              </w:rPr>
+              <w:t>1. Aanwezigheid</w:t>
+            </w:r>
+            <w:r>
+              <w:rPr>
+                <w:rFonts w:ascii="Arial" w:hAnsi="Arial" w:cs="Arial"/>
+                <w:noProof/>
+                <w:webHidden/>
+                <w:sz w:val="24"/>
+              </w:rPr>
+              <w:tab/>
+            </w:r>
+            <w:r>
+              <w:rPr>
+                <w:rFonts w:ascii="Arial" w:hAnsi="Arial" w:cs="Arial"/>
+                <w:noProof/>
+                <w:webHidden/>
+                <w:sz w:val="24"/>
+              </w:rPr>
+              <w:fldChar w:fldCharType="begin"/>
+            </w:r>
+            <w:r>
+              <w:rPr>
+                <w:rFonts w:ascii="Arial" w:hAnsi="Arial" w:cs="Arial"/>
+                <w:noProof/>
+                <w:webHidden/>
+                <w:sz w:val="24"/>
+              </w:rPr>
+              <w:instrText xml:space="preserve"> PAGEREF _Toc497757639 \h </w:instrText>
+            </w:r>
+            <w:r>
+              <w:rPr>
+                <w:rFonts w:ascii="Arial" w:hAnsi="Arial" w:cs="Arial"/>
+                <w:noProof/>
+                <w:webHidden/>
+                <w:sz w:val="24"/>
+              </w:rPr>
+            </w:r>
+            <w:r>
+              <w:rPr>
+                <w:rFonts w:ascii="Arial" w:hAnsi="Arial" w:cs="Arial"/>
+                <w:noProof/>
+                <w:webHidden/>
+                <w:sz w:val="24"/>
+              </w:rPr>
+              <w:fldChar w:fldCharType="separate"/>
+            </w:r>
+            <w:r>
+              <w:rPr>
+                <w:rFonts w:ascii="Arial" w:hAnsi="Arial" w:cs="Arial"/>
+                <w:noProof/>
+                <w:webHidden/>
+                <w:sz w:val="24"/>
+              </w:rPr>
+              <w:t>2</w:t>
+            </w:r>
+            <w:r>
+              <w:rPr>
+                <w:rFonts w:ascii="Arial" w:hAnsi="Arial" w:cs="Arial"/>
+                <w:noProof/>
+                <w:webHidden/>
+                <w:sz w:val="24"/>
+              </w:rPr>
+              <w:fldChar w:fldCharType="end"/>
+            </w:r>
+          </w:hyperlink>
+        </w:p>
+        <w:p>
+          <w:pPr>
+            <w:pStyle w:val="Inhopg1"/>
+            <w:tabs>
+              <w:tab w:val="right" w:leader="dot" w:pos="9350"/>
+            </w:tabs>
+            <w:rPr>
+              <w:rFonts w:ascii="Arial" w:eastAsiaTheme="minorEastAsia" w:hAnsi="Arial" w:cs="Arial"/>
+              <w:noProof/>
+              <w:sz w:val="32"/>
+              <w:lang w:val="nl-NL" w:eastAsia="nl-NL"/>
+            </w:rPr>
+          </w:pPr>
+          <w:hyperlink w:anchor="_Toc497757640" w:history="1">
+            <w:r>
+              <w:rPr>
+                <w:rStyle w:val="Hyperlink"/>
+                <w:rFonts w:ascii="Arial" w:hAnsi="Arial" w:cs="Arial"/>
+                <w:noProof/>
+                <w:sz w:val="24"/>
+                <w:lang w:val="nl-NL"/>
+              </w:rPr>
+              <w:t>2. Communicatie en vergaderingen</w:t>
+            </w:r>
+            <w:r>
+              <w:rPr>
+                <w:rFonts w:ascii="Arial" w:hAnsi="Arial" w:cs="Arial"/>
+                <w:noProof/>
+                <w:webHidden/>
+                <w:sz w:val="24"/>
+              </w:rPr>
+              <w:tab/>
+            </w:r>
+            <w:r>
+              <w:rPr>
+                <w:rFonts w:ascii="Arial" w:hAnsi="Arial" w:cs="Arial"/>
+                <w:noProof/>
+                <w:webHidden/>
+                <w:sz w:val="24"/>
+              </w:rPr>
+              <w:fldChar w:fldCharType="begin"/>
+            </w:r>
+            <w:r>
+              <w:rPr>
+                <w:rFonts w:ascii="Arial" w:hAnsi="Arial" w:cs="Arial"/>
+                <w:noProof/>
+                <w:webHidden/>
+                <w:sz w:val="24"/>
+              </w:rPr>
+              <w:instrText xml:space="preserve"> PAGEREF _Toc497757640 \h </w:instrText>
+            </w:r>
+            <w:r>
+              <w:rPr>
+                <w:rFonts w:ascii="Arial" w:hAnsi="Arial" w:cs="Arial"/>
+                <w:noProof/>
+                <w:webHidden/>
+                <w:sz w:val="24"/>
+              </w:rPr>
+            </w:r>
+            <w:r>
+              <w:rPr>
+                <w:rFonts w:ascii="Arial" w:hAnsi="Arial" w:cs="Arial"/>
+                <w:noProof/>
+                <w:webHidden/>
+                <w:sz w:val="24"/>
+              </w:rPr>
+              <w:fldChar w:fldCharType="separate"/>
+            </w:r>
+            <w:r>
+              <w:rPr>
+                <w:rFonts w:ascii="Arial" w:hAnsi="Arial" w:cs="Arial"/>
+                <w:noProof/>
+                <w:webHidden/>
+                <w:sz w:val="24"/>
+              </w:rPr>
+              <w:t>2</w:t>
+            </w:r>
+            <w:r>
+              <w:rPr>
+                <w:rFonts w:ascii="Arial" w:hAnsi="Arial" w:cs="Arial"/>
+                <w:noProof/>
+                <w:webHidden/>
+                <w:sz w:val="24"/>
+              </w:rPr>
+              <w:fldChar w:fldCharType="end"/>
+            </w:r>
+          </w:hyperlink>
+        </w:p>
+        <w:p>
+          <w:pPr>
+            <w:pStyle w:val="Inhopg1"/>
+            <w:tabs>
+              <w:tab w:val="right" w:leader="dot" w:pos="9350"/>
+            </w:tabs>
+            <w:rPr>
+              <w:rFonts w:ascii="Arial" w:eastAsiaTheme="minorEastAsia" w:hAnsi="Arial" w:cs="Arial"/>
+              <w:noProof/>
+              <w:sz w:val="32"/>
+              <w:lang w:val="nl-NL" w:eastAsia="nl-NL"/>
+            </w:rPr>
+          </w:pPr>
+          <w:hyperlink w:anchor="_Toc497757641" w:history="1">
+            <w:r>
+              <w:rPr>
+                <w:rStyle w:val="Hyperlink"/>
+                <w:rFonts w:ascii="Arial" w:hAnsi="Arial" w:cs="Arial"/>
+                <w:noProof/>
+                <w:sz w:val="24"/>
+                <w:lang w:val="nl-NL"/>
+              </w:rPr>
+              <w:t>3. Media en Documentatie</w:t>
+            </w:r>
+            <w:r>
+              <w:rPr>
+                <w:rFonts w:ascii="Arial" w:hAnsi="Arial" w:cs="Arial"/>
+                <w:noProof/>
+                <w:webHidden/>
+                <w:sz w:val="24"/>
+              </w:rPr>
+              <w:tab/>
+            </w:r>
+            <w:r>
+              <w:rPr>
+                <w:rFonts w:ascii="Arial" w:hAnsi="Arial" w:cs="Arial"/>
+                <w:noProof/>
+                <w:webHidden/>
+                <w:sz w:val="24"/>
+              </w:rPr>
+              <w:fldChar w:fldCharType="begin"/>
+            </w:r>
+            <w:r>
+              <w:rPr>
+                <w:rFonts w:ascii="Arial" w:hAnsi="Arial" w:cs="Arial"/>
+                <w:noProof/>
+                <w:webHidden/>
+                <w:sz w:val="24"/>
+              </w:rPr>
+              <w:instrText xml:space="preserve"> PAGEREF _Toc497757641 \h </w:instrText>
+            </w:r>
+            <w:r>
+              <w:rPr>
+                <w:rFonts w:ascii="Arial" w:hAnsi="Arial" w:cs="Arial"/>
+                <w:noProof/>
+                <w:webHidden/>
+                <w:sz w:val="24"/>
+              </w:rPr>
+            </w:r>
+            <w:r>
+              <w:rPr>
+                <w:rFonts w:ascii="Arial" w:hAnsi="Arial" w:cs="Arial"/>
+                <w:noProof/>
+                <w:webHidden/>
+                <w:sz w:val="24"/>
+              </w:rPr>
+              <w:fldChar w:fldCharType="separate"/>
+            </w:r>
+            <w:r>
+              <w:rPr>
+                <w:rFonts w:ascii="Arial" w:hAnsi="Arial" w:cs="Arial"/>
+                <w:noProof/>
+                <w:webHidden/>
+                <w:sz w:val="24"/>
+              </w:rPr>
+              <w:t>2</w:t>
+            </w:r>
+            <w:r>
+              <w:rPr>
+                <w:rFonts w:ascii="Arial" w:hAnsi="Arial" w:cs="Arial"/>
+                <w:noProof/>
+                <w:webHidden/>
+                <w:sz w:val="24"/>
+              </w:rPr>
+              <w:fldChar w:fldCharType="end"/>
+            </w:r>
+          </w:hyperlink>
+        </w:p>
+        <w:p>
+          <w:pPr>
+            <w:pStyle w:val="Inhopg1"/>
+            <w:tabs>
+              <w:tab w:val="right" w:leader="dot" w:pos="9350"/>
+            </w:tabs>
+            <w:rPr>
+              <w:rFonts w:ascii="Arial" w:eastAsiaTheme="minorEastAsia" w:hAnsi="Arial" w:cs="Arial"/>
+              <w:noProof/>
+              <w:sz w:val="32"/>
+              <w:lang w:val="nl-NL" w:eastAsia="nl-NL"/>
+            </w:rPr>
+          </w:pPr>
+          <w:hyperlink w:anchor="_Toc497757642" w:history="1">
+            <w:r>
+              <w:rPr>
+                <w:rStyle w:val="Hyperlink"/>
+                <w:rFonts w:ascii="Arial" w:hAnsi="Arial" w:cs="Arial"/>
+                <w:noProof/>
+                <w:sz w:val="24"/>
+                <w:lang w:val="nl-NL"/>
+              </w:rPr>
+              <w:t>4. Taken van de groepsleden</w:t>
+            </w:r>
+            <w:r>
+              <w:rPr>
+                <w:rFonts w:ascii="Arial" w:hAnsi="Arial" w:cs="Arial"/>
+                <w:noProof/>
+                <w:webHidden/>
+                <w:sz w:val="24"/>
+              </w:rPr>
+              <w:tab/>
+            </w:r>
+            <w:r>
+              <w:rPr>
+                <w:rFonts w:ascii="Arial" w:hAnsi="Arial" w:cs="Arial"/>
+                <w:noProof/>
+                <w:webHidden/>
+                <w:sz w:val="24"/>
+              </w:rPr>
+              <w:fldChar w:fldCharType="begin"/>
+            </w:r>
+            <w:r>
+              <w:rPr>
+                <w:rFonts w:ascii="Arial" w:hAnsi="Arial" w:cs="Arial"/>
+                <w:noProof/>
+                <w:webHidden/>
+                <w:sz w:val="24"/>
+              </w:rPr>
+              <w:instrText xml:space="preserve"> PAGEREF _Toc497757642 \h </w:instrText>
+            </w:r>
+            <w:r>
+              <w:rPr>
+                <w:rFonts w:ascii="Arial" w:hAnsi="Arial" w:cs="Arial"/>
+                <w:noProof/>
+                <w:webHidden/>
+                <w:sz w:val="24"/>
+              </w:rPr>
+            </w:r>
+            <w:r>
+              <w:rPr>
+                <w:rFonts w:ascii="Arial" w:hAnsi="Arial" w:cs="Arial"/>
+                <w:noProof/>
+                <w:webHidden/>
+                <w:sz w:val="24"/>
+              </w:rPr>
+              <w:fldChar w:fldCharType="separate"/>
+            </w:r>
+            <w:r>
+              <w:rPr>
+                <w:rFonts w:ascii="Arial" w:hAnsi="Arial" w:cs="Arial"/>
+                <w:noProof/>
+                <w:webHidden/>
+                <w:sz w:val="24"/>
+              </w:rPr>
+              <w:t>3</w:t>
+            </w:r>
+            <w:r>
+              <w:rPr>
+                <w:rFonts w:ascii="Arial" w:hAnsi="Arial" w:cs="Arial"/>
+                <w:noProof/>
+                <w:webHidden/>
+                <w:sz w:val="24"/>
+              </w:rPr>
+              <w:fldChar w:fldCharType="end"/>
+            </w:r>
+          </w:hyperlink>
+        </w:p>
+        <w:p>
+          <w:pPr>
+            <w:pStyle w:val="Inhopg1"/>
+            <w:tabs>
+              <w:tab w:val="right" w:leader="dot" w:pos="9350"/>
+            </w:tabs>
+            <w:rPr>
+              <w:rFonts w:ascii="Arial" w:eastAsiaTheme="minorEastAsia" w:hAnsi="Arial" w:cs="Arial"/>
+              <w:noProof/>
+              <w:sz w:val="32"/>
+              <w:lang w:val="nl-NL" w:eastAsia="nl-NL"/>
+            </w:rPr>
+          </w:pPr>
+          <w:hyperlink w:anchor="_Toc497757643" w:history="1">
+            <w:r>
+              <w:rPr>
+                <w:rStyle w:val="Hyperlink"/>
+                <w:rFonts w:ascii="Arial" w:hAnsi="Arial" w:cs="Arial"/>
+                <w:noProof/>
+                <w:sz w:val="24"/>
+                <w:lang w:val="nl-NL"/>
+              </w:rPr>
+              <w:t>5. Overige afspraken</w:t>
+            </w:r>
+            <w:r>
+              <w:rPr>
+                <w:rFonts w:ascii="Arial" w:hAnsi="Arial" w:cs="Arial"/>
+                <w:noProof/>
+                <w:webHidden/>
+                <w:sz w:val="24"/>
+              </w:rPr>
+              <w:tab/>
+            </w:r>
+            <w:r>
+              <w:rPr>
+                <w:rFonts w:ascii="Arial" w:hAnsi="Arial" w:cs="Arial"/>
+                <w:noProof/>
+                <w:webHidden/>
+                <w:sz w:val="24"/>
+              </w:rPr>
+              <w:fldChar w:fldCharType="begin"/>
+            </w:r>
+            <w:r>
+              <w:rPr>
+                <w:rFonts w:ascii="Arial" w:hAnsi="Arial" w:cs="Arial"/>
+                <w:noProof/>
+                <w:webHidden/>
+                <w:sz w:val="24"/>
+              </w:rPr>
+              <w:instrText xml:space="preserve"> PAGEREF _Toc497757643 \h </w:instrText>
+            </w:r>
+            <w:r>
+              <w:rPr>
+                <w:rFonts w:ascii="Arial" w:hAnsi="Arial" w:cs="Arial"/>
+                <w:noProof/>
+                <w:webHidden/>
+                <w:sz w:val="24"/>
+              </w:rPr>
+            </w:r>
+            <w:r>
+              <w:rPr>
+                <w:rFonts w:ascii="Arial" w:hAnsi="Arial" w:cs="Arial"/>
+                <w:noProof/>
+                <w:webHidden/>
+                <w:sz w:val="24"/>
+              </w:rPr>
+              <w:fldChar w:fldCharType="separate"/>
+            </w:r>
+            <w:r>
+              <w:rPr>
+                <w:rFonts w:ascii="Arial" w:hAnsi="Arial" w:cs="Arial"/>
+                <w:noProof/>
+                <w:webHidden/>
+                <w:sz w:val="24"/>
+              </w:rPr>
+              <w:t>3</w:t>
+            </w:r>
+            <w:r>
+              <w:rPr>
+                <w:rFonts w:ascii="Arial" w:hAnsi="Arial" w:cs="Arial"/>
+                <w:noProof/>
+                <w:webHidden/>
+                <w:sz w:val="24"/>
+              </w:rPr>
+              <w:fldChar w:fldCharType="end"/>
+            </w:r>
+          </w:hyperlink>
+        </w:p>
+        <w:p>
+          <w:pPr>
+            <w:pStyle w:val="Inhopg1"/>
+            <w:tabs>
+              <w:tab w:val="right" w:leader="dot" w:pos="9350"/>
+            </w:tabs>
+            <w:rPr>
+              <w:rFonts w:ascii="Arial" w:eastAsiaTheme="minorEastAsia" w:hAnsi="Arial" w:cs="Arial"/>
+              <w:noProof/>
+              <w:sz w:val="32"/>
+              <w:lang w:val="nl-NL" w:eastAsia="nl-NL"/>
+            </w:rPr>
+          </w:pPr>
+          <w:hyperlink w:anchor="_Toc497757644" w:history="1">
+            <w:r>
+              <w:rPr>
+                <w:rStyle w:val="Hyperlink"/>
+                <w:rFonts w:ascii="Arial" w:hAnsi="Arial" w:cs="Arial"/>
+                <w:noProof/>
+                <w:sz w:val="24"/>
+                <w:lang w:val="nl-NL"/>
+              </w:rPr>
+              <w:t>6. Consequenties</w:t>
+            </w:r>
+            <w:r>
+              <w:rPr>
+                <w:rFonts w:ascii="Arial" w:hAnsi="Arial" w:cs="Arial"/>
+                <w:noProof/>
+                <w:webHidden/>
+                <w:sz w:val="24"/>
+              </w:rPr>
+              <w:tab/>
+            </w:r>
+            <w:r>
+              <w:rPr>
+                <w:rFonts w:ascii="Arial" w:hAnsi="Arial" w:cs="Arial"/>
+                <w:noProof/>
+                <w:webHidden/>
+                <w:sz w:val="24"/>
+              </w:rPr>
+              <w:fldChar w:fldCharType="begin"/>
+            </w:r>
+            <w:r>
+              <w:rPr>
+                <w:rFonts w:ascii="Arial" w:hAnsi="Arial" w:cs="Arial"/>
+                <w:noProof/>
+                <w:webHidden/>
+                <w:sz w:val="24"/>
+              </w:rPr>
+              <w:instrText xml:space="preserve"> PAGEREF _Toc497757644 \h </w:instrText>
+            </w:r>
+            <w:r>
+              <w:rPr>
+                <w:rFonts w:ascii="Arial" w:hAnsi="Arial" w:cs="Arial"/>
+                <w:noProof/>
+                <w:webHidden/>
+                <w:sz w:val="24"/>
+              </w:rPr>
+            </w:r>
+            <w:r>
+              <w:rPr>
+                <w:rFonts w:ascii="Arial" w:hAnsi="Arial" w:cs="Arial"/>
+                <w:noProof/>
+                <w:webHidden/>
+                <w:sz w:val="24"/>
+              </w:rPr>
+              <w:fldChar w:fldCharType="separate"/>
+            </w:r>
+            <w:r>
+              <w:rPr>
+                <w:rFonts w:ascii="Arial" w:hAnsi="Arial" w:cs="Arial"/>
+                <w:noProof/>
+                <w:webHidden/>
+                <w:sz w:val="24"/>
+              </w:rPr>
+              <w:t>3</w:t>
+            </w:r>
+            <w:r>
+              <w:rPr>
+                <w:rFonts w:ascii="Arial" w:hAnsi="Arial" w:cs="Arial"/>
+                <w:noProof/>
+                <w:webHidden/>
+                <w:sz w:val="24"/>
+              </w:rPr>
+              <w:fldChar w:fldCharType="end"/>
+            </w:r>
+          </w:hyperlink>
+        </w:p>
+        <w:p>
+          <w:pPr>
+            <w:pStyle w:val="Inhopg1"/>
+            <w:tabs>
+              <w:tab w:val="right" w:leader="dot" w:pos="9350"/>
+            </w:tabs>
+            <w:rPr>
+              <w:rFonts w:ascii="Arial" w:eastAsiaTheme="minorEastAsia" w:hAnsi="Arial" w:cs="Arial"/>
+              <w:noProof/>
+              <w:sz w:val="32"/>
+              <w:lang w:val="nl-NL" w:eastAsia="nl-NL"/>
+            </w:rPr>
+          </w:pPr>
+          <w:hyperlink w:anchor="_Toc497757645" w:history="1">
+            <w:r>
+              <w:rPr>
+                <w:rStyle w:val="Hyperlink"/>
+                <w:rFonts w:ascii="Arial" w:hAnsi="Arial" w:cs="Arial"/>
+                <w:noProof/>
+                <w:sz w:val="24"/>
+                <w:lang w:val="nl-NL"/>
+              </w:rPr>
+              <w:t>7. Handtekening</w:t>
+            </w:r>
+            <w:r>
+              <w:rPr>
+                <w:rFonts w:ascii="Arial" w:hAnsi="Arial" w:cs="Arial"/>
+                <w:noProof/>
+                <w:webHidden/>
+                <w:sz w:val="24"/>
+              </w:rPr>
+              <w:tab/>
+            </w:r>
+            <w:r>
+              <w:rPr>
+                <w:rFonts w:ascii="Arial" w:hAnsi="Arial" w:cs="Arial"/>
+                <w:noProof/>
+                <w:webHidden/>
+                <w:sz w:val="24"/>
+              </w:rPr>
+              <w:fldChar w:fldCharType="begin"/>
+            </w:r>
+            <w:r>
+              <w:rPr>
+                <w:rFonts w:ascii="Arial" w:hAnsi="Arial" w:cs="Arial"/>
+                <w:noProof/>
+                <w:webHidden/>
+                <w:sz w:val="24"/>
+              </w:rPr>
+              <w:instrText xml:space="preserve"> PAGEREF _Toc497757645 \h </w:instrText>
+            </w:r>
+            <w:r>
+              <w:rPr>
+                <w:rFonts w:ascii="Arial" w:hAnsi="Arial" w:cs="Arial"/>
+                <w:noProof/>
+                <w:webHidden/>
+                <w:sz w:val="24"/>
+              </w:rPr>
+            </w:r>
+            <w:r>
+              <w:rPr>
+                <w:rFonts w:ascii="Arial" w:hAnsi="Arial" w:cs="Arial"/>
+                <w:noProof/>
+                <w:webHidden/>
+                <w:sz w:val="24"/>
+              </w:rPr>
+              <w:fldChar w:fldCharType="separate"/>
+            </w:r>
+            <w:r>
+              <w:rPr>
+                <w:rFonts w:ascii="Arial" w:hAnsi="Arial" w:cs="Arial"/>
+                <w:noProof/>
+                <w:webHidden/>
+                <w:sz w:val="24"/>
+              </w:rPr>
+              <w:t>4</w:t>
+            </w:r>
+            <w:r>
+              <w:rPr>
+                <w:rFonts w:ascii="Arial" w:hAnsi="Arial" w:cs="Arial"/>
+                <w:noProof/>
+                <w:webHidden/>
+                <w:sz w:val="24"/>
+              </w:rPr>
+              <w:fldChar w:fldCharType="end"/>
+            </w:r>
+          </w:hyperlink>
+        </w:p>
+        <w:p>
+          <w:pPr>
+            <w:rPr>
+              <w:rFonts w:ascii="Arial" w:hAnsi="Arial" w:cs="Arial"/>
+              <w:sz w:val="24"/>
+            </w:rPr>
+          </w:pPr>
+          <w:r>
+            <w:rPr>
+              <w:rFonts w:ascii="Arial" w:hAnsi="Arial" w:cs="Arial"/>
+              <w:bCs/>
+              <w:sz w:val="24"/>
+            </w:rPr>
+            <w:fldChar w:fldCharType="end"/>
+          </w:r>
+        </w:p>
+      </w:sdtContent>
+    </w:sdt>
+    <w:p>
+      <w:pPr>
         <w:rPr>
           <w:b/>
           <w:color w:val="C00000"/>
@@ -30,85 +1646,59 @@
           <w:szCs w:val="40"/>
           <w:lang w:val="nl-NL"/>
         </w:rPr>
-        <w:br/>
-      </w:r>
+      </w:pPr>
+      <w:bookmarkStart w:id="0" w:name="_GoBack"/>
+      <w:bookmarkEnd w:id="0"/>
       <w:r>
         <w:rPr>
           <w:b/>
           <w:color w:val="C00000"/>
-          <w:sz w:val="32"/>
-          <w:szCs w:val="32"/>
-          <w:lang w:val="nl-NL"/>
-        </w:rPr>
-        <w:t xml:space="preserve">PERIODE 1.2: Trio Opdracht </w:t>
-      </w:r>
-      <w:bookmarkStart w:id="0" w:name="_Hlk497744851"/>
-      <w:r>
+          <w:sz w:val="40"/>
+          <w:szCs w:val="40"/>
+          <w:lang w:val="nl-NL"/>
+        </w:rPr>
+        <w:br w:type="page"/>
+      </w:r>
+    </w:p>
+    <w:p>
+      <w:pPr>
+        <w:pStyle w:val="Kop1"/>
         <w:rPr>
           <w:b/>
-          <w:color w:val="C00000"/>
-          <w:sz w:val="32"/>
-          <w:szCs w:val="32"/>
-          <w:lang w:val="nl-NL"/>
-        </w:rPr>
-        <w:t xml:space="preserve">Professionele Vaardigheden &amp; </w:t>
-      </w:r>
-      <w:proofErr w:type="spellStart"/>
+          <w:color w:val="5B9BD5" w:themeColor="accent1"/>
+          <w:lang w:val="nl-NL"/>
+        </w:rPr>
+      </w:pPr>
+      <w:bookmarkStart w:id="1" w:name="_Toc497757639"/>
       <w:r>
         <w:rPr>
           <w:b/>
-          <w:color w:val="C00000"/>
-          <w:sz w:val="32"/>
-          <w:szCs w:val="32"/>
-          <w:lang w:val="nl-NL"/>
-        </w:rPr>
-        <w:t>Requirements</w:t>
-      </w:r>
-      <w:proofErr w:type="spellEnd"/>
+          <w:color w:val="5B9BD5" w:themeColor="accent1"/>
+          <w:lang w:val="nl-NL"/>
+        </w:rPr>
+        <w:lastRenderedPageBreak/>
+        <w:t xml:space="preserve">1. </w:t>
+      </w:r>
       <w:r>
         <w:rPr>
           <w:b/>
-          <w:color w:val="C00000"/>
-          <w:sz w:val="32"/>
-          <w:szCs w:val="32"/>
-          <w:lang w:val="nl-NL"/>
-        </w:rPr>
-        <w:t xml:space="preserve"> Engineering</w:t>
-      </w:r>
-      <w:bookmarkEnd w:id="0"/>
-    </w:p>
-    <w:p>
-      <w:pPr>
-        <w:pStyle w:val="Heading1"/>
-        <w:numPr>
-          <w:ilvl w:val="0"/>
-          <w:numId w:val="1"/>
-        </w:numPr>
-        <w:rPr>
-          <w:b/>
-          <w:color w:val="C00000"/>
-          <w:lang w:val="nl-NL"/>
-        </w:rPr>
-      </w:pPr>
-      <w:r>
-        <w:rPr>
-          <w:b/>
-          <w:color w:val="C00000"/>
+          <w:color w:val="5B9BD5" w:themeColor="accent1"/>
           <w:lang w:val="nl-NL"/>
         </w:rPr>
         <w:t>Aanwezigheid</w:t>
       </w:r>
-    </w:p>
-    <w:p>
-      <w:pPr>
-        <w:rPr>
-          <w:lang w:val="nl-NL"/>
-        </w:rPr>
-      </w:pPr>
-    </w:p>
-    <w:p>
-      <w:pPr>
-        <w:pStyle w:val="NormalWeb"/>
+      <w:bookmarkEnd w:id="1"/>
+    </w:p>
+    <w:p>
+      <w:pPr>
+        <w:rPr>
+          <w:lang w:val="nl-NL"/>
+        </w:rPr>
+      </w:pPr>
+    </w:p>
+    <w:p>
+      <w:pPr>
+        <w:pStyle w:val="Normaalweb"/>
         <w:shd w:val="clear" w:color="auto" w:fill="FFFFFF"/>
         <w:spacing w:before="0" w:beforeAutospacing="0" w:after="0" w:afterAutospacing="0"/>
         <w:rPr>
@@ -136,7 +1726,7 @@
     </w:p>
     <w:p>
       <w:pPr>
-        <w:pStyle w:val="NormalWeb"/>
+        <w:pStyle w:val="Normaalweb"/>
         <w:shd w:val="clear" w:color="auto" w:fill="FFFFFF"/>
         <w:spacing w:before="0" w:beforeAutospacing="0" w:after="0" w:afterAutospacing="0"/>
         <w:rPr>
@@ -183,25 +1773,23 @@
           <w:color w:val="000000"/>
           <w:lang w:val="nl-NL"/>
         </w:rPr>
-        <w:t xml:space="preserve">(Professionele Vaardigheden en </w:t>
-      </w:r>
-      <w:proofErr w:type="spellStart"/>
+        <w:t xml:space="preserve">(Professionele Vaardigheden en Requirements Engineering) </w:t>
+      </w:r>
       <w:r>
         <w:rPr>
           <w:rFonts w:ascii="Arial" w:hAnsi="Arial" w:cs="Arial"/>
           <w:color w:val="000000"/>
           <w:lang w:val="nl-NL"/>
         </w:rPr>
-        <w:t>Requirements</w:t>
-      </w:r>
-      <w:proofErr w:type="spellEnd"/>
+        <w:t xml:space="preserve">is </w:t>
+      </w:r>
       <w:r>
         <w:rPr>
           <w:rFonts w:ascii="Arial" w:hAnsi="Arial" w:cs="Arial"/>
           <w:color w:val="000000"/>
           <w:lang w:val="nl-NL"/>
         </w:rPr>
-        <w:t xml:space="preserve"> Engineering) </w:t>
+        <w:t>verplicht.</w:t>
       </w:r>
       <w:r>
         <w:rPr>
@@ -209,28 +1797,12 @@
           <w:color w:val="000000"/>
           <w:lang w:val="nl-NL"/>
         </w:rPr>
-        <w:t xml:space="preserve">is </w:t>
-      </w:r>
-      <w:r>
-        <w:rPr>
-          <w:rFonts w:ascii="Arial" w:hAnsi="Arial" w:cs="Arial"/>
-          <w:color w:val="000000"/>
-          <w:lang w:val="nl-NL"/>
-        </w:rPr>
-        <w:t>verplicht.</w:t>
-      </w:r>
-      <w:r>
-        <w:rPr>
-          <w:rFonts w:ascii="Arial" w:hAnsi="Arial" w:cs="Arial"/>
-          <w:color w:val="000000"/>
-          <w:lang w:val="nl-NL"/>
-        </w:rPr>
         <w:br/>
       </w:r>
     </w:p>
     <w:p>
       <w:pPr>
-        <w:pStyle w:val="NormalWeb"/>
+        <w:pStyle w:val="Normaalweb"/>
         <w:shd w:val="clear" w:color="auto" w:fill="FFFFFF"/>
         <w:spacing w:before="0" w:beforeAutospacing="0" w:after="0" w:afterAutospacing="0"/>
         <w:rPr>
@@ -266,7 +1838,7 @@
     </w:p>
     <w:p>
       <w:pPr>
-        <w:pStyle w:val="NormalWeb"/>
+        <w:pStyle w:val="Normaalweb"/>
         <w:shd w:val="clear" w:color="auto" w:fill="FFFFFF"/>
         <w:spacing w:before="0" w:beforeAutospacing="0" w:after="0" w:afterAutospacing="0"/>
         <w:rPr>
@@ -278,7 +1850,7 @@
     </w:p>
     <w:p>
       <w:pPr>
-        <w:pStyle w:val="NormalWeb"/>
+        <w:pStyle w:val="Normaalweb"/>
         <w:shd w:val="clear" w:color="auto" w:fill="FFFFFF"/>
         <w:spacing w:before="0" w:beforeAutospacing="0" w:after="0" w:afterAutospacing="0"/>
         <w:rPr>
@@ -293,22 +1865,12 @@
           <w:color w:val="000000"/>
           <w:lang w:val="nl-NL"/>
         </w:rPr>
-        <w:t xml:space="preserve">1.4 Te laat aanwezig </w:t>
-      </w:r>
-      <w:bookmarkStart w:id="1" w:name="_GoBack"/>
-      <w:bookmarkEnd w:id="1"/>
-      <w:r>
-        <w:rPr>
-          <w:rFonts w:ascii="Arial" w:hAnsi="Arial" w:cs="Arial"/>
-          <w:color w:val="000000"/>
-          <w:lang w:val="nl-NL"/>
-        </w:rPr>
-        <w:t>meld dit bij je groepsgenoten.</w:t>
-      </w:r>
-    </w:p>
-    <w:p>
-      <w:pPr>
-        <w:pStyle w:val="NormalWeb"/>
+        <w:t>1.4 Te laat aanwezig meld dit bij je groepsgenoten.</w:t>
+      </w:r>
+    </w:p>
+    <w:p>
+      <w:pPr>
+        <w:pStyle w:val="Normaalweb"/>
         <w:shd w:val="clear" w:color="auto" w:fill="FFFFFF"/>
         <w:spacing w:before="0" w:beforeAutospacing="0" w:after="0" w:afterAutospacing="0"/>
         <w:rPr>
@@ -320,28 +1882,20 @@
     </w:p>
     <w:p>
       <w:pPr>
-        <w:pStyle w:val="Heading1"/>
+        <w:pStyle w:val="Kop1"/>
         <w:rPr>
           <w:b/>
-          <w:color w:val="C00000"/>
+          <w:color w:val="5B9BD5" w:themeColor="accent1"/>
           <w:lang w:val="nl-NL"/>
         </w:rPr>
       </w:pPr>
       <w:r>
         <w:rPr>
           <w:b/>
-          <w:color w:val="C00000"/>
-          <w:lang w:val="nl-NL"/>
-        </w:rPr>
-        <w:t>2. Communicatie</w:t>
-      </w:r>
-      <w:r>
-        <w:rPr>
-          <w:b/>
-          <w:color w:val="C00000"/>
-          <w:lang w:val="nl-NL"/>
-        </w:rPr>
-        <w:t xml:space="preserve"> en vergaderingen</w:t>
+          <w:color w:val="5B9BD5" w:themeColor="accent1"/>
+          <w:lang w:val="nl-NL"/>
+        </w:rPr>
+        <w:t>2. Communicatie en vergaderingen</w:t>
       </w:r>
     </w:p>
     <w:p>
@@ -369,156 +1923,26 @@
           <w:szCs w:val="24"/>
           <w:lang w:val="nl-NL"/>
         </w:rPr>
-        <w:t xml:space="preserve">2.1 De groepsleden hebben contact via de </w:t>
-      </w:r>
-      <w:proofErr w:type="spellStart"/>
-      <w:r>
-        <w:rPr>
-          <w:rFonts w:ascii="Arial" w:hAnsi="Arial" w:cs="Arial"/>
-          <w:sz w:val="24"/>
-          <w:szCs w:val="24"/>
-          <w:lang w:val="nl-NL"/>
-        </w:rPr>
-        <w:t>Whatsapp</w:t>
-      </w:r>
-      <w:proofErr w:type="spellEnd"/>
-      <w:r>
-        <w:rPr>
-          <w:rFonts w:ascii="Arial" w:hAnsi="Arial" w:cs="Arial"/>
-          <w:sz w:val="24"/>
-          <w:szCs w:val="24"/>
-          <w:lang w:val="nl-NL"/>
-        </w:rPr>
-        <w:t xml:space="preserve"> groep die voor dit project is aangemaakt. </w:t>
-      </w:r>
-    </w:p>
-    <w:p>
-      <w:pPr>
-        <w:rPr>
-          <w:rFonts w:ascii="Arial" w:hAnsi="Arial" w:cs="Arial"/>
-          <w:sz w:val="24"/>
-          <w:szCs w:val="24"/>
-          <w:lang w:val="nl-NL"/>
-        </w:rPr>
-      </w:pPr>
-      <w:r>
-        <w:rPr>
-          <w:rFonts w:ascii="Arial" w:hAnsi="Arial" w:cs="Arial"/>
-          <w:sz w:val="24"/>
-          <w:szCs w:val="24"/>
-          <w:lang w:val="nl-NL"/>
-        </w:rPr>
-        <w:t xml:space="preserve">2.2 Als een groepslid niet reageert op </w:t>
-      </w:r>
-      <w:proofErr w:type="spellStart"/>
-      <w:r>
-        <w:rPr>
-          <w:rFonts w:ascii="Arial" w:hAnsi="Arial" w:cs="Arial"/>
-          <w:sz w:val="24"/>
-          <w:szCs w:val="24"/>
-          <w:lang w:val="nl-NL"/>
-        </w:rPr>
-        <w:t>Whatsapp</w:t>
-      </w:r>
-      <w:proofErr w:type="spellEnd"/>
-      <w:r>
-        <w:rPr>
-          <w:rFonts w:ascii="Arial" w:hAnsi="Arial" w:cs="Arial"/>
-          <w:sz w:val="24"/>
-          <w:szCs w:val="24"/>
-          <w:lang w:val="nl-NL"/>
-        </w:rPr>
-        <w:t xml:space="preserve"> binnen 2 uur mag </w:t>
-      </w:r>
-      <w:r>
-        <w:rPr>
-          <w:rFonts w:ascii="Arial" w:hAnsi="Arial" w:cs="Arial"/>
-          <w:sz w:val="24"/>
-          <w:szCs w:val="24"/>
-          <w:lang w:val="nl-NL"/>
-        </w:rPr>
-        <w:t xml:space="preserve">er </w:t>
-      </w:r>
-      <w:r>
-        <w:rPr>
-          <w:rFonts w:ascii="Arial" w:hAnsi="Arial" w:cs="Arial"/>
-          <w:sz w:val="24"/>
-          <w:szCs w:val="24"/>
-          <w:lang w:val="nl-NL"/>
-        </w:rPr>
-        <w:t>telefonisch contact op</w:t>
-      </w:r>
-      <w:r>
-        <w:rPr>
-          <w:rFonts w:ascii="Arial" w:hAnsi="Arial" w:cs="Arial"/>
-          <w:sz w:val="24"/>
-          <w:szCs w:val="24"/>
-          <w:lang w:val="nl-NL"/>
-        </w:rPr>
-        <w:t>ge</w:t>
-      </w:r>
-      <w:r>
-        <w:rPr>
-          <w:rFonts w:ascii="Arial" w:hAnsi="Arial" w:cs="Arial"/>
-          <w:sz w:val="24"/>
-          <w:szCs w:val="24"/>
-          <w:lang w:val="nl-NL"/>
-        </w:rPr>
-        <w:t>n</w:t>
-      </w:r>
-      <w:r>
-        <w:rPr>
-          <w:rFonts w:ascii="Arial" w:hAnsi="Arial" w:cs="Arial"/>
-          <w:sz w:val="24"/>
-          <w:szCs w:val="24"/>
-          <w:lang w:val="nl-NL"/>
-        </w:rPr>
-        <w:t>o</w:t>
-      </w:r>
-      <w:r>
-        <w:rPr>
-          <w:rFonts w:ascii="Arial" w:hAnsi="Arial" w:cs="Arial"/>
-          <w:sz w:val="24"/>
-          <w:szCs w:val="24"/>
-          <w:lang w:val="nl-NL"/>
-        </w:rPr>
-        <w:t>men</w:t>
-      </w:r>
-      <w:r>
-        <w:rPr>
-          <w:rFonts w:ascii="Arial" w:hAnsi="Arial" w:cs="Arial"/>
-          <w:sz w:val="24"/>
-          <w:szCs w:val="24"/>
-          <w:lang w:val="nl-NL"/>
-        </w:rPr>
-        <w:t xml:space="preserve"> worden</w:t>
-      </w:r>
-      <w:r>
-        <w:rPr>
-          <w:rFonts w:ascii="Arial" w:hAnsi="Arial" w:cs="Arial"/>
-          <w:sz w:val="24"/>
-          <w:szCs w:val="24"/>
-          <w:lang w:val="nl-NL"/>
-        </w:rPr>
-        <w:t xml:space="preserve"> met </w:t>
-      </w:r>
-      <w:r>
-        <w:rPr>
-          <w:rFonts w:ascii="Arial" w:hAnsi="Arial" w:cs="Arial"/>
-          <w:sz w:val="24"/>
-          <w:szCs w:val="24"/>
-          <w:lang w:val="nl-NL"/>
-        </w:rPr>
-        <w:t>het</w:t>
-      </w:r>
-      <w:r>
-        <w:rPr>
-          <w:rFonts w:ascii="Arial" w:hAnsi="Arial" w:cs="Arial"/>
-          <w:sz w:val="24"/>
-          <w:szCs w:val="24"/>
-          <w:lang w:val="nl-NL"/>
-        </w:rPr>
-        <w:t xml:space="preserve"> desbetreffende groepslid tussen 8:00 en 23:00 uur.</w:t>
+        <w:t xml:space="preserve">2.1 De groepsleden hebben contact via de Whatsapp groep die voor dit project is aangemaakt. </w:t>
+      </w:r>
+    </w:p>
+    <w:p>
+      <w:pPr>
+        <w:rPr>
+          <w:rFonts w:ascii="Arial" w:hAnsi="Arial" w:cs="Arial"/>
+          <w:sz w:val="24"/>
+          <w:szCs w:val="24"/>
+          <w:lang w:val="nl-NL"/>
+        </w:rPr>
+      </w:pPr>
+      <w:r>
+        <w:rPr>
+          <w:rFonts w:ascii="Arial" w:hAnsi="Arial" w:cs="Arial"/>
+          <w:sz w:val="24"/>
+          <w:szCs w:val="24"/>
+          <w:lang w:val="nl-NL"/>
+        </w:rPr>
+        <w:t>2.2 Als een groepslid niet reageert op Whatsapp binnen 2 uur mag er telefonisch contact opgenomen worden met het desbetreffende groepslid tussen 8:00 en 23:00 uur.</w:t>
       </w:r>
     </w:p>
     <w:p>
@@ -546,27 +1970,7 @@
           <w:szCs w:val="24"/>
           <w:lang w:val="nl-NL"/>
         </w:rPr>
-        <w:t xml:space="preserve"> </w:t>
-      </w:r>
-      <w:proofErr w:type="spellStart"/>
-      <w:r>
-        <w:rPr>
-          <w:rFonts w:ascii="Arial" w:hAnsi="Arial" w:cs="Arial"/>
-          <w:sz w:val="24"/>
-          <w:szCs w:val="24"/>
-          <w:lang w:val="nl-NL"/>
-        </w:rPr>
-        <w:t>Requirements</w:t>
-      </w:r>
-      <w:proofErr w:type="spellEnd"/>
-      <w:r>
-        <w:rPr>
-          <w:rFonts w:ascii="Arial" w:hAnsi="Arial" w:cs="Arial"/>
-          <w:sz w:val="24"/>
-          <w:szCs w:val="24"/>
-          <w:lang w:val="nl-NL"/>
-        </w:rPr>
-        <w:t xml:space="preserve"> Engineering</w:t>
+        <w:t xml:space="preserve"> Requirements Engineering</w:t>
       </w:r>
       <w:r>
         <w:rPr>
@@ -594,61 +1998,7 @@
           <w:szCs w:val="24"/>
           <w:lang w:val="nl-NL"/>
         </w:rPr>
-        <w:t>2.4 De groepsleden mogen elkaar te</w:t>
-      </w:r>
-      <w:r>
-        <w:rPr>
-          <w:rFonts w:ascii="Arial" w:hAnsi="Arial" w:cs="Arial"/>
-          <w:sz w:val="24"/>
-          <w:szCs w:val="24"/>
-          <w:lang w:val="nl-NL"/>
-        </w:rPr>
-        <w:t>n</w:t>
-      </w:r>
-      <w:r>
-        <w:rPr>
-          <w:rFonts w:ascii="Arial" w:hAnsi="Arial" w:cs="Arial"/>
-          <w:sz w:val="24"/>
-          <w:szCs w:val="24"/>
-          <w:lang w:val="nl-NL"/>
-        </w:rPr>
-        <w:t xml:space="preserve"> alle tijden feedback geven op de </w:t>
-      </w:r>
-      <w:r>
-        <w:rPr>
-          <w:rFonts w:ascii="Arial" w:hAnsi="Arial" w:cs="Arial"/>
-          <w:sz w:val="24"/>
-          <w:szCs w:val="24"/>
-          <w:lang w:val="nl-NL"/>
-        </w:rPr>
-        <w:t>taken</w:t>
-      </w:r>
-      <w:r>
-        <w:rPr>
-          <w:rFonts w:ascii="Arial" w:hAnsi="Arial" w:cs="Arial"/>
-          <w:sz w:val="24"/>
-          <w:szCs w:val="24"/>
-          <w:lang w:val="nl-NL"/>
-        </w:rPr>
-        <w:t xml:space="preserve"> die worden </w:t>
-      </w:r>
-      <w:r>
-        <w:rPr>
-          <w:rFonts w:ascii="Arial" w:hAnsi="Arial" w:cs="Arial"/>
-          <w:sz w:val="24"/>
-          <w:szCs w:val="24"/>
-          <w:lang w:val="nl-NL"/>
-        </w:rPr>
-        <w:t>verricht</w:t>
-      </w:r>
-      <w:r>
-        <w:rPr>
-          <w:rFonts w:ascii="Arial" w:hAnsi="Arial" w:cs="Arial"/>
-          <w:sz w:val="24"/>
-          <w:szCs w:val="24"/>
-          <w:lang w:val="nl-NL"/>
-        </w:rPr>
-        <w:t>. Dit wordt wel op een professionele manier gedaan.</w:t>
+        <w:t>2.4 De groepsleden mogen elkaar ten alle tijden feedback geven op de taken die worden verricht. Dit wordt wel op een professionele manier gedaan.</w:t>
       </w:r>
     </w:p>
     <w:p>
@@ -701,160 +2051,104 @@
     </w:p>
     <w:p>
       <w:pPr>
-        <w:rPr>
-          <w:rFonts w:ascii="Arial" w:hAnsi="Arial" w:cs="Arial"/>
-          <w:sz w:val="24"/>
-          <w:szCs w:val="24"/>
-          <w:lang w:val="nl-NL"/>
-        </w:rPr>
-      </w:pPr>
-    </w:p>
-    <w:p>
-      <w:pPr>
-        <w:rPr>
-          <w:rFonts w:ascii="Arial" w:hAnsi="Arial" w:cs="Arial"/>
-          <w:sz w:val="24"/>
-          <w:szCs w:val="24"/>
-          <w:lang w:val="nl-NL"/>
-        </w:rPr>
-      </w:pPr>
-    </w:p>
-    <w:p>
-      <w:pPr>
-        <w:pStyle w:val="Heading1"/>
+        <w:pStyle w:val="Kop1"/>
         <w:rPr>
           <w:b/>
-          <w:color w:val="C00000"/>
+          <w:color w:val="5B9BD5" w:themeColor="accent1"/>
           <w:lang w:val="nl-NL"/>
         </w:rPr>
       </w:pPr>
       <w:r>
         <w:rPr>
           <w:b/>
-          <w:color w:val="C00000"/>
+          <w:color w:val="5B9BD5" w:themeColor="accent1"/>
+          <w:lang w:val="nl-NL"/>
+        </w:rPr>
+        <w:t>3. Media en Documentatie</w:t>
+      </w:r>
+    </w:p>
+    <w:p>
+      <w:pPr>
+        <w:rPr>
+          <w:lang w:val="nl-NL"/>
+        </w:rPr>
+      </w:pPr>
+    </w:p>
+    <w:p>
+      <w:pPr>
+        <w:rPr>
+          <w:rFonts w:ascii="Arial" w:hAnsi="Arial" w:cs="Arial"/>
+          <w:sz w:val="24"/>
+          <w:szCs w:val="24"/>
+          <w:lang w:val="nl-NL"/>
+        </w:rPr>
+      </w:pPr>
+      <w:r>
+        <w:rPr>
+          <w:rFonts w:ascii="Arial" w:hAnsi="Arial" w:cs="Arial"/>
+          <w:sz w:val="24"/>
+          <w:szCs w:val="24"/>
+          <w:lang w:val="nl-NL"/>
+        </w:rPr>
+        <w:t>3.1 De documenten die worden gemaakt worden allemaal in GitHub geplaats onder de naam ”Trio Opdracht”.</w:t>
+      </w:r>
+    </w:p>
+    <w:p>
+      <w:pPr>
+        <w:rPr>
+          <w:rFonts w:ascii="Arial" w:hAnsi="Arial" w:cs="Arial"/>
+          <w:sz w:val="24"/>
+          <w:szCs w:val="24"/>
+          <w:lang w:val="nl-NL"/>
+        </w:rPr>
+      </w:pPr>
+      <w:r>
+        <w:rPr>
+          <w:rFonts w:ascii="Arial" w:hAnsi="Arial" w:cs="Arial"/>
+          <w:sz w:val="24"/>
+          <w:szCs w:val="24"/>
+          <w:lang w:val="nl-NL"/>
+        </w:rPr>
+        <w:t>3.2 Geen enkel groepslid zal zonder toestemming bestanden verwijderen van deze GitHub.</w:t>
+      </w:r>
+    </w:p>
+    <w:p>
+      <w:pPr>
+        <w:rPr>
+          <w:rFonts w:ascii="Arial" w:hAnsi="Arial" w:cs="Arial"/>
+          <w:sz w:val="24"/>
+          <w:szCs w:val="24"/>
+          <w:lang w:val="nl-NL"/>
+        </w:rPr>
+      </w:pPr>
+      <w:r>
+        <w:rPr>
+          <w:rFonts w:ascii="Arial" w:hAnsi="Arial" w:cs="Arial"/>
+          <w:sz w:val="24"/>
+          <w:szCs w:val="24"/>
+          <w:lang w:val="nl-NL"/>
+        </w:rPr>
+        <w:t>3.3 Alle diagrammen worden gemaakt in Visio.</w:t>
+      </w:r>
+    </w:p>
+    <w:p>
+      <w:pPr>
+        <w:rPr>
+          <w:rFonts w:ascii="Arial" w:hAnsi="Arial" w:cs="Arial"/>
+          <w:sz w:val="24"/>
+          <w:szCs w:val="24"/>
+          <w:lang w:val="nl-NL"/>
+        </w:rPr>
+      </w:pPr>
+      <w:r>
+        <w:rPr>
+          <w:rFonts w:ascii="Arial" w:hAnsi="Arial" w:cs="Arial"/>
+          <w:sz w:val="24"/>
+          <w:szCs w:val="24"/>
           <w:lang w:val="nl-NL"/>
         </w:rPr>
         <w:lastRenderedPageBreak/>
-        <w:t>3. Media en Documentatie</w:t>
-      </w:r>
-    </w:p>
-    <w:p>
-      <w:pPr>
-        <w:rPr>
-          <w:lang w:val="nl-NL"/>
-        </w:rPr>
-      </w:pPr>
-    </w:p>
-    <w:p>
-      <w:pPr>
-        <w:rPr>
-          <w:rFonts w:ascii="Arial" w:hAnsi="Arial" w:cs="Arial"/>
-          <w:sz w:val="24"/>
-          <w:szCs w:val="24"/>
-          <w:lang w:val="nl-NL"/>
-        </w:rPr>
-      </w:pPr>
-      <w:r>
-        <w:rPr>
-          <w:rFonts w:ascii="Arial" w:hAnsi="Arial" w:cs="Arial"/>
-          <w:sz w:val="24"/>
-          <w:szCs w:val="24"/>
-          <w:lang w:val="nl-NL"/>
-        </w:rPr>
-        <w:t>3.1 De documenten die worden gemaakt worden allemaal in GitHub geplaats onder de naam ”</w:t>
-      </w:r>
-      <w:r>
-        <w:rPr>
-          <w:rFonts w:ascii="Arial" w:hAnsi="Arial" w:cs="Arial"/>
-          <w:sz w:val="24"/>
-          <w:szCs w:val="24"/>
-          <w:lang w:val="nl-NL"/>
-        </w:rPr>
-        <w:t>Trio Opdracht</w:t>
-      </w:r>
-      <w:r>
-        <w:rPr>
-          <w:rFonts w:ascii="Arial" w:hAnsi="Arial" w:cs="Arial"/>
-          <w:sz w:val="24"/>
-          <w:szCs w:val="24"/>
-          <w:lang w:val="nl-NL"/>
-        </w:rPr>
-        <w:t>”.</w:t>
-      </w:r>
-    </w:p>
-    <w:p>
-      <w:pPr>
-        <w:rPr>
-          <w:rFonts w:ascii="Arial" w:hAnsi="Arial" w:cs="Arial"/>
-          <w:sz w:val="24"/>
-          <w:szCs w:val="24"/>
-          <w:lang w:val="nl-NL"/>
-        </w:rPr>
-      </w:pPr>
-      <w:r>
-        <w:rPr>
-          <w:rFonts w:ascii="Arial" w:hAnsi="Arial" w:cs="Arial"/>
-          <w:sz w:val="24"/>
-          <w:szCs w:val="24"/>
-          <w:lang w:val="nl-NL"/>
-        </w:rPr>
-        <w:t>3.2 Geen enkel groepslid zal zonder toestemming bestanden verwijderen van deze GitHub.</w:t>
-      </w:r>
-    </w:p>
-    <w:p>
-      <w:pPr>
-        <w:rPr>
-          <w:rFonts w:ascii="Arial" w:hAnsi="Arial" w:cs="Arial"/>
-          <w:sz w:val="24"/>
-          <w:szCs w:val="24"/>
-          <w:lang w:val="nl-NL"/>
-        </w:rPr>
-      </w:pPr>
-      <w:r>
-        <w:rPr>
-          <w:rFonts w:ascii="Arial" w:hAnsi="Arial" w:cs="Arial"/>
-          <w:sz w:val="24"/>
-          <w:szCs w:val="24"/>
-          <w:lang w:val="nl-NL"/>
-        </w:rPr>
-        <w:t>3.3 Alle diagrammen worden gemaakt in Visio.</w:t>
-      </w:r>
-    </w:p>
-    <w:p>
-      <w:pPr>
-        <w:rPr>
-          <w:rFonts w:ascii="Arial" w:hAnsi="Arial" w:cs="Arial"/>
-          <w:sz w:val="24"/>
-          <w:szCs w:val="24"/>
-          <w:lang w:val="nl-NL"/>
-        </w:rPr>
-      </w:pPr>
-      <w:r>
-        <w:rPr>
-          <w:rFonts w:ascii="Arial" w:hAnsi="Arial" w:cs="Arial"/>
-          <w:sz w:val="24"/>
-          <w:szCs w:val="24"/>
-          <w:lang w:val="nl-NL"/>
-        </w:rPr>
-        <w:t xml:space="preserve">3.4 Alle </w:t>
-      </w:r>
-      <w:r>
-        <w:rPr>
-          <w:rFonts w:ascii="Arial" w:hAnsi="Arial" w:cs="Arial"/>
-          <w:sz w:val="24"/>
-          <w:szCs w:val="24"/>
-          <w:lang w:val="nl-NL"/>
-        </w:rPr>
-        <w:t>tekstdocumenten</w:t>
-      </w:r>
-      <w:r>
-        <w:rPr>
-          <w:rFonts w:ascii="Arial" w:hAnsi="Arial" w:cs="Arial"/>
-          <w:sz w:val="24"/>
-          <w:szCs w:val="24"/>
-          <w:lang w:val="nl-NL"/>
-        </w:rPr>
-        <w:t xml:space="preserve"> worden gemaakt in Word.</w:t>
+        <w:t>3.4 Alle tekstdocumenten worden gemaakt in Word.</w:t>
       </w:r>
     </w:p>
     <w:p>
@@ -926,17 +2220,17 @@
     </w:p>
     <w:p>
       <w:pPr>
-        <w:pStyle w:val="Heading1"/>
+        <w:pStyle w:val="Kop1"/>
         <w:rPr>
           <w:b/>
-          <w:color w:val="C00000"/>
+          <w:color w:val="5B9BD5" w:themeColor="accent1"/>
           <w:lang w:val="nl-NL"/>
         </w:rPr>
       </w:pPr>
       <w:r>
         <w:rPr>
           <w:b/>
-          <w:color w:val="C00000"/>
+          <w:color w:val="5B9BD5" w:themeColor="accent1"/>
           <w:lang w:val="nl-NL"/>
         </w:rPr>
         <w:t>4. Taken van de groepsleden</w:t>
@@ -944,7 +2238,7 @@
       <w:r>
         <w:rPr>
           <w:b/>
-          <w:color w:val="C00000"/>
+          <w:color w:val="5B9BD5" w:themeColor="accent1"/>
           <w:lang w:val="nl-NL"/>
         </w:rPr>
         <w:br/>
@@ -1023,31 +2317,22 @@
           <w:szCs w:val="24"/>
           <w:lang w:val="nl-NL"/>
         </w:rPr>
-        <w:t>4.4 Elk groepslid zal de planning bijwerken wan</w:t>
-      </w:r>
-      <w:r>
-        <w:rPr>
-          <w:rFonts w:ascii="Arial" w:hAnsi="Arial" w:cs="Arial"/>
-          <w:sz w:val="24"/>
-          <w:szCs w:val="24"/>
-          <w:lang w:val="nl-NL"/>
-        </w:rPr>
-        <w:t>neer hij klaar is met een taak.</w:t>
-      </w:r>
-    </w:p>
-    <w:p>
-      <w:pPr>
-        <w:pStyle w:val="Heading1"/>
+        <w:t>4.4 Elk groepslid zal de planning bijwerken wanneer hij klaar is met een taak.</w:t>
+      </w:r>
+    </w:p>
+    <w:p>
+      <w:pPr>
+        <w:pStyle w:val="Kop1"/>
         <w:rPr>
           <w:b/>
-          <w:color w:val="C00000"/>
+          <w:color w:val="5B9BD5" w:themeColor="accent1"/>
           <w:lang w:val="nl-NL"/>
         </w:rPr>
       </w:pPr>
       <w:r>
         <w:rPr>
           <w:b/>
-          <w:color w:val="C00000"/>
+          <w:color w:val="5B9BD5" w:themeColor="accent1"/>
           <w:lang w:val="nl-NL"/>
         </w:rPr>
         <w:t xml:space="preserve">5. Overige afspraken </w:t>
@@ -1098,17 +2383,17 @@
     </w:p>
     <w:p>
       <w:pPr>
-        <w:pStyle w:val="Heading1"/>
+        <w:pStyle w:val="Kop1"/>
         <w:rPr>
           <w:b/>
-          <w:color w:val="C00000"/>
+          <w:color w:val="5B9BD5" w:themeColor="accent1"/>
           <w:lang w:val="nl-NL"/>
         </w:rPr>
       </w:pPr>
       <w:r>
         <w:rPr>
           <w:b/>
-          <w:color w:val="C00000"/>
+          <w:color w:val="5B9BD5" w:themeColor="accent1"/>
           <w:lang w:val="nl-NL"/>
         </w:rPr>
         <w:t>6. Consequenties</w:t>
@@ -1135,31 +2420,7 @@
           <w:sz w:val="24"/>
           <w:lang w:val="nl-NL"/>
         </w:rPr>
-        <w:t xml:space="preserve">6.1 Indien een groepslid een van afspraken niet na </w:t>
-      </w:r>
-      <w:r>
-        <w:rPr>
-          <w:rFonts w:ascii="Arial" w:hAnsi="Arial" w:cs="Arial"/>
-          <w:sz w:val="24"/>
-          <w:lang w:val="nl-NL"/>
-        </w:rPr>
-        <w:t>wordt</w:t>
-      </w:r>
-      <w:r>
-        <w:rPr>
-          <w:rFonts w:ascii="Arial" w:hAnsi="Arial" w:cs="Arial"/>
-          <w:sz w:val="24"/>
-          <w:lang w:val="nl-NL"/>
-        </w:rPr>
-        <w:t xml:space="preserve"> hij hierop aangespro</w:t>
-      </w:r>
-      <w:r>
-        <w:rPr>
-          <w:rFonts w:ascii="Arial" w:hAnsi="Arial" w:cs="Arial"/>
-          <w:sz w:val="24"/>
-          <w:lang w:val="nl-NL"/>
-        </w:rPr>
-        <w:t xml:space="preserve">ken door de andere groepsleden. </w:t>
+        <w:t xml:space="preserve">6.1 Indien een groepslid een van afspraken niet na wordt hij hierop aangesproken door de andere groepsleden. </w:t>
       </w:r>
     </w:p>
     <w:p>
@@ -1193,57 +2454,46 @@
           <w:sz w:val="24"/>
           <w:lang w:val="nl-NL"/>
         </w:rPr>
+        <w:t>6.3 Bij het 5 keer niet nakomen van de afspraken zal de desbetreffende persoon ontbonden worden van deze projectgroep.</w:t>
+      </w:r>
+    </w:p>
+    <w:p>
+      <w:pPr>
+        <w:rPr>
+          <w:lang w:val="nl-NL"/>
+        </w:rPr>
+      </w:pPr>
+    </w:p>
+    <w:p>
+      <w:pPr>
+        <w:rPr>
+          <w:lang w:val="nl-NL"/>
+        </w:rPr>
+      </w:pPr>
+      <w:r>
+        <w:rPr>
+          <w:lang w:val="nl-NL"/>
+        </w:rPr>
+        <w:br w:type="page"/>
+      </w:r>
+    </w:p>
+    <w:p>
+      <w:pPr>
+        <w:pStyle w:val="Kop1"/>
+        <w:rPr>
+          <w:b/>
+          <w:color w:val="5B9BD5" w:themeColor="accent1"/>
+          <w:lang w:val="nl-NL"/>
+        </w:rPr>
+      </w:pPr>
+      <w:r>
+        <w:rPr>
+          <w:b/>
+          <w:color w:val="5B9BD5" w:themeColor="accent1"/>
+          <w:lang w:val="nl-NL"/>
+        </w:rPr>
         <w:lastRenderedPageBreak/>
-        <w:t xml:space="preserve">6.3 Bij het 5 keer niet nakomen van de afspraken zal de desbetreffende persoon </w:t>
-      </w:r>
-      <w:r>
-        <w:rPr>
-          <w:rFonts w:ascii="Arial" w:hAnsi="Arial" w:cs="Arial"/>
-          <w:sz w:val="24"/>
-          <w:lang w:val="nl-NL"/>
-        </w:rPr>
-        <w:t>ontbonden worden van deze projectgroep.</w:t>
-      </w:r>
-    </w:p>
-    <w:p>
-      <w:pPr>
-        <w:rPr>
-          <w:lang w:val="nl-NL"/>
-        </w:rPr>
-      </w:pPr>
-    </w:p>
-    <w:p>
-      <w:pPr>
-        <w:pStyle w:val="Heading1"/>
-        <w:rPr>
-          <w:b/>
-          <w:color w:val="C00000"/>
-          <w:lang w:val="nl-NL"/>
-        </w:rPr>
-      </w:pPr>
-      <w:r>
-        <w:rPr>
-          <w:b/>
-          <w:color w:val="C00000"/>
-          <w:lang w:val="nl-NL"/>
-        </w:rPr>
-        <w:t>7</w:t>
-      </w:r>
-      <w:r>
-        <w:rPr>
-          <w:b/>
-          <w:color w:val="C00000"/>
-          <w:lang w:val="nl-NL"/>
-        </w:rPr>
-        <w:t xml:space="preserve">. </w:t>
-      </w:r>
-      <w:r>
-        <w:rPr>
-          <w:b/>
-          <w:color w:val="C00000"/>
-          <w:lang w:val="nl-NL"/>
-        </w:rPr>
-        <w:t>Handtekening</w:t>
+        <w:t>7. Handtekening</w:t>
       </w:r>
     </w:p>
     <w:p>
@@ -1299,16 +2549,7 @@
           <w:lang w:val="nl-NL"/>
         </w:rPr>
         <w:tab/>
-        <w:t xml:space="preserve">  Michael</w:t>
-      </w:r>
-      <w:r>
-        <w:rPr>
-          <w:rFonts w:ascii="Arial" w:hAnsi="Arial" w:cs="Arial"/>
-          <w:sz w:val="24"/>
-          <w:szCs w:val="24"/>
-          <w:lang w:val="nl-NL"/>
-        </w:rPr>
-        <w:t xml:space="preserve"> van Zundert</w:t>
+        <w:t xml:space="preserve">  Michael van Zundert</w:t>
       </w:r>
       <w:r>
         <w:rPr>
@@ -1327,14 +2568,6 @@
           <w:lang w:val="nl-NL"/>
         </w:rPr>
         <w:tab/>
-      </w:r>
-      <w:r>
-        <w:rPr>
-          <w:rFonts w:ascii="Arial" w:hAnsi="Arial" w:cs="Arial"/>
-          <w:sz w:val="24"/>
-          <w:szCs w:val="24"/>
-          <w:lang w:val="nl-NL"/>
-        </w:rPr>
         <w:t xml:space="preserve">Kevin </w:t>
       </w:r>
       <w:r>
@@ -1390,24 +2623,7 @@
           <w:lang w:val="nl-NL"/>
         </w:rPr>
         <w:tab/>
-      </w:r>
-      <w:r>
-        <w:rPr>
-          <w:rFonts w:ascii="Arial" w:hAnsi="Arial" w:cs="Arial"/>
-          <w:sz w:val="24"/>
-          <w:szCs w:val="24"/>
-          <w:lang w:val="nl-NL"/>
-        </w:rPr>
-        <w:t xml:space="preserve">  </w:t>
-      </w:r>
-      <w:r>
-        <w:rPr>
-          <w:rFonts w:ascii="Arial" w:hAnsi="Arial" w:cs="Arial"/>
-          <w:sz w:val="24"/>
-          <w:szCs w:val="24"/>
-          <w:lang w:val="nl-NL"/>
-        </w:rPr>
-        <w:t>0613346141</w:t>
+        <w:t xml:space="preserve">  0613346141</w:t>
       </w:r>
       <w:r>
         <w:rPr>
@@ -1454,11 +2670,21 @@
           <w:lang w:val="nl-NL"/>
         </w:rPr>
         <w:br/>
-        <w:t>Mailadres</w:t>
-      </w:r>
-      <w:r>
-        <w:rPr>
-          <w:rFonts w:ascii="Arial" w:hAnsi="Arial" w:cs="Arial"/>
+      </w:r>
+      <w:r>
+        <w:rPr>
+          <w:rFonts w:ascii="Arial" w:hAnsi="Arial" w:cs="Arial"/>
+          <w:color w:val="000000" w:themeColor="text1"/>
+          <w:sz w:val="24"/>
+          <w:szCs w:val="24"/>
+          <w:lang w:val="nl-NL"/>
+        </w:rPr>
+        <w:t>taarts1@avans.nl</w:t>
+      </w:r>
+      <w:r>
+        <w:rPr>
+          <w:rFonts w:ascii="Arial" w:hAnsi="Arial" w:cs="Arial"/>
+          <w:color w:val="000000" w:themeColor="text1"/>
           <w:sz w:val="24"/>
           <w:szCs w:val="24"/>
           <w:lang w:val="nl-NL"/>
@@ -1468,37 +2694,23 @@
       <w:r>
         <w:rPr>
           <w:rFonts w:ascii="Arial" w:hAnsi="Arial" w:cs="Arial"/>
+          <w:color w:val="000000" w:themeColor="text1"/>
           <w:sz w:val="24"/>
           <w:szCs w:val="24"/>
           <w:lang w:val="nl-NL"/>
         </w:rPr>
         <w:tab/>
-      </w:r>
-      <w:r>
-        <w:rPr>
-          <w:rFonts w:ascii="Arial" w:hAnsi="Arial" w:cs="Arial"/>
-          <w:sz w:val="24"/>
-          <w:szCs w:val="24"/>
-          <w:lang w:val="nl-NL"/>
-        </w:rPr>
-        <w:tab/>
-      </w:r>
-      <w:r>
-        <w:rPr>
-          <w:rFonts w:ascii="Arial" w:hAnsi="Arial" w:cs="Arial"/>
-          <w:sz w:val="24"/>
-          <w:szCs w:val="24"/>
-          <w:lang w:val="nl-NL"/>
-        </w:rPr>
         <w:t xml:space="preserve">  </w:t>
       </w:r>
-      <w:hyperlink r:id="rId5" w:history="1">
+      <w:hyperlink r:id="rId8" w:history="1">
         <w:r>
           <w:rPr>
             <w:rStyle w:val="Hyperlink"/>
             <w:rFonts w:ascii="Arial" w:hAnsi="Arial" w:cs="Arial"/>
+            <w:color w:val="000000" w:themeColor="text1"/>
             <w:sz w:val="24"/>
             <w:szCs w:val="24"/>
+            <w:u w:val="none"/>
             <w:lang w:val="nl-NL"/>
           </w:rPr>
           <w:t>mjczunde2@avans.nl</w:t>
@@ -1507,6 +2719,7 @@
       <w:r>
         <w:rPr>
           <w:rFonts w:ascii="Arial" w:hAnsi="Arial" w:cs="Arial"/>
+          <w:color w:val="000000" w:themeColor="text1"/>
           <w:sz w:val="24"/>
           <w:szCs w:val="24"/>
           <w:lang w:val="nl-NL"/>
@@ -1516,6 +2729,7 @@
       <w:r>
         <w:rPr>
           <w:rFonts w:ascii="Arial" w:hAnsi="Arial" w:cs="Arial"/>
+          <w:color w:val="000000" w:themeColor="text1"/>
           <w:sz w:val="24"/>
           <w:szCs w:val="24"/>
           <w:lang w:val="nl-NL"/>
@@ -1525,19 +2739,22 @@
       <w:r>
         <w:rPr>
           <w:rFonts w:ascii="Arial" w:hAnsi="Arial" w:cs="Arial"/>
+          <w:color w:val="000000" w:themeColor="text1"/>
           <w:sz w:val="24"/>
           <w:szCs w:val="24"/>
           <w:lang w:val="nl-NL"/>
         </w:rPr>
         <w:tab/>
       </w:r>
-      <w:hyperlink r:id="rId6" w:history="1">
+      <w:hyperlink r:id="rId9" w:history="1">
         <w:r>
           <w:rPr>
             <w:rStyle w:val="Hyperlink"/>
             <w:rFonts w:ascii="Arial" w:hAnsi="Arial" w:cs="Arial"/>
+            <w:color w:val="000000" w:themeColor="text1"/>
             <w:sz w:val="24"/>
             <w:szCs w:val="24"/>
+            <w:u w:val="none"/>
             <w:lang w:val="nl-NL"/>
           </w:rPr>
           <w:t>K.Gerretsen@Avans.nl</w:t>
@@ -1552,6 +2769,76 @@
           <w:lang w:val="nl-NL"/>
         </w:rPr>
       </w:pPr>
+      <w:r>
+        <w:rPr>
+          <w:rFonts w:ascii="Arial" w:hAnsi="Arial" w:cs="Arial"/>
+          <w:noProof/>
+          <w:sz w:val="24"/>
+          <w:lang w:eastAsia="nl-NL"/>
+        </w:rPr>
+        <w:drawing>
+          <wp:anchor distT="0" distB="0" distL="114300" distR="114300" simplePos="0" relativeHeight="251663360" behindDoc="0" locked="0" layoutInCell="1" allowOverlap="1" wp14:anchorId="15596C22" wp14:editId="2296238E">
+            <wp:simplePos x="0" y="0"/>
+            <wp:positionH relativeFrom="margin">
+              <wp:align>left</wp:align>
+            </wp:positionH>
+            <wp:positionV relativeFrom="paragraph">
+              <wp:posOffset>202565</wp:posOffset>
+            </wp:positionV>
+            <wp:extent cx="1403350" cy="514350"/>
+            <wp:effectExtent l="0" t="0" r="6350" b="0"/>
+            <wp:wrapSquare wrapText="bothSides"/>
+            <wp:docPr id="148" name="Afbeelding 148"/>
+            <wp:cNvGraphicFramePr>
+              <a:graphicFrameLocks xmlns:a="http://schemas.openxmlformats.org/drawingml/2006/main" noChangeAspect="1"/>
+            </wp:cNvGraphicFramePr>
+            <a:graphic xmlns:a="http://schemas.openxmlformats.org/drawingml/2006/main">
+              <a:graphicData uri="http://schemas.openxmlformats.org/drawingml/2006/picture">
+                <pic:pic xmlns:pic="http://schemas.openxmlformats.org/drawingml/2006/picture">
+                  <pic:nvPicPr>
+                    <pic:cNvPr id="0" name="Picture 1"/>
+                    <pic:cNvPicPr>
+                      <a:picLocks noChangeAspect="1" noChangeArrowheads="1"/>
+                    </pic:cNvPicPr>
+                  </pic:nvPicPr>
+                  <pic:blipFill>
+                    <a:blip r:embed="rId10" cstate="print">
+                      <a:extLst>
+                        <a:ext uri="{28A0092B-C50C-407E-A947-70E740481C1C}">
+                          <a14:useLocalDpi xmlns:a14="http://schemas.microsoft.com/office/drawing/2010/main" val="0"/>
+                        </a:ext>
+                      </a:extLst>
+                    </a:blip>
+                    <a:srcRect/>
+                    <a:stretch>
+                      <a:fillRect/>
+                    </a:stretch>
+                  </pic:blipFill>
+                  <pic:spPr bwMode="auto">
+                    <a:xfrm>
+                      <a:off x="0" y="0"/>
+                      <a:ext cx="1403350" cy="514350"/>
+                    </a:xfrm>
+                    <a:prstGeom prst="rect">
+                      <a:avLst/>
+                    </a:prstGeom>
+                    <a:noFill/>
+                    <a:ln>
+                      <a:noFill/>
+                    </a:ln>
+                  </pic:spPr>
+                </pic:pic>
+              </a:graphicData>
+            </a:graphic>
+            <wp14:sizeRelH relativeFrom="page">
+              <wp14:pctWidth>0</wp14:pctWidth>
+            </wp14:sizeRelH>
+            <wp14:sizeRelV relativeFrom="page">
+              <wp14:pctHeight>0</wp14:pctHeight>
+            </wp14:sizeRelV>
+          </wp:anchor>
+        </w:drawing>
+      </w:r>
     </w:p>
     <w:p>
       <w:pPr>
@@ -1576,7 +2863,8 @@
           <w:color w:val="808080" w:themeColor="background1" w:themeShade="80"/>
           <w:lang w:val="nl-NL"/>
         </w:rPr>
-        <w:t>_________________</w:t>
+        <w:tab/>
+        <w:t xml:space="preserve">  ___________________</w:t>
       </w:r>
       <w:r>
         <w:rPr>
@@ -1584,7 +2872,7 @@
           <w:color w:val="808080" w:themeColor="background1" w:themeShade="80"/>
           <w:lang w:val="nl-NL"/>
         </w:rPr>
-        <w:t>__</w:t>
+        <w:tab/>
       </w:r>
       <w:r>
         <w:rPr>
@@ -1593,56 +2881,41 @@
           <w:lang w:val="nl-NL"/>
         </w:rPr>
         <w:tab/>
-      </w:r>
-      <w:r>
-        <w:rPr>
-          <w:i/>
-          <w:color w:val="808080" w:themeColor="background1" w:themeShade="80"/>
-          <w:lang w:val="nl-NL"/>
-        </w:rPr>
-        <w:t xml:space="preserve">  </w:t>
-      </w:r>
-      <w:r>
-        <w:rPr>
-          <w:i/>
-          <w:color w:val="808080" w:themeColor="background1" w:themeShade="80"/>
-          <w:lang w:val="nl-NL"/>
-        </w:rPr>
         <w:t>___________________</w:t>
       </w:r>
-      <w:r>
-        <w:rPr>
-          <w:i/>
-          <w:color w:val="808080" w:themeColor="background1" w:themeShade="80"/>
+    </w:p>
+    <w:p>
+      <w:pPr>
+        <w:rPr>
+          <w:rFonts w:ascii="Arial" w:hAnsi="Arial" w:cs="Arial"/>
+          <w:sz w:val="24"/>
+          <w:lang w:val="nl-NL"/>
+        </w:rPr>
+      </w:pPr>
+      <w:r>
+        <w:rPr>
+          <w:rFonts w:ascii="Arial" w:hAnsi="Arial" w:cs="Arial"/>
+          <w:sz w:val="24"/>
+          <w:lang w:val="nl-NL"/>
+        </w:rPr>
+        <w:t xml:space="preserve">Handtekening Teun </w:t>
+      </w:r>
+      <w:r>
+        <w:rPr>
+          <w:rFonts w:ascii="Arial" w:hAnsi="Arial" w:cs="Arial"/>
+          <w:sz w:val="24"/>
           <w:lang w:val="nl-NL"/>
         </w:rPr>
         <w:tab/>
-      </w:r>
-      <w:r>
-        <w:rPr>
-          <w:i/>
-          <w:color w:val="808080" w:themeColor="background1" w:themeShade="80"/>
+        <w:t xml:space="preserve">  Handtekening Michael</w:t>
+      </w:r>
+      <w:r>
+        <w:rPr>
+          <w:rFonts w:ascii="Arial" w:hAnsi="Arial" w:cs="Arial"/>
+          <w:sz w:val="24"/>
           <w:lang w:val="nl-NL"/>
         </w:rPr>
         <w:tab/>
-        <w:t>___________________</w:t>
-      </w:r>
-    </w:p>
-    <w:p>
-      <w:pPr>
-        <w:rPr>
-          <w:rFonts w:ascii="Arial" w:hAnsi="Arial" w:cs="Arial"/>
-          <w:sz w:val="24"/>
-          <w:lang w:val="nl-NL"/>
-        </w:rPr>
-      </w:pPr>
-      <w:r>
-        <w:rPr>
-          <w:rFonts w:ascii="Arial" w:hAnsi="Arial" w:cs="Arial"/>
-          <w:sz w:val="24"/>
-          <w:lang w:val="nl-NL"/>
-        </w:rPr>
-        <w:t xml:space="preserve">Handtekening Teun </w:t>
       </w:r>
       <w:r>
         <w:rPr>
@@ -1651,53 +2924,132 @@
           <w:lang w:val="nl-NL"/>
         </w:rPr>
         <w:tab/>
-        <w:t xml:space="preserve">  Handtekening</w:t>
-      </w:r>
-      <w:r>
-        <w:rPr>
-          <w:rFonts w:ascii="Arial" w:hAnsi="Arial" w:cs="Arial"/>
-          <w:sz w:val="24"/>
-          <w:lang w:val="nl-NL"/>
-        </w:rPr>
-        <w:t xml:space="preserve"> Michael</w:t>
-      </w:r>
-      <w:r>
-        <w:rPr>
-          <w:rFonts w:ascii="Arial" w:hAnsi="Arial" w:cs="Arial"/>
-          <w:sz w:val="24"/>
-          <w:lang w:val="nl-NL"/>
-        </w:rPr>
-        <w:tab/>
-      </w:r>
-      <w:r>
-        <w:rPr>
-          <w:rFonts w:ascii="Arial" w:hAnsi="Arial" w:cs="Arial"/>
-          <w:sz w:val="24"/>
-          <w:lang w:val="nl-NL"/>
-        </w:rPr>
-        <w:tab/>
-      </w:r>
-      <w:r>
-        <w:rPr>
-          <w:rFonts w:ascii="Arial" w:hAnsi="Arial" w:cs="Arial"/>
-          <w:sz w:val="24"/>
-          <w:lang w:val="nl-NL"/>
-        </w:rPr>
         <w:t>Handtekening Kevin</w:t>
       </w:r>
     </w:p>
+    <w:p>
+      <w:pPr>
+        <w:pStyle w:val="Normaalweb"/>
+        <w:shd w:val="clear" w:color="auto" w:fill="FFFFFF"/>
+        <w:spacing w:before="0" w:beforeAutospacing="0" w:after="0" w:afterAutospacing="0"/>
+        <w:rPr>
+          <w:rFonts w:ascii="Arial" w:hAnsi="Arial" w:cs="Arial"/>
+          <w:lang w:val="nl-NL"/>
+        </w:rPr>
+      </w:pPr>
+    </w:p>
     <w:sectPr>
+      <w:footerReference w:type="default" r:id="rId11"/>
       <w:pgSz w:w="12240" w:h="15840"/>
       <w:pgMar w:top="1440" w:right="1440" w:bottom="1440" w:left="1440" w:header="708" w:footer="708" w:gutter="0"/>
+      <w:pgNumType w:start="0"/>
       <w:cols w:space="708"/>
+      <w:titlePg/>
       <w:docGrid w:linePitch="360"/>
     </w:sectPr>
   </w:body>
 </w:document>
 </file>
 
+<file path=word/endnotes.xml><?xml version="1.0" encoding="utf-8"?>
+<w:endnotes xmlns:wpc="http://schemas.microsoft.com/office/word/2010/wordprocessingCanvas" xmlns:mc="http://schemas.openxmlformats.org/markup-compatibility/2006" xmlns:o="urn:schemas-microsoft-com:office:office" xmlns:r="http://schemas.openxmlformats.org/officeDocument/2006/relationships" xmlns:m="http://schemas.openxmlformats.org/officeDocument/2006/math" xmlns:v="urn:schemas-microsoft-com:vml" xmlns:wp14="http://schemas.microsoft.com/office/word/2010/wordprocessingDrawing" xmlns:wp="http://schemas.openxmlformats.org/drawingml/2006/wordprocessingDrawing" xmlns:w10="urn:schemas-microsoft-com:office:word" xmlns:w="http://schemas.openxmlformats.org/wordprocessingml/2006/main" xmlns:w14="http://schemas.microsoft.com/office/word/2010/wordml" xmlns:w15="http://schemas.microsoft.com/office/word/2012/wordml" xmlns:wpg="http://schemas.microsoft.com/office/word/2010/wordprocessingGroup" xmlns:wpi="http://schemas.microsoft.com/office/word/2010/wordprocessingInk" xmlns:wne="http://schemas.microsoft.com/office/word/2006/wordml" xmlns:wps="http://schemas.microsoft.com/office/word/2010/wordprocessingShape" mc:Ignorable="w14 w15 wp14">
+  <w:endnote w:type="separator" w:id="-1">
+    <w:p>
+      <w:pPr>
+        <w:spacing w:after="0" w:line="240" w:lineRule="auto"/>
+      </w:pPr>
+      <w:r>
+        <w:separator/>
+      </w:r>
+    </w:p>
+  </w:endnote>
+  <w:endnote w:type="continuationSeparator" w:id="0">
+    <w:p>
+      <w:pPr>
+        <w:spacing w:after="0" w:line="240" w:lineRule="auto"/>
+      </w:pPr>
+      <w:r>
+        <w:continuationSeparator/>
+      </w:r>
+    </w:p>
+  </w:endnote>
+</w:endnotes>
+</file>
+
+<file path=word/footer1.xml><?xml version="1.0" encoding="utf-8"?>
+<w:ftr xmlns:wpc="http://schemas.microsoft.com/office/word/2010/wordprocessingCanvas" xmlns:mc="http://schemas.openxmlformats.org/markup-compatibility/2006" xmlns:o="urn:schemas-microsoft-com:office:office" xmlns:r="http://schemas.openxmlformats.org/officeDocument/2006/relationships" xmlns:m="http://schemas.openxmlformats.org/officeDocument/2006/math" xmlns:v="urn:schemas-microsoft-com:vml" xmlns:wp14="http://schemas.microsoft.com/office/word/2010/wordprocessingDrawing" xmlns:wp="http://schemas.openxmlformats.org/drawingml/2006/wordprocessingDrawing" xmlns:w10="urn:schemas-microsoft-com:office:word" xmlns:w="http://schemas.openxmlformats.org/wordprocessingml/2006/main" xmlns:w14="http://schemas.microsoft.com/office/word/2010/wordml" xmlns:w15="http://schemas.microsoft.com/office/word/2012/wordml" xmlns:wpg="http://schemas.microsoft.com/office/word/2010/wordprocessingGroup" xmlns:wpi="http://schemas.microsoft.com/office/word/2010/wordprocessingInk" xmlns:wne="http://schemas.microsoft.com/office/word/2006/wordml" xmlns:wps="http://schemas.microsoft.com/office/word/2010/wordprocessingShape" mc:Ignorable="w14 w15 wp14">
+  <w:sdt>
+    <w:sdtPr>
+      <w:id w:val="-1421863284"/>
+      <w:docPartObj>
+        <w:docPartGallery w:val="Page Numbers (Bottom of Page)"/>
+        <w:docPartUnique/>
+      </w:docPartObj>
+    </w:sdtPr>
+    <w:sdtEndPr/>
+    <w:sdtContent>
+      <w:p>
+        <w:pPr>
+          <w:pStyle w:val="Voettekst"/>
+          <w:jc w:val="right"/>
+        </w:pPr>
+        <w:r>
+          <w:fldChar w:fldCharType="begin"/>
+        </w:r>
+        <w:r>
+          <w:instrText>PAGE   \* MERGEFORMAT</w:instrText>
+        </w:r>
+        <w:r>
+          <w:fldChar w:fldCharType="separate"/>
+        </w:r>
+        <w:r>
+          <w:rPr>
+            <w:noProof/>
+            <w:lang w:val="nl-NL"/>
+          </w:rPr>
+          <w:t>3</w:t>
+        </w:r>
+        <w:r>
+          <w:fldChar w:fldCharType="end"/>
+        </w:r>
+      </w:p>
+    </w:sdtContent>
+  </w:sdt>
+  <w:p>
+    <w:pPr>
+      <w:pStyle w:val="Voettekst"/>
+    </w:pPr>
+  </w:p>
+</w:ftr>
+</file>
+
+<file path=word/footnotes.xml><?xml version="1.0" encoding="utf-8"?>
+<w:footnotes xmlns:wpc="http://schemas.microsoft.com/office/word/2010/wordprocessingCanvas" xmlns:mc="http://schemas.openxmlformats.org/markup-compatibility/2006" xmlns:o="urn:schemas-microsoft-com:office:office" xmlns:r="http://schemas.openxmlformats.org/officeDocument/2006/relationships" xmlns:m="http://schemas.openxmlformats.org/officeDocument/2006/math" xmlns:v="urn:schemas-microsoft-com:vml" xmlns:wp14="http://schemas.microsoft.com/office/word/2010/wordprocessingDrawing" xmlns:wp="http://schemas.openxmlformats.org/drawingml/2006/wordprocessingDrawing" xmlns:w10="urn:schemas-microsoft-com:office:word" xmlns:w="http://schemas.openxmlformats.org/wordprocessingml/2006/main" xmlns:w14="http://schemas.microsoft.com/office/word/2010/wordml" xmlns:w15="http://schemas.microsoft.com/office/word/2012/wordml" xmlns:wpg="http://schemas.microsoft.com/office/word/2010/wordprocessingGroup" xmlns:wpi="http://schemas.microsoft.com/office/word/2010/wordprocessingInk" xmlns:wne="http://schemas.microsoft.com/office/word/2006/wordml" xmlns:wps="http://schemas.microsoft.com/office/word/2010/wordprocessingShape" mc:Ignorable="w14 w15 wp14">
+  <w:footnote w:type="separator" w:id="-1">
+    <w:p>
+      <w:pPr>
+        <w:spacing w:after="0" w:line="240" w:lineRule="auto"/>
+      </w:pPr>
+      <w:r>
+        <w:separator/>
+      </w:r>
+    </w:p>
+  </w:footnote>
+  <w:footnote w:type="continuationSeparator" w:id="0">
+    <w:p>
+      <w:pPr>
+        <w:spacing w:after="0" w:line="240" w:lineRule="auto"/>
+      </w:pPr>
+      <w:r>
+        <w:continuationSeparator/>
+      </w:r>
+    </w:p>
+  </w:footnote>
+</w:footnotes>
+</file>
+
 <file path=word/numbering.xml><?xml version="1.0" encoding="utf-8"?>
-<w:numbering xmlns:wpc="http://schemas.microsoft.com/office/word/2010/wordprocessingCanvas" xmlns:cx="http://schemas.microsoft.com/office/drawing/2014/chartex" xmlns:cx1="http://schemas.microsoft.com/office/drawing/2015/9/8/chartex" xmlns:cx2="http://schemas.microsoft.com/office/drawing/2015/10/21/chartex" xmlns:cx3="http://schemas.microsoft.com/office/drawing/2016/5/9/chartex" xmlns:cx4="http://schemas.microsoft.com/office/drawing/2016/5/10/chartex" xmlns:cx5="http://schemas.microsoft.com/office/drawing/2016/5/11/chartex" xmlns:cx6="http://schemas.microsoft.com/office/drawing/2016/5/12/chartex" xmlns:cx7="http://schemas.microsoft.com/office/drawing/2016/5/13/chartex" xmlns:cx8="http://schemas.microsoft.com/office/drawing/2016/5/14/chartex" xmlns:mc="http://schemas.openxmlformats.org/markup-compatibility/2006" xmlns:aink="http://schemas.microsoft.com/office/drawing/2016/ink" xmlns:am3d="http://schemas.microsoft.com/office/drawing/2017/model3d" xmlns:o="urn:schemas-microsoft-com:office:office" xmlns:r="http://schemas.openxmlformats.org/officeDocument/2006/relationships" xmlns:m="http://schemas.openxmlformats.org/officeDocument/2006/math" xmlns:v="urn:schemas-microsoft-com:vml" xmlns:wp14="http://schemas.microsoft.com/office/word/2010/wordprocessingDrawing" xmlns:wp="http://schemas.openxmlformats.org/drawingml/2006/wordprocessingDrawing" xmlns:w10="urn:schemas-microsoft-com:office:word" xmlns:w="http://schemas.openxmlformats.org/wordprocessingml/2006/main" xmlns:w14="http://schemas.microsoft.com/office/word/2010/wordml" xmlns:w15="http://schemas.microsoft.com/office/word/2012/wordml" xmlns:w16cid="http://schemas.microsoft.com/office/word/2016/wordml/cid" xmlns:w16se="http://schemas.microsoft.com/office/word/2015/wordml/symex" xmlns:wpg="http://schemas.microsoft.com/office/word/2010/wordprocessingGroup" xmlns:wpi="http://schemas.microsoft.com/office/word/2010/wordprocessingInk" xmlns:wne="http://schemas.microsoft.com/office/word/2006/wordml" xmlns:wps="http://schemas.microsoft.com/office/word/2010/wordprocessingShape" mc:Ignorable="w14 w15 w16se w16cid wp14">
+<w:numbering xmlns:wpc="http://schemas.microsoft.com/office/word/2010/wordprocessingCanvas" xmlns:mc="http://schemas.openxmlformats.org/markup-compatibility/2006" xmlns:o="urn:schemas-microsoft-com:office:office" xmlns:r="http://schemas.openxmlformats.org/officeDocument/2006/relationships" xmlns:m="http://schemas.openxmlformats.org/officeDocument/2006/math" xmlns:v="urn:schemas-microsoft-com:vml" xmlns:wp14="http://schemas.microsoft.com/office/word/2010/wordprocessingDrawing" xmlns:wp="http://schemas.openxmlformats.org/drawingml/2006/wordprocessingDrawing" xmlns:w10="urn:schemas-microsoft-com:office:word" xmlns:w="http://schemas.openxmlformats.org/wordprocessingml/2006/main" xmlns:w14="http://schemas.microsoft.com/office/word/2010/wordml" xmlns:w15="http://schemas.microsoft.com/office/word/2012/wordml" xmlns:wpg="http://schemas.microsoft.com/office/word/2010/wordprocessingGroup" xmlns:wpi="http://schemas.microsoft.com/office/word/2010/wordprocessingInk" xmlns:wne="http://schemas.microsoft.com/office/word/2006/wordml" xmlns:wps="http://schemas.microsoft.com/office/word/2010/wordprocessingShape" mc:Ignorable="w14 w15 wp14">
   <w:abstractNum w:abstractNumId="0" w15:restartNumberingAfterBreak="0">
     <w:nsid w:val="416B5AAB"/>
     <w:multiLevelType w:val="hybridMultilevel"/>
@@ -1787,14 +3139,106 @@
       </w:pPr>
     </w:lvl>
   </w:abstractNum>
+  <w:abstractNum w:abstractNumId="1" w15:restartNumberingAfterBreak="0">
+    <w:nsid w:val="7FA52136"/>
+    <w:multiLevelType w:val="hybridMultilevel"/>
+    <w:tmpl w:val="5442E1F8"/>
+    <w:lvl w:ilvl="0" w:tplc="0413000F">
+      <w:start w:val="1"/>
+      <w:numFmt w:val="decimal"/>
+      <w:lvlText w:val="%1."/>
+      <w:lvlJc w:val="left"/>
+      <w:pPr>
+        <w:ind w:left="720" w:hanging="360"/>
+      </w:pPr>
+      <w:rPr>
+        <w:rFonts w:hint="default"/>
+      </w:rPr>
+    </w:lvl>
+    <w:lvl w:ilvl="1" w:tplc="04130019" w:tentative="1">
+      <w:start w:val="1"/>
+      <w:numFmt w:val="lowerLetter"/>
+      <w:lvlText w:val="%2."/>
+      <w:lvlJc w:val="left"/>
+      <w:pPr>
+        <w:ind w:left="1440" w:hanging="360"/>
+      </w:pPr>
+    </w:lvl>
+    <w:lvl w:ilvl="2" w:tplc="0413001B" w:tentative="1">
+      <w:start w:val="1"/>
+      <w:numFmt w:val="lowerRoman"/>
+      <w:lvlText w:val="%3."/>
+      <w:lvlJc w:val="right"/>
+      <w:pPr>
+        <w:ind w:left="2160" w:hanging="180"/>
+      </w:pPr>
+    </w:lvl>
+    <w:lvl w:ilvl="3" w:tplc="0413000F" w:tentative="1">
+      <w:start w:val="1"/>
+      <w:numFmt w:val="decimal"/>
+      <w:lvlText w:val="%4."/>
+      <w:lvlJc w:val="left"/>
+      <w:pPr>
+        <w:ind w:left="2880" w:hanging="360"/>
+      </w:pPr>
+    </w:lvl>
+    <w:lvl w:ilvl="4" w:tplc="04130019" w:tentative="1">
+      <w:start w:val="1"/>
+      <w:numFmt w:val="lowerLetter"/>
+      <w:lvlText w:val="%5."/>
+      <w:lvlJc w:val="left"/>
+      <w:pPr>
+        <w:ind w:left="3600" w:hanging="360"/>
+      </w:pPr>
+    </w:lvl>
+    <w:lvl w:ilvl="5" w:tplc="0413001B" w:tentative="1">
+      <w:start w:val="1"/>
+      <w:numFmt w:val="lowerRoman"/>
+      <w:lvlText w:val="%6."/>
+      <w:lvlJc w:val="right"/>
+      <w:pPr>
+        <w:ind w:left="4320" w:hanging="180"/>
+      </w:pPr>
+    </w:lvl>
+    <w:lvl w:ilvl="6" w:tplc="0413000F" w:tentative="1">
+      <w:start w:val="1"/>
+      <w:numFmt w:val="decimal"/>
+      <w:lvlText w:val="%7."/>
+      <w:lvlJc w:val="left"/>
+      <w:pPr>
+        <w:ind w:left="5040" w:hanging="360"/>
+      </w:pPr>
+    </w:lvl>
+    <w:lvl w:ilvl="7" w:tplc="04130019" w:tentative="1">
+      <w:start w:val="1"/>
+      <w:numFmt w:val="lowerLetter"/>
+      <w:lvlText w:val="%8."/>
+      <w:lvlJc w:val="left"/>
+      <w:pPr>
+        <w:ind w:left="5760" w:hanging="360"/>
+      </w:pPr>
+    </w:lvl>
+    <w:lvl w:ilvl="8" w:tplc="0413001B" w:tentative="1">
+      <w:start w:val="1"/>
+      <w:numFmt w:val="lowerRoman"/>
+      <w:lvlText w:val="%9."/>
+      <w:lvlJc w:val="right"/>
+      <w:pPr>
+        <w:ind w:left="6480" w:hanging="180"/>
+      </w:pPr>
+    </w:lvl>
+  </w:abstractNum>
   <w:num w:numId="1">
     <w:abstractNumId w:val="0"/>
+  </w:num>
+  <w:num w:numId="2">
+    <w:abstractNumId w:val="1"/>
   </w:num>
 </w:numbering>
 </file>
 
 <file path=word/styles.xml><?xml version="1.0" encoding="utf-8"?>
-<w:styles xmlns:mc="http://schemas.openxmlformats.org/markup-compatibility/2006" xmlns:r="http://schemas.openxmlformats.org/officeDocument/2006/relationships" xmlns:w="http://schemas.openxmlformats.org/wordprocessingml/2006/main" xmlns:w14="http://schemas.microsoft.com/office/word/2010/wordml" xmlns:w15="http://schemas.microsoft.com/office/word/2012/wordml" xmlns:w16cid="http://schemas.microsoft.com/office/word/2016/wordml/cid" xmlns:w16se="http://schemas.microsoft.com/office/word/2015/wordml/symex" mc:Ignorable="w14 w15 w16se w16cid">
+<w:styles xmlns:mc="http://schemas.openxmlformats.org/markup-compatibility/2006" xmlns:r="http://schemas.openxmlformats.org/officeDocument/2006/relationships" xmlns:w="http://schemas.openxmlformats.org/wordprocessingml/2006/main" xmlns:w14="http://schemas.microsoft.com/office/word/2010/wordml" xmlns:w15="http://schemas.microsoft.com/office/word/2012/wordml" mc:Ignorable="w14 w15">
   <w:docDefaults>
     <w:rPrDefault>
       <w:rPr>
@@ -1810,7 +3254,7 @@
       </w:pPr>
     </w:pPrDefault>
   </w:docDefaults>
-  <w:latentStyles w:defLockedState="0" w:defUIPriority="99" w:defSemiHidden="0" w:defUnhideWhenUsed="0" w:defQFormat="0" w:count="375">
+  <w:latentStyles w:defLockedState="0" w:defUIPriority="99" w:defSemiHidden="0" w:defUnhideWhenUsed="0" w:defQFormat="0" w:count="371">
     <w:lsdException w:name="Normal" w:uiPriority="0" w:qFormat="1"/>
     <w:lsdException w:name="heading 1" w:uiPriority="9" w:qFormat="1"/>
     <w:lsdException w:name="heading 2" w:semiHidden="1" w:uiPriority="9" w:unhideWhenUsed="1" w:qFormat="1"/>
@@ -2182,12 +3626,8 @@
     <w:lsdException w:name="List Table 5 Dark Accent 6" w:uiPriority="50"/>
     <w:lsdException w:name="List Table 6 Colorful Accent 6" w:uiPriority="51"/>
     <w:lsdException w:name="List Table 7 Colorful Accent 6" w:uiPriority="52"/>
-    <w:lsdException w:name="Mention" w:semiHidden="1" w:unhideWhenUsed="1"/>
-    <w:lsdException w:name="Smart Hyperlink" w:semiHidden="1" w:unhideWhenUsed="1"/>
-    <w:lsdException w:name="Hashtag" w:semiHidden="1" w:unhideWhenUsed="1"/>
-    <w:lsdException w:name="Unresolved Mention" w:semiHidden="1" w:unhideWhenUsed="1"/>
   </w:latentStyles>
-  <w:style w:type="paragraph" w:default="1" w:styleId="Normal">
+  <w:style w:type="paragraph" w:default="1" w:styleId="Standaard">
     <w:name w:val="Normal"/>
     <w:qFormat/>
     <w:rsid w:val="00CE3AED"/>
@@ -2196,11 +3636,11 @@
       <w:sz w:val="18"/>
     </w:rPr>
   </w:style>
-  <w:style w:type="paragraph" w:styleId="Heading1">
+  <w:style w:type="paragraph" w:styleId="Kop1">
     <w:name w:val="heading 1"/>
-    <w:basedOn w:val="Normal"/>
-    <w:next w:val="Normal"/>
-    <w:link w:val="Heading1Char"/>
+    <w:basedOn w:val="Standaard"/>
+    <w:next w:val="Standaard"/>
+    <w:link w:val="Kop1Char"/>
     <w:uiPriority w:val="9"/>
     <w:qFormat/>
     <w:rsid w:val="00F455B3"/>
@@ -2217,11 +3657,11 @@
       <w:szCs w:val="32"/>
     </w:rPr>
   </w:style>
-  <w:style w:type="paragraph" w:styleId="Heading2">
+  <w:style w:type="paragraph" w:styleId="Kop2">
     <w:name w:val="heading 2"/>
-    <w:basedOn w:val="Normal"/>
-    <w:next w:val="Normal"/>
-    <w:link w:val="Heading2Char"/>
+    <w:basedOn w:val="Standaard"/>
+    <w:next w:val="Standaard"/>
+    <w:link w:val="Kop2Char"/>
     <w:uiPriority w:val="9"/>
     <w:unhideWhenUsed/>
     <w:qFormat/>
@@ -2239,13 +3679,13 @@
       <w:szCs w:val="26"/>
     </w:rPr>
   </w:style>
-  <w:style w:type="character" w:default="1" w:styleId="DefaultParagraphFont">
+  <w:style w:type="character" w:default="1" w:styleId="Standaardalinea-lettertype">
     <w:name w:val="Default Paragraph Font"/>
     <w:uiPriority w:val="1"/>
     <w:semiHidden/>
     <w:unhideWhenUsed/>
   </w:style>
-  <w:style w:type="table" w:default="1" w:styleId="TableNormal">
+  <w:style w:type="table" w:default="1" w:styleId="Standaardtabel">
     <w:name w:val="Normal Table"/>
     <w:uiPriority w:val="99"/>
     <w:semiHidden/>
@@ -2260,16 +3700,16 @@
       </w:tblCellMar>
     </w:tblPr>
   </w:style>
-  <w:style w:type="numbering" w:default="1" w:styleId="NoList">
+  <w:style w:type="numbering" w:default="1" w:styleId="Geenlijst">
     <w:name w:val="No List"/>
     <w:uiPriority w:val="99"/>
     <w:semiHidden/>
     <w:unhideWhenUsed/>
   </w:style>
-  <w:style w:type="character" w:customStyle="1" w:styleId="Heading1Char">
-    <w:name w:val="Heading 1 Char"/>
-    <w:basedOn w:val="DefaultParagraphFont"/>
-    <w:link w:val="Heading1"/>
+  <w:style w:type="character" w:customStyle="1" w:styleId="Kop1Char">
+    <w:name w:val="Kop 1 Char"/>
+    <w:basedOn w:val="Standaardalinea-lettertype"/>
+    <w:link w:val="Kop1"/>
     <w:uiPriority w:val="9"/>
     <w:rsid w:val="00F455B3"/>
     <w:rPr>
@@ -2279,10 +3719,10 @@
       <w:szCs w:val="32"/>
     </w:rPr>
   </w:style>
-  <w:style w:type="character" w:customStyle="1" w:styleId="Heading2Char">
-    <w:name w:val="Heading 2 Char"/>
-    <w:basedOn w:val="DefaultParagraphFont"/>
-    <w:link w:val="Heading2"/>
+  <w:style w:type="character" w:customStyle="1" w:styleId="Kop2Char">
+    <w:name w:val="Kop 2 Char"/>
+    <w:basedOn w:val="Standaardalinea-lettertype"/>
+    <w:link w:val="Kop2"/>
     <w:uiPriority w:val="9"/>
     <w:rsid w:val="00D97D37"/>
     <w:rPr>
@@ -2292,11 +3732,10 @@
       <w:szCs w:val="26"/>
     </w:rPr>
   </w:style>
-  <w:style w:type="paragraph" w:styleId="NormalWeb">
+  <w:style w:type="paragraph" w:styleId="Normaalweb">
     <w:name w:val="Normal (Web)"/>
-    <w:basedOn w:val="Normal"/>
+    <w:basedOn w:val="Standaard"/>
     <w:uiPriority w:val="99"/>
-    <w:semiHidden/>
     <w:unhideWhenUsed/>
     <w:rsid w:val="00455AE9"/>
     <w:pPr>
@@ -2311,7 +3750,7 @@
   </w:style>
   <w:style w:type="character" w:styleId="Hyperlink">
     <w:name w:val="Hyperlink"/>
-    <w:basedOn w:val="DefaultParagraphFont"/>
+    <w:basedOn w:val="Standaardalinea-lettertype"/>
     <w:uiPriority w:val="99"/>
     <w:unhideWhenUsed/>
     <w:rsid w:val="00163F8D"/>
@@ -2320,9 +3759,9 @@
       <w:u w:val="single"/>
     </w:rPr>
   </w:style>
-  <w:style w:type="character" w:styleId="UnresolvedMention">
+  <w:style w:type="character" w:customStyle="1" w:styleId="UnresolvedMention">
     <w:name w:val="Unresolved Mention"/>
-    <w:basedOn w:val="DefaultParagraphFont"/>
+    <w:basedOn w:val="Standaardalinea-lettertype"/>
     <w:uiPriority w:val="99"/>
     <w:semiHidden/>
     <w:unhideWhenUsed/>
@@ -2332,10 +3771,10 @@
       <w:shd w:val="clear" w:color="auto" w:fill="E6E6E6"/>
     </w:rPr>
   </w:style>
-  <w:style w:type="paragraph" w:styleId="BalloonText">
+  <w:style w:type="paragraph" w:styleId="Ballontekst">
     <w:name w:val="Balloon Text"/>
-    <w:basedOn w:val="Normal"/>
-    <w:link w:val="BalloonTextChar"/>
+    <w:basedOn w:val="Standaard"/>
+    <w:link w:val="BallontekstChar"/>
     <w:uiPriority w:val="99"/>
     <w:semiHidden/>
     <w:unhideWhenUsed/>
@@ -2348,10 +3787,10 @@
       <w:szCs w:val="18"/>
     </w:rPr>
   </w:style>
-  <w:style w:type="character" w:customStyle="1" w:styleId="BalloonTextChar">
-    <w:name w:val="Balloon Text Char"/>
-    <w:basedOn w:val="DefaultParagraphFont"/>
-    <w:link w:val="BalloonText"/>
+  <w:style w:type="character" w:customStyle="1" w:styleId="BallontekstChar">
+    <w:name w:val="Ballontekst Char"/>
+    <w:basedOn w:val="Standaardalinea-lettertype"/>
+    <w:link w:val="Ballontekst"/>
     <w:uiPriority w:val="99"/>
     <w:semiHidden/>
     <w:rsid w:val="00094840"/>
@@ -2359,6 +3798,110 @@
       <w:rFonts w:ascii="Segoe UI" w:hAnsi="Segoe UI" w:cs="Segoe UI"/>
       <w:sz w:val="18"/>
       <w:szCs w:val="18"/>
+    </w:rPr>
+  </w:style>
+  <w:style w:type="paragraph" w:styleId="Geenafstand">
+    <w:name w:val="No Spacing"/>
+    <w:link w:val="GeenafstandChar"/>
+    <w:uiPriority w:val="1"/>
+    <w:qFormat/>
+    <w:rsid w:val="00113B13"/>
+    <w:pPr>
+      <w:spacing w:after="0" w:line="240" w:lineRule="auto"/>
+    </w:pPr>
+    <w:rPr>
+      <w:rFonts w:eastAsiaTheme="minorEastAsia"/>
+      <w:lang w:val="nl-NL" w:eastAsia="nl-NL"/>
+    </w:rPr>
+  </w:style>
+  <w:style w:type="character" w:customStyle="1" w:styleId="GeenafstandChar">
+    <w:name w:val="Geen afstand Char"/>
+    <w:basedOn w:val="Standaardalinea-lettertype"/>
+    <w:link w:val="Geenafstand"/>
+    <w:uiPriority w:val="1"/>
+    <w:rsid w:val="00113B13"/>
+    <w:rPr>
+      <w:rFonts w:eastAsiaTheme="minorEastAsia"/>
+      <w:lang w:val="nl-NL" w:eastAsia="nl-NL"/>
+    </w:rPr>
+  </w:style>
+  <w:style w:type="paragraph" w:styleId="Kopvaninhoudsopgave">
+    <w:name w:val="TOC Heading"/>
+    <w:basedOn w:val="Kop1"/>
+    <w:next w:val="Standaard"/>
+    <w:uiPriority w:val="39"/>
+    <w:unhideWhenUsed/>
+    <w:qFormat/>
+    <w:rsid w:val="00113B13"/>
+    <w:pPr>
+      <w:outlineLvl w:val="9"/>
+    </w:pPr>
+    <w:rPr>
+      <w:lang w:val="nl-NL" w:eastAsia="nl-NL"/>
+    </w:rPr>
+  </w:style>
+  <w:style w:type="paragraph" w:styleId="Inhopg1">
+    <w:name w:val="toc 1"/>
+    <w:basedOn w:val="Standaard"/>
+    <w:next w:val="Standaard"/>
+    <w:autoRedefine/>
+    <w:uiPriority w:val="39"/>
+    <w:unhideWhenUsed/>
+    <w:rsid w:val="00113B13"/>
+    <w:pPr>
+      <w:spacing w:after="100"/>
+    </w:pPr>
+  </w:style>
+  <w:style w:type="paragraph" w:styleId="Koptekst">
+    <w:name w:val="header"/>
+    <w:basedOn w:val="Standaard"/>
+    <w:link w:val="KoptekstChar"/>
+    <w:uiPriority w:val="99"/>
+    <w:unhideWhenUsed/>
+    <w:rsid w:val="00113B13"/>
+    <w:pPr>
+      <w:tabs>
+        <w:tab w:val="center" w:pos="4536"/>
+        <w:tab w:val="right" w:pos="9072"/>
+      </w:tabs>
+      <w:spacing w:after="0" w:line="240" w:lineRule="auto"/>
+    </w:pPr>
+  </w:style>
+  <w:style w:type="character" w:customStyle="1" w:styleId="KoptekstChar">
+    <w:name w:val="Koptekst Char"/>
+    <w:basedOn w:val="Standaardalinea-lettertype"/>
+    <w:link w:val="Koptekst"/>
+    <w:uiPriority w:val="99"/>
+    <w:rsid w:val="00113B13"/>
+    <w:rPr>
+      <w:rFonts w:ascii="Verdana" w:hAnsi="Verdana"/>
+      <w:sz w:val="18"/>
+    </w:rPr>
+  </w:style>
+  <w:style w:type="paragraph" w:styleId="Voettekst">
+    <w:name w:val="footer"/>
+    <w:basedOn w:val="Standaard"/>
+    <w:link w:val="VoettekstChar"/>
+    <w:uiPriority w:val="99"/>
+    <w:unhideWhenUsed/>
+    <w:rsid w:val="00113B13"/>
+    <w:pPr>
+      <w:tabs>
+        <w:tab w:val="center" w:pos="4536"/>
+        <w:tab w:val="right" w:pos="9072"/>
+      </w:tabs>
+      <w:spacing w:after="0" w:line="240" w:lineRule="auto"/>
+    </w:pPr>
+  </w:style>
+  <w:style w:type="character" w:customStyle="1" w:styleId="VoettekstChar">
+    <w:name w:val="Voettekst Char"/>
+    <w:basedOn w:val="Standaardalinea-lettertype"/>
+    <w:link w:val="Voettekst"/>
+    <w:uiPriority w:val="99"/>
+    <w:rsid w:val="00113B13"/>
+    <w:rPr>
+      <w:rFonts w:ascii="Verdana" w:hAnsi="Verdana"/>
+      <w:sz w:val="18"/>
     </w:rPr>
   </w:style>
 </w:styles>
@@ -2623,4 +4166,16 @@
     </a:ext>
   </a:extLst>
 </a:theme>
+</file>
+
+<file path=customXml/item1.xml><?xml version="1.0" encoding="utf-8"?>
+<b:Sources xmlns:b="http://schemas.openxmlformats.org/officeDocument/2006/bibliography" xmlns="http://schemas.openxmlformats.org/officeDocument/2006/bibliography" SelectedStyle="\APASixthEditionOfficeOnline.xsl" StyleName="APA" Version="6"/>
+</file>
+
+<file path=customXml/itemProps1.xml><?xml version="1.0" encoding="utf-8"?>
+<ds:datastoreItem xmlns:ds="http://schemas.openxmlformats.org/officeDocument/2006/customXml" ds:itemID="{1352A20A-7E73-4C00-950A-FE0680BE6EFE}">
+  <ds:schemaRefs>
+    <ds:schemaRef ds:uri="http://schemas.openxmlformats.org/officeDocument/2006/bibliography"/>
+  </ds:schemaRefs>
+</ds:datastoreItem>
 </file>
</xml_diff>

<commit_message>
Handtekening + studentnummer toegevoegd
</commit_message>
<xml_diff>
--- a/Samenwerkingscontract.docx
+++ b/Samenwerkingscontract.docx
@@ -209,7 +209,6 @@
                                     </w:sdtPr>
                                     <w:sdtEndPr/>
                                     <w:sdtContent>
-                                      <w:proofErr w:type="spellStart"/>
                                       <w:r>
                                         <w:rPr>
                                           <w:color w:val="FFFFFF" w:themeColor="background1"/>
@@ -218,7 +217,6 @@
                                         </w:rPr>
                                         <w:t>Samenwerkingscontract</w:t>
                                       </w:r>
-                                      <w:proofErr w:type="spellEnd"/>
                                     </w:sdtContent>
                                   </w:sdt>
                                 </w:p>
@@ -474,7 +472,7 @@
                             <w:txbxContent>
                               <w:p>
                                 <w:pPr>
-                                  <w:pStyle w:val="Geenafstand"/>
+                                  <w:pStyle w:val="NoSpacing"/>
                                   <w:spacing w:before="40" w:after="40"/>
                                   <w:rPr>
                                     <w:caps/>
@@ -532,7 +530,7 @@
                               </w:p>
                               <w:p>
                                 <w:pPr>
-                                  <w:pStyle w:val="Geenafstand"/>
+                                  <w:pStyle w:val="NoSpacing"/>
                                   <w:spacing w:before="40" w:after="40"/>
                                   <w:rPr>
                                     <w:caps/>
@@ -581,7 +579,7 @@
                               </w:p>
                               <w:p>
                                 <w:pPr>
-                                  <w:pStyle w:val="Geenafstand"/>
+                                  <w:pStyle w:val="NoSpacing"/>
                                   <w:spacing w:before="40" w:after="40"/>
                                   <w:rPr>
                                     <w:caps/>
@@ -634,12 +632,20 @@
                                     <w:szCs w:val="28"/>
                                   </w:rPr>
                                   <w:tab/>
-                                  <w:t>[studentnummer]</w:t>
+                                </w:r>
+                                <w:r>
+                                  <w:rPr>
+                                    <w:caps/>
+                                    <w:color w:val="5B9BD5" w:themeColor="accent1"/>
+                                    <w:sz w:val="28"/>
+                                    <w:szCs w:val="28"/>
+                                  </w:rPr>
+                                  <w:t>2050253</w:t>
                                 </w:r>
                               </w:p>
                               <w:p>
                                 <w:pPr>
-                                  <w:pStyle w:val="Geenafstand"/>
+                                  <w:pStyle w:val="NoSpacing"/>
                                   <w:spacing w:before="40" w:after="40"/>
                                   <w:rPr>
                                     <w:caps/>
@@ -660,7 +666,7 @@
                               </w:p>
                               <w:p>
                                 <w:pPr>
-                                  <w:pStyle w:val="Geenafstand"/>
+                                  <w:pStyle w:val="NoSpacing"/>
                                   <w:spacing w:before="40" w:after="40"/>
                                   <w:rPr>
                                     <w:caps/>
@@ -687,6 +693,8 @@
                                   </w:rPr>
                                   <w:t>-11-2017</w:t>
                                 </w:r>
+                                <w:bookmarkStart w:id="0" w:name="_GoBack"/>
+                                <w:bookmarkEnd w:id="0"/>
                               </w:p>
                             </w:txbxContent>
                           </wps:txbx>
@@ -719,7 +727,7 @@
                       <w:txbxContent>
                         <w:p>
                           <w:pPr>
-                            <w:pStyle w:val="Geenafstand"/>
+                            <w:pStyle w:val="NoSpacing"/>
                             <w:spacing w:before="40" w:after="40"/>
                             <w:rPr>
                               <w:caps/>
@@ -777,7 +785,7 @@
                         </w:p>
                         <w:p>
                           <w:pPr>
-                            <w:pStyle w:val="Geenafstand"/>
+                            <w:pStyle w:val="NoSpacing"/>
                             <w:spacing w:before="40" w:after="40"/>
                             <w:rPr>
                               <w:caps/>
@@ -826,7 +834,7 @@
                         </w:p>
                         <w:p>
                           <w:pPr>
-                            <w:pStyle w:val="Geenafstand"/>
+                            <w:pStyle w:val="NoSpacing"/>
                             <w:spacing w:before="40" w:after="40"/>
                             <w:rPr>
                               <w:caps/>
@@ -879,12 +887,20 @@
                               <w:szCs w:val="28"/>
                             </w:rPr>
                             <w:tab/>
-                            <w:t>[studentnummer]</w:t>
+                          </w:r>
+                          <w:r>
+                            <w:rPr>
+                              <w:caps/>
+                              <w:color w:val="5B9BD5" w:themeColor="accent1"/>
+                              <w:sz w:val="28"/>
+                              <w:szCs w:val="28"/>
+                            </w:rPr>
+                            <w:t>2050253</w:t>
                           </w:r>
                         </w:p>
                         <w:p>
                           <w:pPr>
-                            <w:pStyle w:val="Geenafstand"/>
+                            <w:pStyle w:val="NoSpacing"/>
                             <w:spacing w:before="40" w:after="40"/>
                             <w:rPr>
                               <w:caps/>
@@ -905,7 +921,7 @@
                         </w:p>
                         <w:p>
                           <w:pPr>
-                            <w:pStyle w:val="Geenafstand"/>
+                            <w:pStyle w:val="NoSpacing"/>
                             <w:spacing w:before="40" w:after="40"/>
                             <w:rPr>
                               <w:caps/>
@@ -932,6 +948,8 @@
                             </w:rPr>
                             <w:t>-11-2017</w:t>
                           </w:r>
+                          <w:bookmarkStart w:id="1" w:name="_GoBack"/>
+                          <w:bookmarkEnd w:id="1"/>
                         </w:p>
                       </w:txbxContent>
                     </v:textbox>
@@ -980,7 +998,7 @@
       <w:sdtContent>
         <w:p>
           <w:pPr>
-            <w:pStyle w:val="Kopvaninhoudsopgave"/>
+            <w:pStyle w:val="TOCHeading"/>
           </w:pPr>
           <w:r>
             <w:t>Inhoudsopgave</w:t>
@@ -988,7 +1006,7 @@
         </w:p>
         <w:p>
           <w:pPr>
-            <w:pStyle w:val="Inhopg1"/>
+            <w:pStyle w:val="TOC1"/>
             <w:tabs>
               <w:tab w:val="right" w:leader="dot" w:pos="9350"/>
             </w:tabs>
@@ -1097,7 +1115,7 @@
         </w:p>
         <w:p>
           <w:pPr>
-            <w:pStyle w:val="Inhopg1"/>
+            <w:pStyle w:val="TOC1"/>
             <w:tabs>
               <w:tab w:val="right" w:leader="dot" w:pos="9350"/>
             </w:tabs>
@@ -1185,7 +1203,7 @@
         </w:p>
         <w:p>
           <w:pPr>
-            <w:pStyle w:val="Inhopg1"/>
+            <w:pStyle w:val="TOC1"/>
             <w:tabs>
               <w:tab w:val="right" w:leader="dot" w:pos="9350"/>
             </w:tabs>
@@ -1273,7 +1291,7 @@
         </w:p>
         <w:p>
           <w:pPr>
-            <w:pStyle w:val="Inhopg1"/>
+            <w:pStyle w:val="TOC1"/>
             <w:tabs>
               <w:tab w:val="right" w:leader="dot" w:pos="9350"/>
             </w:tabs>
@@ -1361,7 +1379,7 @@
         </w:p>
         <w:p>
           <w:pPr>
-            <w:pStyle w:val="Inhopg1"/>
+            <w:pStyle w:val="TOC1"/>
             <w:tabs>
               <w:tab w:val="right" w:leader="dot" w:pos="9350"/>
             </w:tabs>
@@ -1449,7 +1467,7 @@
         </w:p>
         <w:p>
           <w:pPr>
-            <w:pStyle w:val="Inhopg1"/>
+            <w:pStyle w:val="TOC1"/>
             <w:tabs>
               <w:tab w:val="right" w:leader="dot" w:pos="9350"/>
             </w:tabs>
@@ -1537,7 +1555,7 @@
         </w:p>
         <w:p>
           <w:pPr>
-            <w:pStyle w:val="Inhopg1"/>
+            <w:pStyle w:val="TOC1"/>
             <w:tabs>
               <w:tab w:val="right" w:leader="dot" w:pos="9350"/>
             </w:tabs>
@@ -1664,14 +1682,14 @@
     </w:p>
     <w:p>
       <w:pPr>
-        <w:pStyle w:val="Kop1"/>
+        <w:pStyle w:val="Heading1"/>
         <w:rPr>
           <w:b/>
           <w:color w:val="5B9BD5" w:themeColor="accent1"/>
           <w:lang w:val="nl-NL"/>
         </w:rPr>
       </w:pPr>
-      <w:bookmarkStart w:id="0" w:name="_Toc497757639"/>
+      <w:bookmarkStart w:id="2" w:name="_Toc497757639"/>
       <w:r>
         <w:rPr>
           <w:b/>
@@ -1689,18 +1707,18 @@
         </w:rPr>
         <w:t>Aanwezigheid</w:t>
       </w:r>
-      <w:bookmarkEnd w:id="0"/>
-    </w:p>
-    <w:p>
-      <w:pPr>
-        <w:rPr>
-          <w:lang w:val="nl-NL"/>
-        </w:rPr>
-      </w:pPr>
-    </w:p>
-    <w:p>
-      <w:pPr>
-        <w:pStyle w:val="Normaalweb"/>
+      <w:bookmarkEnd w:id="2"/>
+    </w:p>
+    <w:p>
+      <w:pPr>
+        <w:rPr>
+          <w:lang w:val="nl-NL"/>
+        </w:rPr>
+      </w:pPr>
+    </w:p>
+    <w:p>
+      <w:pPr>
+        <w:pStyle w:val="NormalWeb"/>
         <w:shd w:val="clear" w:color="auto" w:fill="FFFFFF"/>
         <w:spacing w:before="0" w:beforeAutospacing="0" w:after="0" w:afterAutospacing="0"/>
         <w:rPr>
@@ -1728,7 +1746,7 @@
     </w:p>
     <w:p>
       <w:pPr>
-        <w:pStyle w:val="Normaalweb"/>
+        <w:pStyle w:val="NormalWeb"/>
         <w:shd w:val="clear" w:color="auto" w:fill="FFFFFF"/>
         <w:spacing w:before="0" w:beforeAutospacing="0" w:after="0" w:afterAutospacing="0"/>
         <w:rPr>
@@ -1775,25 +1793,23 @@
           <w:color w:val="000000"/>
           <w:lang w:val="nl-NL"/>
         </w:rPr>
-        <w:t xml:space="preserve">(Professionele Vaardigheden en </w:t>
-      </w:r>
-      <w:proofErr w:type="spellStart"/>
+        <w:t xml:space="preserve">(Professionele Vaardigheden en Requirements Engineering) </w:t>
+      </w:r>
       <w:r>
         <w:rPr>
           <w:rFonts w:ascii="Arial" w:hAnsi="Arial" w:cs="Arial"/>
           <w:color w:val="000000"/>
           <w:lang w:val="nl-NL"/>
         </w:rPr>
-        <w:t>Requirements</w:t>
-      </w:r>
-      <w:proofErr w:type="spellEnd"/>
+        <w:t xml:space="preserve">is </w:t>
+      </w:r>
       <w:r>
         <w:rPr>
           <w:rFonts w:ascii="Arial" w:hAnsi="Arial" w:cs="Arial"/>
           <w:color w:val="000000"/>
           <w:lang w:val="nl-NL"/>
         </w:rPr>
-        <w:t xml:space="preserve"> Engineering) </w:t>
+        <w:t>verplicht.</w:t>
       </w:r>
       <w:r>
         <w:rPr>
@@ -1801,28 +1817,12 @@
           <w:color w:val="000000"/>
           <w:lang w:val="nl-NL"/>
         </w:rPr>
-        <w:t xml:space="preserve">is </w:t>
-      </w:r>
-      <w:r>
-        <w:rPr>
-          <w:rFonts w:ascii="Arial" w:hAnsi="Arial" w:cs="Arial"/>
-          <w:color w:val="000000"/>
-          <w:lang w:val="nl-NL"/>
-        </w:rPr>
-        <w:t>verplicht.</w:t>
-      </w:r>
-      <w:r>
-        <w:rPr>
-          <w:rFonts w:ascii="Arial" w:hAnsi="Arial" w:cs="Arial"/>
-          <w:color w:val="000000"/>
-          <w:lang w:val="nl-NL"/>
-        </w:rPr>
         <w:br/>
       </w:r>
     </w:p>
     <w:p>
       <w:pPr>
-        <w:pStyle w:val="Normaalweb"/>
+        <w:pStyle w:val="NormalWeb"/>
         <w:shd w:val="clear" w:color="auto" w:fill="FFFFFF"/>
         <w:spacing w:before="0" w:beforeAutospacing="0" w:after="0" w:afterAutospacing="0"/>
         <w:rPr>
@@ -1858,7 +1858,7 @@
     </w:p>
     <w:p>
       <w:pPr>
-        <w:pStyle w:val="Normaalweb"/>
+        <w:pStyle w:val="NormalWeb"/>
         <w:shd w:val="clear" w:color="auto" w:fill="FFFFFF"/>
         <w:spacing w:before="0" w:beforeAutospacing="0" w:after="0" w:afterAutospacing="0"/>
         <w:rPr>
@@ -1870,7 +1870,7 @@
     </w:p>
     <w:p>
       <w:pPr>
-        <w:pStyle w:val="Normaalweb"/>
+        <w:pStyle w:val="NormalWeb"/>
         <w:shd w:val="clear" w:color="auto" w:fill="FFFFFF"/>
         <w:spacing w:before="0" w:beforeAutospacing="0" w:after="0" w:afterAutospacing="0"/>
         <w:rPr>
@@ -1890,7 +1890,7 @@
     </w:p>
     <w:p>
       <w:pPr>
-        <w:pStyle w:val="Normaalweb"/>
+        <w:pStyle w:val="NormalWeb"/>
         <w:shd w:val="clear" w:color="auto" w:fill="FFFFFF"/>
         <w:spacing w:before="0" w:beforeAutospacing="0" w:after="0" w:afterAutospacing="0"/>
         <w:rPr>
@@ -1902,7 +1902,7 @@
     </w:p>
     <w:p>
       <w:pPr>
-        <w:pStyle w:val="Kop1"/>
+        <w:pStyle w:val="Heading1"/>
         <w:rPr>
           <w:b/>
           <w:color w:val="5B9BD5" w:themeColor="accent1"/>
@@ -1943,66 +1943,26 @@
           <w:szCs w:val="24"/>
           <w:lang w:val="nl-NL"/>
         </w:rPr>
-        <w:t xml:space="preserve">2.1 De groepsleden hebben contact via de </w:t>
-      </w:r>
-      <w:proofErr w:type="spellStart"/>
-      <w:r>
-        <w:rPr>
-          <w:rFonts w:ascii="Arial" w:hAnsi="Arial" w:cs="Arial"/>
-          <w:sz w:val="24"/>
-          <w:szCs w:val="24"/>
-          <w:lang w:val="nl-NL"/>
-        </w:rPr>
-        <w:t>Whatsapp</w:t>
-      </w:r>
-      <w:proofErr w:type="spellEnd"/>
-      <w:r>
-        <w:rPr>
-          <w:rFonts w:ascii="Arial" w:hAnsi="Arial" w:cs="Arial"/>
-          <w:sz w:val="24"/>
-          <w:szCs w:val="24"/>
-          <w:lang w:val="nl-NL"/>
-        </w:rPr>
-        <w:t xml:space="preserve"> groep die voor dit project is aangemaakt. </w:t>
-      </w:r>
-    </w:p>
-    <w:p>
-      <w:pPr>
-        <w:rPr>
-          <w:rFonts w:ascii="Arial" w:hAnsi="Arial" w:cs="Arial"/>
-          <w:sz w:val="24"/>
-          <w:szCs w:val="24"/>
-          <w:lang w:val="nl-NL"/>
-        </w:rPr>
-      </w:pPr>
-      <w:r>
-        <w:rPr>
-          <w:rFonts w:ascii="Arial" w:hAnsi="Arial" w:cs="Arial"/>
-          <w:sz w:val="24"/>
-          <w:szCs w:val="24"/>
-          <w:lang w:val="nl-NL"/>
-        </w:rPr>
-        <w:t xml:space="preserve">2.2 Als een groepslid niet reageert op </w:t>
-      </w:r>
-      <w:proofErr w:type="spellStart"/>
-      <w:r>
-        <w:rPr>
-          <w:rFonts w:ascii="Arial" w:hAnsi="Arial" w:cs="Arial"/>
-          <w:sz w:val="24"/>
-          <w:szCs w:val="24"/>
-          <w:lang w:val="nl-NL"/>
-        </w:rPr>
-        <w:t>Whatsapp</w:t>
-      </w:r>
-      <w:proofErr w:type="spellEnd"/>
-      <w:r>
-        <w:rPr>
-          <w:rFonts w:ascii="Arial" w:hAnsi="Arial" w:cs="Arial"/>
-          <w:sz w:val="24"/>
-          <w:szCs w:val="24"/>
-          <w:lang w:val="nl-NL"/>
-        </w:rPr>
-        <w:t xml:space="preserve"> binnen 2 uur mag er telefonisch contact opgenomen worden met het desbetreffende groepslid tussen 8:00 en 23:00 uur.</w:t>
+        <w:t xml:space="preserve">2.1 De groepsleden hebben contact via de Whatsapp groep die voor dit project is aangemaakt. </w:t>
+      </w:r>
+    </w:p>
+    <w:p>
+      <w:pPr>
+        <w:rPr>
+          <w:rFonts w:ascii="Arial" w:hAnsi="Arial" w:cs="Arial"/>
+          <w:sz w:val="24"/>
+          <w:szCs w:val="24"/>
+          <w:lang w:val="nl-NL"/>
+        </w:rPr>
+      </w:pPr>
+      <w:r>
+        <w:rPr>
+          <w:rFonts w:ascii="Arial" w:hAnsi="Arial" w:cs="Arial"/>
+          <w:sz w:val="24"/>
+          <w:szCs w:val="24"/>
+          <w:lang w:val="nl-NL"/>
+        </w:rPr>
+        <w:t>2.2 Als een groepslid niet reageert op Whatsapp binnen 2 uur mag er telefonisch contact opgenomen worden met het desbetreffende groepslid tussen 8:00 en 23:00 uur.</w:t>
       </w:r>
     </w:p>
     <w:p>
@@ -2030,27 +1990,7 @@
           <w:szCs w:val="24"/>
           <w:lang w:val="nl-NL"/>
         </w:rPr>
-        <w:t xml:space="preserve"> </w:t>
-      </w:r>
-      <w:proofErr w:type="spellStart"/>
-      <w:r>
-        <w:rPr>
-          <w:rFonts w:ascii="Arial" w:hAnsi="Arial" w:cs="Arial"/>
-          <w:sz w:val="24"/>
-          <w:szCs w:val="24"/>
-          <w:lang w:val="nl-NL"/>
-        </w:rPr>
-        <w:t>Requirements</w:t>
-      </w:r>
-      <w:proofErr w:type="spellEnd"/>
-      <w:r>
-        <w:rPr>
-          <w:rFonts w:ascii="Arial" w:hAnsi="Arial" w:cs="Arial"/>
-          <w:sz w:val="24"/>
-          <w:szCs w:val="24"/>
-          <w:lang w:val="nl-NL"/>
-        </w:rPr>
-        <w:t xml:space="preserve"> Engineering</w:t>
+        <w:t xml:space="preserve"> Requirements Engineering</w:t>
       </w:r>
       <w:r>
         <w:rPr>
@@ -2131,7 +2071,7 @@
     </w:p>
     <w:p>
       <w:pPr>
-        <w:pStyle w:val="Kop1"/>
+        <w:pStyle w:val="Heading1"/>
         <w:rPr>
           <w:b/>
           <w:color w:val="5B9BD5" w:themeColor="accent1"/>
@@ -2247,66 +2187,26 @@
           <w:szCs w:val="24"/>
           <w:lang w:val="nl-NL"/>
         </w:rPr>
-        <w:t xml:space="preserve">3.5 De planning zal worden bijgehouden in </w:t>
-      </w:r>
-      <w:proofErr w:type="spellStart"/>
-      <w:r>
-        <w:rPr>
-          <w:rFonts w:ascii="Arial" w:hAnsi="Arial" w:cs="Arial"/>
-          <w:sz w:val="24"/>
-          <w:szCs w:val="24"/>
-          <w:lang w:val="nl-NL"/>
-        </w:rPr>
-        <w:t>MSproject</w:t>
-      </w:r>
-      <w:proofErr w:type="spellEnd"/>
-      <w:r>
-        <w:rPr>
-          <w:rFonts w:ascii="Arial" w:hAnsi="Arial" w:cs="Arial"/>
-          <w:sz w:val="24"/>
-          <w:szCs w:val="24"/>
-          <w:lang w:val="nl-NL"/>
-        </w:rPr>
-        <w:t>.</w:t>
-      </w:r>
-    </w:p>
-    <w:p>
-      <w:pPr>
-        <w:rPr>
-          <w:rFonts w:ascii="Arial" w:hAnsi="Arial" w:cs="Arial"/>
-          <w:sz w:val="24"/>
-          <w:szCs w:val="24"/>
-          <w:lang w:val="nl-NL"/>
-        </w:rPr>
-      </w:pPr>
-      <w:r>
-        <w:rPr>
-          <w:rFonts w:ascii="Arial" w:hAnsi="Arial" w:cs="Arial"/>
-          <w:sz w:val="24"/>
-          <w:szCs w:val="24"/>
-          <w:lang w:val="nl-NL"/>
-        </w:rPr>
-        <w:t xml:space="preserve">3.6 Tekstdocumenten zullen altijd lettertype </w:t>
-      </w:r>
-      <w:proofErr w:type="spellStart"/>
-      <w:r>
-        <w:rPr>
-          <w:rFonts w:ascii="Arial" w:hAnsi="Arial" w:cs="Arial"/>
-          <w:sz w:val="24"/>
-          <w:szCs w:val="24"/>
-          <w:lang w:val="nl-NL"/>
-        </w:rPr>
-        <w:t>Arial</w:t>
-      </w:r>
-      <w:proofErr w:type="spellEnd"/>
-      <w:r>
-        <w:rPr>
-          <w:rFonts w:ascii="Arial" w:hAnsi="Arial" w:cs="Arial"/>
-          <w:sz w:val="24"/>
-          <w:szCs w:val="24"/>
-          <w:lang w:val="nl-NL"/>
-        </w:rPr>
-        <w:t xml:space="preserve"> bevatten en lettergrootte 12.</w:t>
+        <w:t>3.5 De planning zal worden bijgehouden in MSproject.</w:t>
+      </w:r>
+    </w:p>
+    <w:p>
+      <w:pPr>
+        <w:rPr>
+          <w:rFonts w:ascii="Arial" w:hAnsi="Arial" w:cs="Arial"/>
+          <w:sz w:val="24"/>
+          <w:szCs w:val="24"/>
+          <w:lang w:val="nl-NL"/>
+        </w:rPr>
+      </w:pPr>
+      <w:r>
+        <w:rPr>
+          <w:rFonts w:ascii="Arial" w:hAnsi="Arial" w:cs="Arial"/>
+          <w:sz w:val="24"/>
+          <w:szCs w:val="24"/>
+          <w:lang w:val="nl-NL"/>
+        </w:rPr>
+        <w:t>3.6 Tekstdocumenten zullen altijd lettertype Arial bevatten en lettergrootte 12.</w:t>
       </w:r>
     </w:p>
     <w:p>
@@ -2340,7 +2240,7 @@
     </w:p>
     <w:p>
       <w:pPr>
-        <w:pStyle w:val="Kop1"/>
+        <w:pStyle w:val="Heading1"/>
         <w:rPr>
           <w:b/>
           <w:color w:val="5B9BD5" w:themeColor="accent1"/>
@@ -2476,7 +2376,7 @@
     </w:p>
     <w:p>
       <w:pPr>
-        <w:pStyle w:val="Kop1"/>
+        <w:pStyle w:val="Heading1"/>
         <w:rPr>
           <w:b/>
           <w:color w:val="5B9BD5" w:themeColor="accent1"/>
@@ -2537,7 +2437,7 @@
     </w:p>
     <w:p>
       <w:pPr>
-        <w:pStyle w:val="Kop1"/>
+        <w:pStyle w:val="Heading1"/>
         <w:rPr>
           <w:b/>
           <w:color w:val="5B9BD5" w:themeColor="accent1"/>
@@ -2633,7 +2533,7 @@
     </w:p>
     <w:p>
       <w:pPr>
-        <w:pStyle w:val="Kop1"/>
+        <w:pStyle w:val="Heading1"/>
         <w:rPr>
           <w:b/>
           <w:color w:val="5B9BD5" w:themeColor="accent1"/>
@@ -2670,6 +2570,66 @@
       </w:pPr>
       <w:r>
         <w:rPr>
+          <w:noProof/>
+        </w:rPr>
+        <w:drawing>
+          <wp:anchor distT="0" distB="0" distL="114300" distR="114300" simplePos="0" relativeHeight="251666432" behindDoc="1" locked="0" layoutInCell="1" allowOverlap="1" wp14:anchorId="3C9E39A6">
+            <wp:simplePos x="0" y="0"/>
+            <wp:positionH relativeFrom="column">
+              <wp:posOffset>4358640</wp:posOffset>
+            </wp:positionH>
+            <wp:positionV relativeFrom="paragraph">
+              <wp:posOffset>631190</wp:posOffset>
+            </wp:positionV>
+            <wp:extent cx="944832" cy="1089660"/>
+            <wp:effectExtent l="0" t="0" r="8255" b="0"/>
+            <wp:wrapNone/>
+            <wp:docPr id="3" name="Picture 3"/>
+            <wp:cNvGraphicFramePr>
+              <a:graphicFrameLocks xmlns:a="http://schemas.openxmlformats.org/drawingml/2006/main" noChangeAspect="1"/>
+            </wp:cNvGraphicFramePr>
+            <a:graphic xmlns:a="http://schemas.openxmlformats.org/drawingml/2006/main">
+              <a:graphicData uri="http://schemas.openxmlformats.org/drawingml/2006/picture">
+                <pic:pic xmlns:pic="http://schemas.openxmlformats.org/drawingml/2006/picture">
+                  <pic:nvPicPr>
+                    <pic:cNvPr id="1" name=""/>
+                    <pic:cNvPicPr/>
+                  </pic:nvPicPr>
+                  <pic:blipFill>
+                    <a:blip r:embed="rId8" cstate="print">
+                      <a:extLst>
+                        <a:ext uri="{28A0092B-C50C-407E-A947-70E740481C1C}">
+                          <a14:useLocalDpi xmlns:a14="http://schemas.microsoft.com/office/drawing/2010/main" val="0"/>
+                        </a:ext>
+                      </a:extLst>
+                    </a:blip>
+                    <a:stretch>
+                      <a:fillRect/>
+                    </a:stretch>
+                  </pic:blipFill>
+                  <pic:spPr>
+                    <a:xfrm>
+                      <a:off x="0" y="0"/>
+                      <a:ext cx="944832" cy="1089660"/>
+                    </a:xfrm>
+                    <a:prstGeom prst="rect">
+                      <a:avLst/>
+                    </a:prstGeom>
+                  </pic:spPr>
+                </pic:pic>
+              </a:graphicData>
+            </a:graphic>
+            <wp14:sizeRelH relativeFrom="margin">
+              <wp14:pctWidth>0</wp14:pctWidth>
+            </wp14:sizeRelH>
+            <wp14:sizeRelV relativeFrom="margin">
+              <wp14:pctHeight>0</wp14:pctHeight>
+            </wp14:sizeRelV>
+          </wp:anchor>
+        </w:drawing>
+      </w:r>
+      <w:r>
+        <w:rPr>
           <w:rFonts w:ascii="Arial" w:hAnsi="Arial" w:cs="Arial"/>
           <w:sz w:val="24"/>
           <w:szCs w:val="24"/>
@@ -2695,7 +2655,6 @@
         </w:rPr>
         <w:tab/>
       </w:r>
-      <w:proofErr w:type="gramStart"/>
       <w:r>
         <w:rPr>
           <w:rFonts w:ascii="Arial" w:hAnsi="Arial" w:cs="Arial"/>
@@ -2704,17 +2663,7 @@
           <w:lang w:val="nl-NL"/>
         </w:rPr>
         <w:tab/>
-        <w:t xml:space="preserve">  Michael</w:t>
-      </w:r>
-      <w:proofErr w:type="gramEnd"/>
-      <w:r>
-        <w:rPr>
-          <w:rFonts w:ascii="Arial" w:hAnsi="Arial" w:cs="Arial"/>
-          <w:sz w:val="24"/>
-          <w:szCs w:val="24"/>
-          <w:lang w:val="nl-NL"/>
-        </w:rPr>
-        <w:t xml:space="preserve"> van Zundert</w:t>
+        <w:t xml:space="preserve">  Michael van Zundert</w:t>
       </w:r>
       <w:r>
         <w:rPr>
@@ -2867,7 +2816,7 @@
         <w:tab/>
         <w:t xml:space="preserve">  </w:t>
       </w:r>
-      <w:hyperlink r:id="rId8" w:history="1">
+      <w:hyperlink r:id="rId9" w:history="1">
         <w:r>
           <w:rPr>
             <w:rStyle w:val="Hyperlink"/>
@@ -2911,7 +2860,7 @@
         </w:rPr>
         <w:tab/>
       </w:r>
-      <w:hyperlink r:id="rId9" w:history="1">
+      <w:hyperlink r:id="rId10" w:history="1">
         <w:r>
           <w:rPr>
             <w:rStyle w:val="Hyperlink"/>
@@ -2947,10 +2896,10 @@
           <wp:anchor distT="0" distB="0" distL="114300" distR="114300" simplePos="0" relativeHeight="251665408" behindDoc="1" locked="0" layoutInCell="1" allowOverlap="1" wp14:anchorId="32776C1E" wp14:editId="2A7B97BC">
             <wp:simplePos x="0" y="0"/>
             <wp:positionH relativeFrom="column">
-              <wp:posOffset>1847850</wp:posOffset>
+              <wp:posOffset>1908810</wp:posOffset>
             </wp:positionH>
             <wp:positionV relativeFrom="paragraph">
-              <wp:posOffset>109321</wp:posOffset>
+              <wp:posOffset>109220</wp:posOffset>
             </wp:positionV>
             <wp:extent cx="2531444" cy="1423937"/>
             <wp:effectExtent l="0" t="0" r="2540" b="5080"/>
@@ -2967,7 +2916,7 @@
                     <pic:cNvPicPr/>
                   </pic:nvPicPr>
                   <pic:blipFill>
-                    <a:blip r:embed="rId10" cstate="print">
+                    <a:blip r:embed="rId11" cstate="print">
                       <a:extLst>
                         <a:ext uri="{28A0092B-C50C-407E-A947-70E740481C1C}">
                           <a14:useLocalDpi xmlns:a14="http://schemas.microsoft.com/office/drawing/2010/main" val="0"/>
@@ -2999,6 +2948,15 @@
           </wp:anchor>
         </w:drawing>
       </w:r>
+    </w:p>
+    <w:p>
+      <w:pPr>
+        <w:rPr>
+          <w:i/>
+          <w:color w:val="808080" w:themeColor="background1" w:themeShade="80"/>
+          <w:lang w:val="nl-NL"/>
+        </w:rPr>
+      </w:pPr>
       <w:r>
         <w:rPr>
           <w:rFonts w:ascii="Arial" w:hAnsi="Arial" w:cs="Arial"/>
@@ -3013,7 +2971,7 @@
               <wp:align>left</wp:align>
             </wp:positionH>
             <wp:positionV relativeFrom="paragraph">
-              <wp:posOffset>202565</wp:posOffset>
+              <wp:posOffset>4445</wp:posOffset>
             </wp:positionV>
             <wp:extent cx="1403350" cy="514350"/>
             <wp:effectExtent l="0" t="0" r="6350" b="0"/>
@@ -3032,7 +2990,7 @@
                     </pic:cNvPicPr>
                   </pic:nvPicPr>
                   <pic:blipFill>
-                    <a:blip r:embed="rId11" cstate="print">
+                    <a:blip r:embed="rId12" cstate="print">
                       <a:extLst>
                         <a:ext uri="{28A0092B-C50C-407E-A947-70E740481C1C}">
                           <a14:useLocalDpi xmlns:a14="http://schemas.microsoft.com/office/drawing/2010/main" val="0"/>
@@ -3078,15 +3036,15 @@
           <w:lang w:val="nl-NL"/>
         </w:rPr>
       </w:pPr>
-    </w:p>
-    <w:p>
-      <w:pPr>
+      <w:r>
         <w:rPr>
           <w:i/>
           <w:color w:val="808080" w:themeColor="background1" w:themeShade="80"/>
           <w:lang w:val="nl-NL"/>
         </w:rPr>
-      </w:pPr>
+        <w:tab/>
+        <w:t xml:space="preserve">  ___________________</w:t>
+      </w:r>
       <w:r>
         <w:rPr>
           <w:i/>
@@ -3094,7 +3052,6 @@
           <w:lang w:val="nl-NL"/>
         </w:rPr>
         <w:tab/>
-        <w:t xml:space="preserve">  ___________________</w:t>
       </w:r>
       <w:r>
         <w:rPr>
@@ -3104,50 +3061,40 @@
         </w:rPr>
         <w:tab/>
       </w:r>
-      <w:r>
-        <w:rPr>
-          <w:i/>
-          <w:color w:val="808080" w:themeColor="background1" w:themeShade="80"/>
+    </w:p>
+    <w:p>
+      <w:pPr>
+        <w:rPr>
+          <w:rFonts w:ascii="Arial" w:hAnsi="Arial" w:cs="Arial"/>
+          <w:sz w:val="24"/>
+          <w:lang w:val="nl-NL"/>
+        </w:rPr>
+      </w:pPr>
+    </w:p>
+    <w:p>
+      <w:pPr>
+        <w:rPr>
+          <w:rFonts w:ascii="Arial" w:hAnsi="Arial" w:cs="Arial"/>
+          <w:sz w:val="24"/>
+          <w:lang w:val="nl-NL"/>
+        </w:rPr>
+      </w:pPr>
+      <w:r>
+        <w:rPr>
+          <w:rFonts w:ascii="Arial" w:hAnsi="Arial" w:cs="Arial"/>
+          <w:sz w:val="24"/>
+          <w:lang w:val="nl-NL"/>
+        </w:rPr>
+        <w:t xml:space="preserve">Handtekening Teun </w:t>
+      </w:r>
+      <w:r>
+        <w:rPr>
+          <w:rFonts w:ascii="Arial" w:hAnsi="Arial" w:cs="Arial"/>
+          <w:sz w:val="24"/>
           <w:lang w:val="nl-NL"/>
         </w:rPr>
         <w:tab/>
-        <w:t>___________________</w:t>
-      </w:r>
-    </w:p>
-    <w:p>
-      <w:pPr>
-        <w:rPr>
-          <w:rFonts w:ascii="Arial" w:hAnsi="Arial" w:cs="Arial"/>
-          <w:sz w:val="24"/>
-          <w:lang w:val="nl-NL"/>
-        </w:rPr>
-      </w:pPr>
-      <w:r>
-        <w:rPr>
-          <w:rFonts w:ascii="Arial" w:hAnsi="Arial" w:cs="Arial"/>
-          <w:sz w:val="24"/>
-          <w:lang w:val="nl-NL"/>
-        </w:rPr>
-        <w:t xml:space="preserve">Handtekening Teun </w:t>
-      </w:r>
-      <w:proofErr w:type="gramStart"/>
-      <w:r>
-        <w:rPr>
-          <w:rFonts w:ascii="Arial" w:hAnsi="Arial" w:cs="Arial"/>
-          <w:sz w:val="24"/>
-          <w:lang w:val="nl-NL"/>
-        </w:rPr>
-        <w:tab/>
-        <w:t xml:space="preserve">  Handtekening</w:t>
-      </w:r>
-      <w:proofErr w:type="gramEnd"/>
-      <w:r>
-        <w:rPr>
-          <w:rFonts w:ascii="Arial" w:hAnsi="Arial" w:cs="Arial"/>
-          <w:sz w:val="24"/>
-          <w:lang w:val="nl-NL"/>
-        </w:rPr>
-        <w:t xml:space="preserve"> Michael</w:t>
+        <w:t xml:space="preserve">  Handtekening Michael</w:t>
       </w:r>
       <w:r>
         <w:rPr>
@@ -3169,7 +3116,7 @@
     </w:p>
     <w:p>
       <w:pPr>
-        <w:pStyle w:val="Normaalweb"/>
+        <w:pStyle w:val="NormalWeb"/>
         <w:shd w:val="clear" w:color="auto" w:fill="FFFFFF"/>
         <w:spacing w:before="0" w:beforeAutospacing="0" w:after="0" w:afterAutospacing="0"/>
         <w:rPr>
@@ -3177,11 +3124,9 @@
           <w:lang w:val="nl-NL"/>
         </w:rPr>
       </w:pPr>
-      <w:bookmarkStart w:id="1" w:name="_GoBack"/>
-      <w:bookmarkEnd w:id="1"/>
     </w:p>
     <w:sectPr>
-      <w:footerReference w:type="default" r:id="rId12"/>
+      <w:footerReference w:type="default" r:id="rId13"/>
       <w:pgSz w:w="12240" w:h="15840"/>
       <w:pgMar w:top="1440" w:right="1440" w:bottom="1440" w:left="1440" w:header="708" w:footer="708" w:gutter="0"/>
       <w:pgNumType w:start="0"/>
@@ -3232,7 +3177,7 @@
     <w:sdtContent>
       <w:p>
         <w:pPr>
-          <w:pStyle w:val="Voettekst"/>
+          <w:pStyle w:val="Footer"/>
           <w:jc w:val="right"/>
         </w:pPr>
         <w:r>
@@ -3249,7 +3194,7 @@
             <w:noProof/>
             <w:lang w:val="nl-NL"/>
           </w:rPr>
-          <w:t>4</w:t>
+          <w:t>1</w:t>
         </w:r>
         <w:r>
           <w:fldChar w:fldCharType="end"/>
@@ -3259,7 +3204,7 @@
   </w:sdt>
   <w:p>
     <w:pPr>
-      <w:pStyle w:val="Voettekst"/>
+      <w:pStyle w:val="Footer"/>
     </w:pPr>
   </w:p>
 </w:ftr>
@@ -3602,6 +3547,7 @@
     <w:lsdException w:name="HTML Sample" w:semiHidden="1" w:unhideWhenUsed="1"/>
     <w:lsdException w:name="HTML Typewriter" w:semiHidden="1" w:unhideWhenUsed="1"/>
     <w:lsdException w:name="HTML Variable" w:semiHidden="1" w:unhideWhenUsed="1"/>
+    <w:lsdException w:name="Normal Table" w:semiHidden="1" w:unhideWhenUsed="1"/>
     <w:lsdException w:name="annotation subject" w:semiHidden="1" w:unhideWhenUsed="1"/>
     <w:lsdException w:name="No List" w:semiHidden="1" w:unhideWhenUsed="1"/>
     <w:lsdException w:name="Outline List 1" w:semiHidden="1" w:unhideWhenUsed="1"/>
@@ -3645,8 +3591,10 @@
     <w:lsdException w:name="Table Elegant" w:semiHidden="1" w:unhideWhenUsed="1"/>
     <w:lsdException w:name="Table Professional" w:semiHidden="1" w:unhideWhenUsed="1"/>
     <w:lsdException w:name="Table Subtle 1" w:semiHidden="1" w:unhideWhenUsed="1"/>
+    <w:lsdException w:name="Table Subtle 2" w:semiHidden="1" w:unhideWhenUsed="1"/>
     <w:lsdException w:name="Table Web 1" w:semiHidden="1" w:unhideWhenUsed="1"/>
     <w:lsdException w:name="Table Web 2" w:semiHidden="1" w:unhideWhenUsed="1"/>
+    <w:lsdException w:name="Table Web 3" w:semiHidden="1" w:unhideWhenUsed="1"/>
     <w:lsdException w:name="Balloon Text" w:semiHidden="1" w:unhideWhenUsed="1"/>
     <w:lsdException w:name="Table Grid" w:uiPriority="39"/>
     <w:lsdException w:name="Table Theme" w:semiHidden="1" w:unhideWhenUsed="1"/>
@@ -3870,7 +3818,7 @@
     <w:lsdException w:name="Hashtag" w:semiHidden="1" w:unhideWhenUsed="1"/>
     <w:lsdException w:name="Unresolved Mention" w:semiHidden="1" w:unhideWhenUsed="1"/>
   </w:latentStyles>
-  <w:style w:type="paragraph" w:default="1" w:styleId="Standaard">
+  <w:style w:type="paragraph" w:default="1" w:styleId="Normal">
     <w:name w:val="Normal"/>
     <w:qFormat/>
     <w:rsid w:val="00CE3AED"/>
@@ -3879,11 +3827,11 @@
       <w:sz w:val="18"/>
     </w:rPr>
   </w:style>
-  <w:style w:type="paragraph" w:styleId="Kop1">
+  <w:style w:type="paragraph" w:styleId="Heading1">
     <w:name w:val="heading 1"/>
-    <w:basedOn w:val="Standaard"/>
-    <w:next w:val="Standaard"/>
-    <w:link w:val="Kop1Char"/>
+    <w:basedOn w:val="Normal"/>
+    <w:next w:val="Normal"/>
+    <w:link w:val="Heading1Char"/>
     <w:uiPriority w:val="9"/>
     <w:qFormat/>
     <w:rsid w:val="00F455B3"/>
@@ -3900,11 +3848,11 @@
       <w:szCs w:val="32"/>
     </w:rPr>
   </w:style>
-  <w:style w:type="paragraph" w:styleId="Kop2">
+  <w:style w:type="paragraph" w:styleId="Heading2">
     <w:name w:val="heading 2"/>
-    <w:basedOn w:val="Standaard"/>
-    <w:next w:val="Standaard"/>
-    <w:link w:val="Kop2Char"/>
+    <w:basedOn w:val="Normal"/>
+    <w:next w:val="Normal"/>
+    <w:link w:val="Heading2Char"/>
     <w:uiPriority w:val="9"/>
     <w:unhideWhenUsed/>
     <w:qFormat/>
@@ -3922,13 +3870,13 @@
       <w:szCs w:val="26"/>
     </w:rPr>
   </w:style>
-  <w:style w:type="character" w:default="1" w:styleId="Standaardalinea-lettertype">
+  <w:style w:type="character" w:default="1" w:styleId="DefaultParagraphFont">
     <w:name w:val="Default Paragraph Font"/>
     <w:uiPriority w:val="1"/>
     <w:semiHidden/>
     <w:unhideWhenUsed/>
   </w:style>
-  <w:style w:type="table" w:default="1" w:styleId="Standaardtabel">
+  <w:style w:type="table" w:default="1" w:styleId="TableNormal">
     <w:name w:val="Normal Table"/>
     <w:uiPriority w:val="99"/>
     <w:semiHidden/>
@@ -3943,16 +3891,16 @@
       </w:tblCellMar>
     </w:tblPr>
   </w:style>
-  <w:style w:type="numbering" w:default="1" w:styleId="Geenlijst">
+  <w:style w:type="numbering" w:default="1" w:styleId="NoList">
     <w:name w:val="No List"/>
     <w:uiPriority w:val="99"/>
     <w:semiHidden/>
     <w:unhideWhenUsed/>
   </w:style>
-  <w:style w:type="character" w:customStyle="1" w:styleId="Kop1Char">
-    <w:name w:val="Kop 1 Char"/>
-    <w:basedOn w:val="Standaardalinea-lettertype"/>
-    <w:link w:val="Kop1"/>
+  <w:style w:type="character" w:customStyle="1" w:styleId="Heading1Char">
+    <w:name w:val="Heading 1 Char"/>
+    <w:basedOn w:val="DefaultParagraphFont"/>
+    <w:link w:val="Heading1"/>
     <w:uiPriority w:val="9"/>
     <w:rsid w:val="00F455B3"/>
     <w:rPr>
@@ -3962,10 +3910,10 @@
       <w:szCs w:val="32"/>
     </w:rPr>
   </w:style>
-  <w:style w:type="character" w:customStyle="1" w:styleId="Kop2Char">
-    <w:name w:val="Kop 2 Char"/>
-    <w:basedOn w:val="Standaardalinea-lettertype"/>
-    <w:link w:val="Kop2"/>
+  <w:style w:type="character" w:customStyle="1" w:styleId="Heading2Char">
+    <w:name w:val="Heading 2 Char"/>
+    <w:basedOn w:val="DefaultParagraphFont"/>
+    <w:link w:val="Heading2"/>
     <w:uiPriority w:val="9"/>
     <w:rsid w:val="00D97D37"/>
     <w:rPr>
@@ -3975,9 +3923,9 @@
       <w:szCs w:val="26"/>
     </w:rPr>
   </w:style>
-  <w:style w:type="paragraph" w:styleId="Normaalweb">
+  <w:style w:type="paragraph" w:styleId="NormalWeb">
     <w:name w:val="Normal (Web)"/>
-    <w:basedOn w:val="Standaard"/>
+    <w:basedOn w:val="Normal"/>
     <w:uiPriority w:val="99"/>
     <w:unhideWhenUsed/>
     <w:rsid w:val="00455AE9"/>
@@ -3993,7 +3941,7 @@
   </w:style>
   <w:style w:type="character" w:styleId="Hyperlink">
     <w:name w:val="Hyperlink"/>
-    <w:basedOn w:val="Standaardalinea-lettertype"/>
+    <w:basedOn w:val="DefaultParagraphFont"/>
     <w:uiPriority w:val="99"/>
     <w:unhideWhenUsed/>
     <w:rsid w:val="00163F8D"/>
@@ -4004,7 +3952,7 @@
   </w:style>
   <w:style w:type="character" w:customStyle="1" w:styleId="Onopgelostemelding1">
     <w:name w:val="Onopgeloste melding1"/>
-    <w:basedOn w:val="Standaardalinea-lettertype"/>
+    <w:basedOn w:val="DefaultParagraphFont"/>
     <w:uiPriority w:val="99"/>
     <w:semiHidden/>
     <w:unhideWhenUsed/>
@@ -4014,10 +3962,10 @@
       <w:shd w:val="clear" w:color="auto" w:fill="E6E6E6"/>
     </w:rPr>
   </w:style>
-  <w:style w:type="paragraph" w:styleId="Ballontekst">
+  <w:style w:type="paragraph" w:styleId="BalloonText">
     <w:name w:val="Balloon Text"/>
-    <w:basedOn w:val="Standaard"/>
-    <w:link w:val="BallontekstChar"/>
+    <w:basedOn w:val="Normal"/>
+    <w:link w:val="BalloonTextChar"/>
     <w:uiPriority w:val="99"/>
     <w:semiHidden/>
     <w:unhideWhenUsed/>
@@ -4030,10 +3978,10 @@
       <w:szCs w:val="18"/>
     </w:rPr>
   </w:style>
-  <w:style w:type="character" w:customStyle="1" w:styleId="BallontekstChar">
-    <w:name w:val="Ballontekst Char"/>
-    <w:basedOn w:val="Standaardalinea-lettertype"/>
-    <w:link w:val="Ballontekst"/>
+  <w:style w:type="character" w:customStyle="1" w:styleId="BalloonTextChar">
+    <w:name w:val="Balloon Text Char"/>
+    <w:basedOn w:val="DefaultParagraphFont"/>
+    <w:link w:val="BalloonText"/>
     <w:uiPriority w:val="99"/>
     <w:semiHidden/>
     <w:rsid w:val="00094840"/>
@@ -4043,9 +3991,9 @@
       <w:szCs w:val="18"/>
     </w:rPr>
   </w:style>
-  <w:style w:type="paragraph" w:styleId="Geenafstand">
+  <w:style w:type="paragraph" w:styleId="NoSpacing">
     <w:name w:val="No Spacing"/>
-    <w:link w:val="GeenafstandChar"/>
+    <w:link w:val="NoSpacingChar"/>
     <w:uiPriority w:val="1"/>
     <w:qFormat/>
     <w:rsid w:val="00113B13"/>
@@ -4057,10 +4005,10 @@
       <w:lang w:val="nl-NL" w:eastAsia="nl-NL"/>
     </w:rPr>
   </w:style>
-  <w:style w:type="character" w:customStyle="1" w:styleId="GeenafstandChar">
-    <w:name w:val="Geen afstand Char"/>
-    <w:basedOn w:val="Standaardalinea-lettertype"/>
-    <w:link w:val="Geenafstand"/>
+  <w:style w:type="character" w:customStyle="1" w:styleId="NoSpacingChar">
+    <w:name w:val="No Spacing Char"/>
+    <w:basedOn w:val="DefaultParagraphFont"/>
+    <w:link w:val="NoSpacing"/>
     <w:uiPriority w:val="1"/>
     <w:rsid w:val="00113B13"/>
     <w:rPr>
@@ -4068,10 +4016,10 @@
       <w:lang w:val="nl-NL" w:eastAsia="nl-NL"/>
     </w:rPr>
   </w:style>
-  <w:style w:type="paragraph" w:styleId="Kopvaninhoudsopgave">
+  <w:style w:type="paragraph" w:styleId="TOCHeading">
     <w:name w:val="TOC Heading"/>
-    <w:basedOn w:val="Kop1"/>
-    <w:next w:val="Standaard"/>
+    <w:basedOn w:val="Heading1"/>
+    <w:next w:val="Normal"/>
     <w:uiPriority w:val="39"/>
     <w:unhideWhenUsed/>
     <w:qFormat/>
@@ -4083,10 +4031,10 @@
       <w:lang w:val="nl-NL" w:eastAsia="nl-NL"/>
     </w:rPr>
   </w:style>
-  <w:style w:type="paragraph" w:styleId="Inhopg1">
+  <w:style w:type="paragraph" w:styleId="TOC1">
     <w:name w:val="toc 1"/>
-    <w:basedOn w:val="Standaard"/>
-    <w:next w:val="Standaard"/>
+    <w:basedOn w:val="Normal"/>
+    <w:next w:val="Normal"/>
     <w:autoRedefine/>
     <w:uiPriority w:val="39"/>
     <w:unhideWhenUsed/>
@@ -4095,10 +4043,10 @@
       <w:spacing w:after="100"/>
     </w:pPr>
   </w:style>
-  <w:style w:type="paragraph" w:styleId="Koptekst">
+  <w:style w:type="paragraph" w:styleId="Header">
     <w:name w:val="header"/>
-    <w:basedOn w:val="Standaard"/>
-    <w:link w:val="KoptekstChar"/>
+    <w:basedOn w:val="Normal"/>
+    <w:link w:val="HeaderChar"/>
     <w:uiPriority w:val="99"/>
     <w:unhideWhenUsed/>
     <w:rsid w:val="00113B13"/>
@@ -4110,10 +4058,10 @@
       <w:spacing w:after="0" w:line="240" w:lineRule="auto"/>
     </w:pPr>
   </w:style>
-  <w:style w:type="character" w:customStyle="1" w:styleId="KoptekstChar">
-    <w:name w:val="Koptekst Char"/>
-    <w:basedOn w:val="Standaardalinea-lettertype"/>
-    <w:link w:val="Koptekst"/>
+  <w:style w:type="character" w:customStyle="1" w:styleId="HeaderChar">
+    <w:name w:val="Header Char"/>
+    <w:basedOn w:val="DefaultParagraphFont"/>
+    <w:link w:val="Header"/>
     <w:uiPriority w:val="99"/>
     <w:rsid w:val="00113B13"/>
     <w:rPr>
@@ -4121,10 +4069,10 @@
       <w:sz w:val="18"/>
     </w:rPr>
   </w:style>
-  <w:style w:type="paragraph" w:styleId="Voettekst">
+  <w:style w:type="paragraph" w:styleId="Footer">
     <w:name w:val="footer"/>
-    <w:basedOn w:val="Standaard"/>
-    <w:link w:val="VoettekstChar"/>
+    <w:basedOn w:val="Normal"/>
+    <w:link w:val="FooterChar"/>
     <w:uiPriority w:val="99"/>
     <w:unhideWhenUsed/>
     <w:rsid w:val="00113B13"/>
@@ -4136,10 +4084,10 @@
       <w:spacing w:after="0" w:line="240" w:lineRule="auto"/>
     </w:pPr>
   </w:style>
-  <w:style w:type="character" w:customStyle="1" w:styleId="VoettekstChar">
-    <w:name w:val="Voettekst Char"/>
-    <w:basedOn w:val="Standaardalinea-lettertype"/>
-    <w:link w:val="Voettekst"/>
+  <w:style w:type="character" w:customStyle="1" w:styleId="FooterChar">
+    <w:name w:val="Footer Char"/>
+    <w:basedOn w:val="DefaultParagraphFont"/>
+    <w:link w:val="Footer"/>
     <w:uiPriority w:val="99"/>
     <w:rsid w:val="00113B13"/>
     <w:rPr>
@@ -4416,7 +4364,7 @@
 </file>
 
 <file path=customXml/itemProps1.xml><?xml version="1.0" encoding="utf-8"?>
-<ds:datastoreItem xmlns:ds="http://schemas.openxmlformats.org/officeDocument/2006/customXml" ds:itemID="{6DD2FD49-A2DB-4B3D-8398-35164D5BDAAC}">
+<ds:datastoreItem xmlns:ds="http://schemas.openxmlformats.org/officeDocument/2006/customXml" ds:itemID="{C6D48FBE-EC09-48A0-BFEF-6198BDCBA8C0}">
   <ds:schemaRefs>
     <ds:schemaRef ds:uri="http://schemas.openxmlformats.org/officeDocument/2006/bibliography"/>
   </ds:schemaRefs>

</xml_diff>